<commit_message>
Update Chapter 12 Clipboard Part 1.docx
</commit_message>
<xml_diff>
--- a/14 ... Chapter 12 ClipBoard/Chapter 12 Clipboard Part 1.docx
+++ b/14 ... Chapter 12 ClipBoard/Chapter 12 Clipboard Part 1.docx
@@ -539,6 +539,1256 @@
           </w14:textOutline>
         </w:rPr>
       </w:pPr>
+      <w:r>
+        <w:rPr>
+          <w:sz w:val="28"/>
+          <w:szCs w:val="28"/>
+          <w14:textOutline w14:w="9525" w14:cap="rnd" w14:cmpd="sng" w14:algn="ctr">
+            <w14:solidFill>
+              <w14:srgbClr w14:val="00B050"/>
+            </w14:solidFill>
+            <w14:prstDash w14:val="solid"/>
+            <w14:bevel/>
+          </w14:textOutline>
+        </w:rPr>
+        <w:lastRenderedPageBreak/>
+        <w:t>Memory Allocation for Clipboard</w:t>
+      </w:r>
+    </w:p>
+    <w:p>
+      <w:r>
+        <w:t>This section delves deeper into the memory allocation mechanisms used for clipboard operations in Windows, specifically focusing on the functions involved and their functionalities.</w:t>
+      </w:r>
+    </w:p>
+    <w:p>
+      <w:pPr>
+        <w:rPr>
+          <w:sz w:val="28"/>
+          <w:szCs w:val="28"/>
+          <w14:textOutline w14:w="9525" w14:cap="rnd" w14:cmpd="sng" w14:algn="ctr">
+            <w14:solidFill>
+              <w14:srgbClr w14:val="00B050"/>
+            </w14:solidFill>
+            <w14:prstDash w14:val="solid"/>
+            <w14:bevel/>
+          </w14:textOutline>
+        </w:rPr>
+      </w:pPr>
+    </w:p>
+    <w:p>
+      <w:pPr>
+        <w:rPr>
+          <w:sz w:val="28"/>
+          <w:szCs w:val="28"/>
+          <w14:textOutline w14:w="9525" w14:cap="rnd" w14:cmpd="sng" w14:algn="ctr">
+            <w14:solidFill>
+              <w14:srgbClr w14:val="00B050"/>
+            </w14:solidFill>
+            <w14:prstDash w14:val="solid"/>
+            <w14:bevel/>
+          </w14:textOutline>
+        </w:rPr>
+      </w:pPr>
+      <w:r>
+        <w:rPr>
+          <w:sz w:val="28"/>
+          <w:szCs w:val="28"/>
+          <w14:textOutline w14:w="9525" w14:cap="rnd" w14:cmpd="sng" w14:algn="ctr">
+            <w14:solidFill>
+              <w14:srgbClr w14:val="00B050"/>
+            </w14:solidFill>
+            <w14:prstDash w14:val="solid"/>
+            <w14:bevel/>
+          </w14:textOutline>
+        </w:rPr>
+        <w:t>Global Memory Allocation:</w:t>
+      </w:r>
+    </w:p>
+    <w:p>
+      <w:r>
+        <w:t>When transferring data to the clipboard, programs need to allocate memory blocks using the Windows API, not the standard C malloc function.</w:t>
+      </w:r>
+    </w:p>
+    <w:p>
+      <w:r>
+        <w:t>This is because the clipboard operates within the shared memory space accessible by various applications, requiring specific memory management mechanisms.</w:t>
+      </w:r>
+    </w:p>
+    <w:p>
+      <w:r>
+        <w:t>The GlobalAlloc function serves this purpose, taking two parameters:</w:t>
+      </w:r>
+    </w:p>
+    <w:p>
+      <w:pPr>
+        <w:pStyle w:val="ListParagraph"/>
+        <w:numPr>
+          <w:ilvl w:val="0"/>
+          <w:numId w:val="5"/>
+        </w:numPr>
+      </w:pPr>
+      <w:r>
+        <w:rPr>
+          <w:color w:val="0000FF"/>
+        </w:rPr>
+        <w:t>uiFlags:</w:t>
+      </w:r>
+      <w:r>
+        <w:t xml:space="preserve"> Optional flags specifying allocation behavior (e.g., fixed memory, zero initialization).</w:t>
+      </w:r>
+    </w:p>
+    <w:p>
+      <w:pPr>
+        <w:pStyle w:val="ListParagraph"/>
+        <w:numPr>
+          <w:ilvl w:val="0"/>
+          <w:numId w:val="5"/>
+        </w:numPr>
+      </w:pPr>
+      <w:r>
+        <w:rPr>
+          <w:color w:val="0000FF"/>
+        </w:rPr>
+        <w:t xml:space="preserve">dwSize: </w:t>
+      </w:r>
+      <w:r>
+        <w:t>Size of the memory block to allocate in bytes.</w:t>
+      </w:r>
+    </w:p>
+    <w:p>
+      <w:r>
+        <w:t>The function returns a handle of type HGLOBAL, which represents the allocated memory block.</w:t>
+      </w:r>
+    </w:p>
+    <w:p>
+      <w:r>
+        <w:t>A NULL return value indicates insufficient memory for the requested size.</w:t>
+      </w:r>
+    </w:p>
+    <w:p>
+      <w:pPr>
+        <w:rPr>
+          <w:sz w:val="28"/>
+          <w:szCs w:val="28"/>
+          <w14:textOutline w14:w="9525" w14:cap="rnd" w14:cmpd="sng" w14:algn="ctr">
+            <w14:solidFill>
+              <w14:srgbClr w14:val="00B050"/>
+            </w14:solidFill>
+            <w14:prstDash w14:val="solid"/>
+            <w14:bevel/>
+          </w14:textOutline>
+        </w:rPr>
+      </w:pPr>
+      <w:r>
+        <w:rPr>
+          <w:sz w:val="28"/>
+          <w:szCs w:val="28"/>
+          <w14:textOutline w14:w="9525" w14:cap="rnd" w14:cmpd="sng" w14:algn="ctr">
+            <w14:solidFill>
+              <w14:srgbClr w14:val="00B050"/>
+            </w14:solidFill>
+            <w14:prstDash w14:val="solid"/>
+            <w14:bevel/>
+          </w14:textOutline>
+        </w:rPr>
+        <w:drawing>
+          <wp:inline distT="0" distB="0" distL="0" distR="0" wp14:anchorId="43F67E55" wp14:editId="220A247C">
+            <wp:extent cx="2933717" cy="862361"/>
+            <wp:effectExtent l="0" t="0" r="0" b="0"/>
+            <wp:docPr id="3" name="Picture 3"/>
+            <wp:cNvGraphicFramePr>
+              <a:graphicFrameLocks xmlns:a="http://schemas.openxmlformats.org/drawingml/2006/main" noChangeAspect="1"/>
+            </wp:cNvGraphicFramePr>
+            <a:graphic xmlns:a="http://schemas.openxmlformats.org/drawingml/2006/main">
+              <a:graphicData uri="http://schemas.openxmlformats.org/drawingml/2006/picture">
+                <pic:pic xmlns:pic="http://schemas.openxmlformats.org/drawingml/2006/picture">
+                  <pic:nvPicPr>
+                    <pic:cNvPr id="1" name=""/>
+                    <pic:cNvPicPr/>
+                  </pic:nvPicPr>
+                  <pic:blipFill>
+                    <a:blip r:embed="rId7"/>
+                    <a:stretch>
+                      <a:fillRect/>
+                    </a:stretch>
+                  </pic:blipFill>
+                  <pic:spPr>
+                    <a:xfrm>
+                      <a:off x="0" y="0"/>
+                      <a:ext cx="2952959" cy="868017"/>
+                    </a:xfrm>
+                    <a:prstGeom prst="rect">
+                      <a:avLst/>
+                    </a:prstGeom>
+                  </pic:spPr>
+                </pic:pic>
+              </a:graphicData>
+            </a:graphic>
+          </wp:inline>
+        </w:drawing>
+      </w:r>
+    </w:p>
+    <w:p>
+      <w:pPr>
+        <w:rPr>
+          <w:sz w:val="28"/>
+          <w:szCs w:val="28"/>
+          <w14:textOutline w14:w="9525" w14:cap="rnd" w14:cmpd="sng" w14:algn="ctr">
+            <w14:solidFill>
+              <w14:srgbClr w14:val="00B050"/>
+            </w14:solidFill>
+            <w14:prstDash w14:val="solid"/>
+            <w14:bevel/>
+          </w14:textOutline>
+        </w:rPr>
+      </w:pPr>
+      <w:r>
+        <w:rPr>
+          <w:sz w:val="28"/>
+          <w:szCs w:val="28"/>
+          <w14:textOutline w14:w="9525" w14:cap="rnd" w14:cmpd="sng" w14:algn="ctr">
+            <w14:solidFill>
+              <w14:srgbClr w14:val="00B050"/>
+            </w14:solidFill>
+            <w14:prstDash w14:val="solid"/>
+            <w14:bevel/>
+          </w14:textOutline>
+        </w:rPr>
+        <w:t>Important Flags:</w:t>
+      </w:r>
+    </w:p>
+    <w:p>
+      <w:r>
+        <w:rPr>
+          <w:color w:val="CC00FF"/>
+        </w:rPr>
+        <w:t xml:space="preserve">GMEM_FIXED: </w:t>
+      </w:r>
+      <w:r>
+        <w:t>When used in uiFlags, the returned handle directly points to the allocated memory block, making it accessible as a pointer.</w:t>
+      </w:r>
+    </w:p>
+    <w:p>
+      <w:r>
+        <w:rPr>
+          <w:color w:val="CC00FF"/>
+        </w:rPr>
+        <w:t xml:space="preserve">GMEM_ZEROINIT: </w:t>
+      </w:r>
+      <w:r>
+        <w:t>This flag initializes all bytes in the allocated memory to zero.</w:t>
+      </w:r>
+    </w:p>
+    <w:p>
+      <w:r>
+        <w:rPr>
+          <w:color w:val="CC00FF"/>
+        </w:rPr>
+        <w:t xml:space="preserve">GPTR: </w:t>
+      </w:r>
+      <w:r>
+        <w:t>A convenient flag combining GMEM_FIXED and GMEM_ZEROINIT for both direct access and zero initialization.</w:t>
+      </w:r>
+    </w:p>
+    <w:p>
+      <w:pPr>
+        <w:rPr>
+          <w:sz w:val="28"/>
+          <w:szCs w:val="28"/>
+          <w14:textOutline w14:w="9525" w14:cap="rnd" w14:cmpd="sng" w14:algn="ctr">
+            <w14:solidFill>
+              <w14:srgbClr w14:val="00B050"/>
+            </w14:solidFill>
+            <w14:prstDash w14:val="solid"/>
+            <w14:bevel/>
+          </w14:textOutline>
+        </w:rPr>
+      </w:pPr>
+    </w:p>
+    <w:p>
+      <w:pPr>
+        <w:rPr>
+          <w:sz w:val="28"/>
+          <w:szCs w:val="28"/>
+          <w14:textOutline w14:w="9525" w14:cap="rnd" w14:cmpd="sng" w14:algn="ctr">
+            <w14:solidFill>
+              <w14:srgbClr w14:val="00B050"/>
+            </w14:solidFill>
+            <w14:prstDash w14:val="solid"/>
+            <w14:bevel/>
+          </w14:textOutline>
+        </w:rPr>
+      </w:pPr>
+    </w:p>
+    <w:p>
+      <w:pPr>
+        <w:rPr>
+          <w:sz w:val="28"/>
+          <w:szCs w:val="28"/>
+          <w14:textOutline w14:w="9525" w14:cap="rnd" w14:cmpd="sng" w14:algn="ctr">
+            <w14:solidFill>
+              <w14:srgbClr w14:val="00B050"/>
+            </w14:solidFill>
+            <w14:prstDash w14:val="solid"/>
+            <w14:bevel/>
+          </w14:textOutline>
+        </w:rPr>
+      </w:pPr>
+    </w:p>
+    <w:p>
+      <w:pPr>
+        <w:rPr>
+          <w:sz w:val="28"/>
+          <w:szCs w:val="28"/>
+          <w14:textOutline w14:w="9525" w14:cap="rnd" w14:cmpd="sng" w14:algn="ctr">
+            <w14:solidFill>
+              <w14:srgbClr w14:val="00B050"/>
+            </w14:solidFill>
+            <w14:prstDash w14:val="solid"/>
+            <w14:bevel/>
+          </w14:textOutline>
+        </w:rPr>
+      </w:pPr>
+    </w:p>
+    <w:p>
+      <w:pPr>
+        <w:rPr>
+          <w:sz w:val="28"/>
+          <w:szCs w:val="28"/>
+          <w14:textOutline w14:w="9525" w14:cap="rnd" w14:cmpd="sng" w14:algn="ctr">
+            <w14:solidFill>
+              <w14:srgbClr w14:val="00B050"/>
+            </w14:solidFill>
+            <w14:prstDash w14:val="solid"/>
+            <w14:bevel/>
+          </w14:textOutline>
+        </w:rPr>
+      </w:pPr>
+    </w:p>
+    <w:p>
+      <w:pPr>
+        <w:rPr>
+          <w:sz w:val="28"/>
+          <w:szCs w:val="28"/>
+          <w14:textOutline w14:w="9525" w14:cap="rnd" w14:cmpd="sng" w14:algn="ctr">
+            <w14:solidFill>
+              <w14:srgbClr w14:val="00B050"/>
+            </w14:solidFill>
+            <w14:prstDash w14:val="solid"/>
+            <w14:bevel/>
+          </w14:textOutline>
+        </w:rPr>
+      </w:pPr>
+      <w:r>
+        <w:rPr>
+          <w:sz w:val="28"/>
+          <w:szCs w:val="28"/>
+          <w14:textOutline w14:w="9525" w14:cap="rnd" w14:cmpd="sng" w14:algn="ctr">
+            <w14:solidFill>
+              <w14:srgbClr w14:val="00B050"/>
+            </w14:solidFill>
+            <w14:prstDash w14:val="solid"/>
+            <w14:bevel/>
+          </w14:textOutline>
+        </w:rPr>
+        <w:lastRenderedPageBreak/>
+        <w:t>Additional Memory Management Functions:</w:t>
+      </w:r>
+    </w:p>
+    <w:p>
+      <w:r>
+        <w:rPr>
+          <w:color w:val="0000FF"/>
+        </w:rPr>
+        <w:t xml:space="preserve">GlobalReAlloc: </w:t>
+      </w:r>
+      <w:r>
+        <w:t>This function resizes an existing memory block allocated with GlobalAlloc.</w:t>
+      </w:r>
+    </w:p>
+    <w:p>
+      <w:r>
+        <w:t>It takes the original handle, the new desired size, and optional flags like GMEM_ZEROINIT for additional memory initialization.</w:t>
+      </w:r>
+    </w:p>
+    <w:p>
+      <w:r>
+        <w:rPr>
+          <w:noProof/>
+        </w:rPr>
+        <w:drawing>
+          <wp:inline distT="0" distB="0" distL="0" distR="0" wp14:anchorId="70047F81" wp14:editId="459E00F3">
+            <wp:extent cx="2263469" cy="906965"/>
+            <wp:effectExtent l="0" t="0" r="3810" b="7620"/>
+            <wp:docPr id="5" name="Picture 5"/>
+            <wp:cNvGraphicFramePr>
+              <a:graphicFrameLocks xmlns:a="http://schemas.openxmlformats.org/drawingml/2006/main" noChangeAspect="1"/>
+            </wp:cNvGraphicFramePr>
+            <a:graphic xmlns:a="http://schemas.openxmlformats.org/drawingml/2006/main">
+              <a:graphicData uri="http://schemas.openxmlformats.org/drawingml/2006/picture">
+                <pic:pic xmlns:pic="http://schemas.openxmlformats.org/drawingml/2006/picture">
+                  <pic:nvPicPr>
+                    <pic:cNvPr id="1" name=""/>
+                    <pic:cNvPicPr/>
+                  </pic:nvPicPr>
+                  <pic:blipFill>
+                    <a:blip r:embed="rId8"/>
+                    <a:stretch>
+                      <a:fillRect/>
+                    </a:stretch>
+                  </pic:blipFill>
+                  <pic:spPr>
+                    <a:xfrm>
+                      <a:off x="0" y="0"/>
+                      <a:ext cx="2277702" cy="912668"/>
+                    </a:xfrm>
+                    <a:prstGeom prst="rect">
+                      <a:avLst/>
+                    </a:prstGeom>
+                  </pic:spPr>
+                </pic:pic>
+              </a:graphicData>
+            </a:graphic>
+          </wp:inline>
+        </w:drawing>
+      </w:r>
+    </w:p>
+    <w:p>
+      <w:r>
+        <w:rPr>
+          <w:color w:val="0000FF"/>
+        </w:rPr>
+        <w:t xml:space="preserve">GlobalSize: </w:t>
+      </w:r>
+      <w:r>
+        <w:t>This function retrieves the size in bytes of a memory block allocated with GlobalAlloc.</w:t>
+      </w:r>
+    </w:p>
+    <w:p>
+      <w:r>
+        <w:rPr>
+          <w:noProof/>
+        </w:rPr>
+        <w:drawing>
+          <wp:inline distT="0" distB="0" distL="0" distR="0" wp14:anchorId="7282ACA8" wp14:editId="4035AA9D">
+            <wp:extent cx="2476042" cy="654205"/>
+            <wp:effectExtent l="0" t="0" r="635" b="0"/>
+            <wp:docPr id="6" name="Picture 6"/>
+            <wp:cNvGraphicFramePr>
+              <a:graphicFrameLocks xmlns:a="http://schemas.openxmlformats.org/drawingml/2006/main" noChangeAspect="1"/>
+            </wp:cNvGraphicFramePr>
+            <a:graphic xmlns:a="http://schemas.openxmlformats.org/drawingml/2006/main">
+              <a:graphicData uri="http://schemas.openxmlformats.org/drawingml/2006/picture">
+                <pic:pic xmlns:pic="http://schemas.openxmlformats.org/drawingml/2006/picture">
+                  <pic:nvPicPr>
+                    <pic:cNvPr id="1" name=""/>
+                    <pic:cNvPicPr/>
+                  </pic:nvPicPr>
+                  <pic:blipFill>
+                    <a:blip r:embed="rId9"/>
+                    <a:stretch>
+                      <a:fillRect/>
+                    </a:stretch>
+                  </pic:blipFill>
+                  <pic:spPr>
+                    <a:xfrm>
+                      <a:off x="0" y="0"/>
+                      <a:ext cx="2484094" cy="656333"/>
+                    </a:xfrm>
+                    <a:prstGeom prst="rect">
+                      <a:avLst/>
+                    </a:prstGeom>
+                  </pic:spPr>
+                </pic:pic>
+              </a:graphicData>
+            </a:graphic>
+          </wp:inline>
+        </w:drawing>
+      </w:r>
+    </w:p>
+    <w:p>
+      <w:r>
+        <w:rPr>
+          <w:color w:val="0000FF"/>
+        </w:rPr>
+        <w:t xml:space="preserve">GlobalFree: </w:t>
+      </w:r>
+      <w:r>
+        <w:t>This function frees the memory associated with a given handle obtained from GlobalAlloc.</w:t>
+      </w:r>
+    </w:p>
+    <w:p>
+      <w:pPr>
+        <w:rPr>
+          <w:sz w:val="28"/>
+          <w:szCs w:val="28"/>
+          <w14:textOutline w14:w="9525" w14:cap="rnd" w14:cmpd="sng" w14:algn="ctr">
+            <w14:solidFill>
+              <w14:srgbClr w14:val="00B050"/>
+            </w14:solidFill>
+            <w14:prstDash w14:val="solid"/>
+            <w14:bevel/>
+          </w14:textOutline>
+        </w:rPr>
+      </w:pPr>
+      <w:r>
+        <w:rPr>
+          <w:noProof/>
+        </w:rPr>
+        <w:drawing>
+          <wp:inline distT="0" distB="0" distL="0" distR="0" wp14:anchorId="248255C0" wp14:editId="47F8F3EB">
+            <wp:extent cx="2265783" cy="654205"/>
+            <wp:effectExtent l="0" t="0" r="1270" b="0"/>
+            <wp:docPr id="7" name="Picture 7"/>
+            <wp:cNvGraphicFramePr>
+              <a:graphicFrameLocks xmlns:a="http://schemas.openxmlformats.org/drawingml/2006/main" noChangeAspect="1"/>
+            </wp:cNvGraphicFramePr>
+            <a:graphic xmlns:a="http://schemas.openxmlformats.org/drawingml/2006/main">
+              <a:graphicData uri="http://schemas.openxmlformats.org/drawingml/2006/picture">
+                <pic:pic xmlns:pic="http://schemas.openxmlformats.org/drawingml/2006/picture">
+                  <pic:nvPicPr>
+                    <pic:cNvPr id="1" name=""/>
+                    <pic:cNvPicPr/>
+                  </pic:nvPicPr>
+                  <pic:blipFill>
+                    <a:blip r:embed="rId10"/>
+                    <a:stretch>
+                      <a:fillRect/>
+                    </a:stretch>
+                  </pic:blipFill>
+                  <pic:spPr>
+                    <a:xfrm>
+                      <a:off x="0" y="0"/>
+                      <a:ext cx="2278902" cy="657993"/>
+                    </a:xfrm>
+                    <a:prstGeom prst="rect">
+                      <a:avLst/>
+                    </a:prstGeom>
+                  </pic:spPr>
+                </pic:pic>
+              </a:graphicData>
+            </a:graphic>
+          </wp:inline>
+        </w:drawing>
+      </w:r>
+    </w:p>
+    <w:p>
+      <w:pPr>
+        <w:rPr>
+          <w:sz w:val="28"/>
+          <w:szCs w:val="28"/>
+          <w14:textOutline w14:w="9525" w14:cap="rnd" w14:cmpd="sng" w14:algn="ctr">
+            <w14:solidFill>
+              <w14:srgbClr w14:val="00B050"/>
+            </w14:solidFill>
+            <w14:prstDash w14:val="solid"/>
+            <w14:bevel/>
+          </w14:textOutline>
+        </w:rPr>
+      </w:pPr>
+      <w:r>
+        <w:rPr>
+          <w:sz w:val="28"/>
+          <w:szCs w:val="28"/>
+          <w14:textOutline w14:w="9525" w14:cap="rnd" w14:cmpd="sng" w14:algn="ctr">
+            <w14:solidFill>
+              <w14:srgbClr w14:val="00B050"/>
+            </w14:solidFill>
+            <w14:prstDash w14:val="solid"/>
+            <w14:bevel/>
+          </w14:textOutline>
+        </w:rPr>
+        <w:t>Key Points:</w:t>
+      </w:r>
+    </w:p>
+    <w:p>
+      <w:pPr>
+        <w:pStyle w:val="ListParagraph"/>
+        <w:numPr>
+          <w:ilvl w:val="0"/>
+          <w:numId w:val="7"/>
+        </w:numPr>
+      </w:pPr>
+      <w:r>
+        <w:t>Understanding these memory allocation functions is crucial for interacting effectively with the clipboard in Windows programs.</w:t>
+      </w:r>
+    </w:p>
+    <w:p>
+      <w:pPr>
+        <w:pStyle w:val="ListParagraph"/>
+        <w:numPr>
+          <w:ilvl w:val="0"/>
+          <w:numId w:val="7"/>
+        </w:numPr>
+      </w:pPr>
+      <w:r>
+        <w:t>These functions are part of the Windows API and coexist with the standard C library functions like malloc, but serve specific purposes for shared memory management within the operating system.</w:t>
+      </w:r>
+    </w:p>
+    <w:p>
+      <w:pPr>
+        <w:pStyle w:val="ListParagraph"/>
+        <w:numPr>
+          <w:ilvl w:val="0"/>
+          <w:numId w:val="7"/>
+        </w:numPr>
+      </w:pPr>
+      <w:r>
+        <w:t>Using the appropriate flags and functions ensures proper memory allocation, access, and release for clipboard operations.</w:t>
+      </w:r>
+    </w:p>
+    <w:p>
+      <w:pPr>
+        <w:rPr>
+          <w:sz w:val="28"/>
+          <w:szCs w:val="28"/>
+          <w14:textOutline w14:w="9525" w14:cap="rnd" w14:cmpd="sng" w14:algn="ctr">
+            <w14:solidFill>
+              <w14:srgbClr w14:val="00B050"/>
+            </w14:solidFill>
+            <w14:prstDash w14:val="solid"/>
+            <w14:bevel/>
+          </w14:textOutline>
+        </w:rPr>
+      </w:pPr>
+    </w:p>
+    <w:p>
+      <w:pPr>
+        <w:rPr>
+          <w:sz w:val="28"/>
+          <w:szCs w:val="28"/>
+          <w14:textOutline w14:w="9525" w14:cap="rnd" w14:cmpd="sng" w14:algn="ctr">
+            <w14:solidFill>
+              <w14:srgbClr w14:val="00B050"/>
+            </w14:solidFill>
+            <w14:prstDash w14:val="solid"/>
+            <w14:bevel/>
+          </w14:textOutline>
+        </w:rPr>
+      </w:pPr>
+      <w:r>
+        <w:rPr>
+          <w:sz w:val="28"/>
+          <w:szCs w:val="28"/>
+          <w14:textOutline w14:w="9525" w14:cap="rnd" w14:cmpd="sng" w14:algn="ctr">
+            <w14:solidFill>
+              <w14:srgbClr w14:val="00B050"/>
+            </w14:solidFill>
+            <w14:prstDash w14:val="solid"/>
+            <w14:bevel/>
+          </w14:textOutline>
+        </w:rPr>
+        <w:t>Code Breakdown:</w:t>
+      </w:r>
+    </w:p>
+    <w:p>
+      <w:pPr>
+        <w:pStyle w:val="ListParagraph"/>
+        <w:numPr>
+          <w:ilvl w:val="0"/>
+          <w:numId w:val="9"/>
+        </w:numPr>
+      </w:pPr>
+      <w:r>
+        <w:rPr>
+          <w:color w:val="0000FF"/>
+        </w:rPr>
+        <w:t xml:space="preserve">GlobalAlloc: </w:t>
+      </w:r>
+      <w:r>
+        <w:t>Allocates a memory block for clipboard data.</w:t>
+      </w:r>
+    </w:p>
+    <w:p>
+      <w:pPr>
+        <w:pStyle w:val="ListParagraph"/>
+        <w:numPr>
+          <w:ilvl w:val="0"/>
+          <w:numId w:val="9"/>
+        </w:numPr>
+      </w:pPr>
+      <w:r>
+        <w:rPr>
+          <w:color w:val="0000FF"/>
+        </w:rPr>
+        <w:t xml:space="preserve">GlobalReAlloc: </w:t>
+      </w:r>
+      <w:r>
+        <w:t>Resizes an existing memory block allocated for clipboard data.</w:t>
+      </w:r>
+    </w:p>
+    <w:p>
+      <w:pPr>
+        <w:pStyle w:val="ListParagraph"/>
+        <w:numPr>
+          <w:ilvl w:val="0"/>
+          <w:numId w:val="9"/>
+        </w:numPr>
+      </w:pPr>
+      <w:r>
+        <w:rPr>
+          <w:color w:val="0000FF"/>
+        </w:rPr>
+        <w:t xml:space="preserve">GlobalSize: </w:t>
+      </w:r>
+      <w:r>
+        <w:t>Retrieves the size of a memory block allocated for clipboard data.</w:t>
+      </w:r>
+    </w:p>
+    <w:p>
+      <w:pPr>
+        <w:pStyle w:val="ListParagraph"/>
+        <w:numPr>
+          <w:ilvl w:val="0"/>
+          <w:numId w:val="9"/>
+        </w:numPr>
+      </w:pPr>
+      <w:r>
+        <w:rPr>
+          <w:color w:val="0000FF"/>
+        </w:rPr>
+        <w:t xml:space="preserve">GlobalFree: </w:t>
+      </w:r>
+      <w:r>
+        <w:t>Frees the memory block associated with clipboard data.</w:t>
+      </w:r>
+    </w:p>
+    <w:p>
+      <w:pPr>
+        <w:rPr>
+          <w:sz w:val="28"/>
+          <w:szCs w:val="28"/>
+          <w14:textOutline w14:w="9525" w14:cap="rnd" w14:cmpd="sng" w14:algn="ctr">
+            <w14:solidFill>
+              <w14:srgbClr w14:val="00B050"/>
+            </w14:solidFill>
+            <w14:prstDash w14:val="solid"/>
+            <w14:bevel/>
+          </w14:textOutline>
+        </w:rPr>
+      </w:pPr>
+    </w:p>
+    <w:p>
+      <w:pPr>
+        <w:rPr>
+          <w:sz w:val="28"/>
+          <w:szCs w:val="28"/>
+          <w14:textOutline w14:w="9525" w14:cap="rnd" w14:cmpd="sng" w14:algn="ctr">
+            <w14:solidFill>
+              <w14:srgbClr w14:val="00B050"/>
+            </w14:solidFill>
+            <w14:prstDash w14:val="solid"/>
+            <w14:bevel/>
+          </w14:textOutline>
+        </w:rPr>
+      </w:pPr>
+    </w:p>
+    <w:p>
+      <w:pPr>
+        <w:rPr>
+          <w:sz w:val="40"/>
+          <w:szCs w:val="40"/>
+          <w14:textOutline w14:w="9525" w14:cap="rnd" w14:cmpd="sng" w14:algn="ctr">
+            <w14:solidFill>
+              <w14:srgbClr w14:val="FF0000"/>
+            </w14:solidFill>
+            <w14:prstDash w14:val="solid"/>
+            <w14:bevel/>
+          </w14:textOutline>
+        </w:rPr>
+      </w:pPr>
+      <w:r>
+        <w:rPr>
+          <w:sz w:val="40"/>
+          <w:szCs w:val="40"/>
+          <w14:textOutline w14:w="9525" w14:cap="rnd" w14:cmpd="sng" w14:algn="ctr">
+            <w14:solidFill>
+              <w14:srgbClr w14:val="FF0000"/>
+            </w14:solidFill>
+            <w14:prstDash w14:val="solid"/>
+            <w14:bevel/>
+          </w14:textOutline>
+        </w:rPr>
+        <w:t>IN-DEPTH ANALYSIS OF MOVABLE MEMORY FOR CLIPBOARD OPERATIONS</w:t>
+      </w:r>
+    </w:p>
+    <w:p>
+      <w:r>
+        <w:t>This section delves deeper into the concept of movable memory and its application in clipboard operations, particularly focusing on the 16-bit and 32-bit versions of Windows.</w:t>
+      </w:r>
+    </w:p>
+    <w:p>
+      <w:pPr>
+        <w:rPr>
+          <w:sz w:val="28"/>
+          <w:szCs w:val="28"/>
+          <w14:textOutline w14:w="9525" w14:cap="rnd" w14:cmpd="sng" w14:algn="ctr">
+            <w14:solidFill>
+              <w14:srgbClr w14:val="00B050"/>
+            </w14:solidFill>
+            <w14:prstDash w14:val="solid"/>
+            <w14:bevel/>
+          </w14:textOutline>
+        </w:rPr>
+      </w:pPr>
+    </w:p>
+    <w:p>
+      <w:pPr>
+        <w:rPr>
+          <w:sz w:val="28"/>
+          <w:szCs w:val="28"/>
+          <w14:textOutline w14:w="9525" w14:cap="rnd" w14:cmpd="sng" w14:algn="ctr">
+            <w14:solidFill>
+              <w14:srgbClr w14:val="00B050"/>
+            </w14:solidFill>
+            <w14:prstDash w14:val="solid"/>
+            <w14:bevel/>
+          </w14:textOutline>
+        </w:rPr>
+      </w:pPr>
+      <w:r>
+        <w:rPr>
+          <w:sz w:val="28"/>
+          <w:szCs w:val="28"/>
+          <w14:textOutline w14:w="9525" w14:cap="rnd" w14:cmpd="sng" w14:algn="ctr">
+            <w14:solidFill>
+              <w14:srgbClr w14:val="00B050"/>
+            </w14:solidFill>
+            <w14:prstDash w14:val="solid"/>
+            <w14:bevel/>
+          </w14:textOutline>
+        </w:rPr>
+        <w:t>Early Windows and GMEM_FIXED vs. GMEM_MOVEABLE:</w:t>
+      </w:r>
+    </w:p>
+    <w:p>
+      <w:r>
+        <w:t xml:space="preserve">In 16-bit Windows, the </w:t>
+      </w:r>
+      <w:r>
+        <w:rPr>
+          <w:color w:val="0000FF"/>
+        </w:rPr>
+        <w:t xml:space="preserve">GMEM_FIXED flag </w:t>
+      </w:r>
+      <w:r>
+        <w:t>was discouraged due to limitations in memory management.</w:t>
+      </w:r>
+    </w:p>
+    <w:p>
+      <w:r>
+        <w:rPr>
+          <w:color w:val="0000FF"/>
+        </w:rPr>
+        <w:t xml:space="preserve">Windows could not move fixed memory blocks </w:t>
+      </w:r>
+      <w:r>
+        <w:t>in physical memory, potentially leading to performance issues.</w:t>
+      </w:r>
+    </w:p>
+    <w:p>
+      <w:r>
+        <w:t xml:space="preserve">The </w:t>
+      </w:r>
+      <w:r>
+        <w:rPr>
+          <w:color w:val="CC00FF"/>
+        </w:rPr>
+        <w:t xml:space="preserve">GMEM_MOVEABLE flag </w:t>
+      </w:r>
+      <w:r>
+        <w:t>was recommended for 16-bit applications to allow memory movement in virtual memory.</w:t>
+      </w:r>
+    </w:p>
+    <w:p>
+      <w:r>
+        <w:t>This approach enabled efficient memory management and avoided potential problems with fixed memory.</w:t>
+      </w:r>
+    </w:p>
+    <w:p>
+      <w:pPr>
+        <w:rPr>
+          <w:sz w:val="28"/>
+          <w:szCs w:val="28"/>
+          <w14:textOutline w14:w="9525" w14:cap="rnd" w14:cmpd="sng" w14:algn="ctr">
+            <w14:solidFill>
+              <w14:srgbClr w14:val="00B050"/>
+            </w14:solidFill>
+            <w14:prstDash w14:val="solid"/>
+            <w14:bevel/>
+          </w14:textOutline>
+        </w:rPr>
+      </w:pPr>
+    </w:p>
+    <w:p>
+      <w:pPr>
+        <w:rPr>
+          <w:sz w:val="28"/>
+          <w:szCs w:val="28"/>
+          <w14:textOutline w14:w="9525" w14:cap="rnd" w14:cmpd="sng" w14:algn="ctr">
+            <w14:solidFill>
+              <w14:srgbClr w14:val="00B050"/>
+            </w14:solidFill>
+            <w14:prstDash w14:val="solid"/>
+            <w14:bevel/>
+          </w14:textOutline>
+        </w:rPr>
+      </w:pPr>
+      <w:r>
+        <w:rPr>
+          <w:sz w:val="28"/>
+          <w:szCs w:val="28"/>
+          <w14:textOutline w14:w="9525" w14:cap="rnd" w14:cmpd="sng" w14:algn="ctr">
+            <w14:solidFill>
+              <w14:srgbClr w14:val="00B050"/>
+            </w14:solidFill>
+            <w14:prstDash w14:val="solid"/>
+            <w14:bevel/>
+          </w14:textOutline>
+        </w:rPr>
+        <w:t>GMEM_MOVEABLE in 32-bit Windows:</w:t>
+      </w:r>
+    </w:p>
+    <w:p>
+      <w:pPr>
+        <w:pStyle w:val="ListParagraph"/>
+        <w:numPr>
+          <w:ilvl w:val="0"/>
+          <w:numId w:val="12"/>
+        </w:numPr>
+      </w:pPr>
+      <w:r>
+        <w:t xml:space="preserve">With the introduction of </w:t>
+      </w:r>
+      <w:r>
+        <w:rPr>
+          <w:color w:val="0000FF"/>
+        </w:rPr>
+        <w:t>32-bit Windows</w:t>
+      </w:r>
+      <w:r>
+        <w:t>, GMEM_FIXED became more widely used as virtual addresses were employed.</w:t>
+      </w:r>
+    </w:p>
+    <w:p>
+      <w:pPr>
+        <w:pStyle w:val="ListParagraph"/>
+        <w:numPr>
+          <w:ilvl w:val="0"/>
+          <w:numId w:val="12"/>
+        </w:numPr>
+      </w:pPr>
+      <w:r>
+        <w:t xml:space="preserve">The </w:t>
+      </w:r>
+      <w:r>
+        <w:rPr>
+          <w:color w:val="0000FF"/>
+        </w:rPr>
+        <w:t>operating system can now manage memory more efficiently</w:t>
+      </w:r>
+      <w:r>
+        <w:t xml:space="preserve"> with </w:t>
+      </w:r>
+      <w:r>
+        <w:rPr>
+          <w:color w:val="CC00FF"/>
+        </w:rPr>
+        <w:t>virtual address space</w:t>
+      </w:r>
+      <w:r>
+        <w:t>, allowing for movement of fixed memory blocks without affecting program functionality.</w:t>
+      </w:r>
+    </w:p>
+    <w:p>
+      <w:pPr>
+        <w:pStyle w:val="ListParagraph"/>
+        <w:numPr>
+          <w:ilvl w:val="0"/>
+          <w:numId w:val="12"/>
+        </w:numPr>
+      </w:pPr>
+      <w:r>
+        <w:t>However, GMEM_MOVEABLE still holds some value in specific scenarios.</w:t>
+      </w:r>
+    </w:p>
+    <w:p>
+      <w:pPr>
+        <w:rPr>
+          <w:sz w:val="28"/>
+          <w:szCs w:val="28"/>
+          <w14:textOutline w14:w="9525" w14:cap="rnd" w14:cmpd="sng" w14:algn="ctr">
+            <w14:solidFill>
+              <w14:srgbClr w14:val="00B050"/>
+            </w14:solidFill>
+            <w14:prstDash w14:val="solid"/>
+            <w14:bevel/>
+          </w14:textOutline>
+        </w:rPr>
+      </w:pPr>
+    </w:p>
+    <w:p>
+      <w:pPr>
+        <w:rPr>
+          <w:sz w:val="28"/>
+          <w:szCs w:val="28"/>
+          <w14:textOutline w14:w="9525" w14:cap="rnd" w14:cmpd="sng" w14:algn="ctr">
+            <w14:solidFill>
+              <w14:srgbClr w14:val="00B050"/>
+            </w14:solidFill>
+            <w14:prstDash w14:val="solid"/>
+            <w14:bevel/>
+          </w14:textOutline>
+        </w:rPr>
+      </w:pPr>
+    </w:p>
+    <w:p>
+      <w:pPr>
+        <w:rPr>
+          <w:sz w:val="28"/>
+          <w:szCs w:val="28"/>
+          <w14:textOutline w14:w="9525" w14:cap="rnd" w14:cmpd="sng" w14:algn="ctr">
+            <w14:solidFill>
+              <w14:srgbClr w14:val="00B050"/>
+            </w14:solidFill>
+            <w14:prstDash w14:val="solid"/>
+            <w14:bevel/>
+          </w14:textOutline>
+        </w:rPr>
+      </w:pPr>
+    </w:p>
+    <w:p>
+      <w:pPr>
+        <w:rPr>
+          <w:sz w:val="28"/>
+          <w:szCs w:val="28"/>
+          <w14:textOutline w14:w="9525" w14:cap="rnd" w14:cmpd="sng" w14:algn="ctr">
+            <w14:solidFill>
+              <w14:srgbClr w14:val="00B050"/>
+            </w14:solidFill>
+            <w14:prstDash w14:val="solid"/>
+            <w14:bevel/>
+          </w14:textOutline>
+        </w:rPr>
+      </w:pPr>
+    </w:p>
+    <w:p>
+      <w:pPr>
+        <w:rPr>
+          <w:sz w:val="28"/>
+          <w:szCs w:val="28"/>
+          <w14:textOutline w14:w="9525" w14:cap="rnd" w14:cmpd="sng" w14:algn="ctr">
+            <w14:solidFill>
+              <w14:srgbClr w14:val="00B050"/>
+            </w14:solidFill>
+            <w14:prstDash w14:val="solid"/>
+            <w14:bevel/>
+          </w14:textOutline>
+        </w:rPr>
+      </w:pPr>
+    </w:p>
+    <w:p>
+      <w:pPr>
+        <w:rPr>
+          <w:sz w:val="28"/>
+          <w:szCs w:val="28"/>
+          <w14:textOutline w14:w="9525" w14:cap="rnd" w14:cmpd="sng" w14:algn="ctr">
+            <w14:solidFill>
+              <w14:srgbClr w14:val="00B050"/>
+            </w14:solidFill>
+            <w14:prstDash w14:val="solid"/>
+            <w14:bevel/>
+          </w14:textOutline>
+        </w:rPr>
+      </w:pPr>
+    </w:p>
+    <w:p>
+      <w:pPr>
+        <w:rPr>
+          <w:sz w:val="28"/>
+          <w:szCs w:val="28"/>
+          <w14:textOutline w14:w="9525" w14:cap="rnd" w14:cmpd="sng" w14:algn="ctr">
+            <w14:solidFill>
+              <w14:srgbClr w14:val="00B050"/>
+            </w14:solidFill>
+            <w14:prstDash w14:val="solid"/>
+            <w14:bevel/>
+          </w14:textOutline>
+        </w:rPr>
+      </w:pPr>
+    </w:p>
+    <w:p>
+      <w:pPr>
+        <w:rPr>
+          <w:sz w:val="28"/>
+          <w:szCs w:val="28"/>
+          <w14:textOutline w14:w="9525" w14:cap="rnd" w14:cmpd="sng" w14:algn="ctr">
+            <w14:solidFill>
+              <w14:srgbClr w14:val="00B050"/>
+            </w14:solidFill>
+            <w14:prstDash w14:val="solid"/>
+            <w14:bevel/>
+          </w14:textOutline>
+        </w:rPr>
+      </w:pPr>
+      <w:r>
+        <w:rPr>
+          <w:sz w:val="28"/>
+          <w:szCs w:val="28"/>
+          <w14:textOutline w14:w="9525" w14:cap="rnd" w14:cmpd="sng" w14:algn="ctr">
+            <w14:solidFill>
+              <w14:srgbClr w14:val="00B050"/>
+            </w14:solidFill>
+            <w14:prstDash w14:val="solid"/>
+            <w14:bevel/>
+          </w14:textOutline>
+        </w:rPr>
+        <w:lastRenderedPageBreak/>
+        <w:t>Benefits of Movable Memory:</w:t>
+      </w:r>
+    </w:p>
+    <w:p>
+      <w:pPr>
+        <w:pStyle w:val="ListParagraph"/>
+        <w:numPr>
+          <w:ilvl w:val="0"/>
+          <w:numId w:val="11"/>
+        </w:numPr>
+      </w:pPr>
+      <w:r>
+        <w:rPr>
+          <w:color w:val="0000FF"/>
+        </w:rPr>
+        <w:t xml:space="preserve">Reduced virtual memory fragmentation: </w:t>
+      </w:r>
+      <w:r>
+        <w:t>Frequent allocation and reallocation of memory can fragment the virtual memory space, potentially impacting performance.</w:t>
+      </w:r>
+    </w:p>
+    <w:p>
+      <w:pPr>
+        <w:pStyle w:val="ListParagraph"/>
+        <w:numPr>
+          <w:ilvl w:val="0"/>
+          <w:numId w:val="11"/>
+        </w:numPr>
+      </w:pPr>
+      <w:r>
+        <w:rPr>
+          <w:color w:val="0000FF"/>
+        </w:rPr>
+        <w:t xml:space="preserve">Efficient memory management: </w:t>
+      </w:r>
+      <w:r>
+        <w:t>Movable memory allows Windows to optimize memory usage by relocating blocks without data copying, enhancing efficiency.</w:t>
+      </w:r>
+    </w:p>
+    <w:p>
+      <w:pPr>
+        <w:rPr>
+          <w:sz w:val="28"/>
+          <w:szCs w:val="28"/>
+          <w14:textOutline w14:w="9525" w14:cap="rnd" w14:cmpd="sng" w14:algn="ctr">
+            <w14:solidFill>
+              <w14:srgbClr w14:val="00B050"/>
+            </w14:solidFill>
+            <w14:prstDash w14:val="solid"/>
+            <w14:bevel/>
+          </w14:textOutline>
+        </w:rPr>
+      </w:pPr>
+    </w:p>
+    <w:p>
+      <w:pPr>
+        <w:rPr>
+          <w:sz w:val="28"/>
+          <w:szCs w:val="28"/>
+          <w14:textOutline w14:w="9525" w14:cap="rnd" w14:cmpd="sng" w14:algn="ctr">
+            <w14:solidFill>
+              <w14:srgbClr w14:val="00B050"/>
+            </w14:solidFill>
+            <w14:prstDash w14:val="solid"/>
+            <w14:bevel/>
+          </w14:textOutline>
+        </w:rPr>
+      </w:pPr>
+      <w:r>
+        <w:rPr>
+          <w:sz w:val="28"/>
+          <w:szCs w:val="28"/>
+          <w14:textOutline w14:w="9525" w14:cap="rnd" w14:cmpd="sng" w14:algn="ctr">
+            <w14:solidFill>
+              <w14:srgbClr w14:val="00B050"/>
+            </w14:solidFill>
+            <w14:prstDash w14:val="solid"/>
+            <w14:bevel/>
+          </w14:textOutline>
+        </w:rPr>
+        <w:t>Using Movable Memory for Clipboard:</w:t>
+      </w:r>
+    </w:p>
+    <w:p>
+      <w:pPr>
+        <w:pStyle w:val="ListParagraph"/>
+        <w:numPr>
+          <w:ilvl w:val="0"/>
+          <w:numId w:val="10"/>
+        </w:numPr>
+      </w:pPr>
+      <w:r>
+        <w:t xml:space="preserve">When interacting with the clipboard, it is </w:t>
+      </w:r>
+      <w:r>
+        <w:rPr>
+          <w:color w:val="CC00FF"/>
+        </w:rPr>
+        <w:t xml:space="preserve">crucial to use movable memory </w:t>
+      </w:r>
+      <w:r>
+        <w:t>due to potential sharing of memory blocks between applications.</w:t>
+      </w:r>
+    </w:p>
+    <w:p>
+      <w:pPr>
+        <w:pStyle w:val="ListParagraph"/>
+        <w:numPr>
+          <w:ilvl w:val="0"/>
+          <w:numId w:val="10"/>
+        </w:numPr>
+      </w:pPr>
+      <w:r>
+        <w:t xml:space="preserve">The </w:t>
+      </w:r>
+      <w:r>
+        <w:rPr>
+          <w:color w:val="0000FF"/>
+        </w:rPr>
+        <w:t xml:space="preserve">GMEM_MOVEABLE flag </w:t>
+      </w:r>
+      <w:r>
+        <w:t>ensures that the clipboard memory can be accessed and manipulated by other programs without causing conflicts.</w:t>
+      </w:r>
+    </w:p>
+    <w:p>
+      <w:pPr>
+        <w:pStyle w:val="ListParagraph"/>
+        <w:numPr>
+          <w:ilvl w:val="0"/>
+          <w:numId w:val="10"/>
+        </w:numPr>
+      </w:pPr>
+      <w:r>
+        <w:t xml:space="preserve">Additionally, the </w:t>
+      </w:r>
+      <w:r>
+        <w:rPr>
+          <w:color w:val="0000FF"/>
+        </w:rPr>
+        <w:t xml:space="preserve">GMEM_SHARE flag </w:t>
+      </w:r>
+      <w:r>
+        <w:t>should be used to explicitly allow sharing of the allocated memory block with other applications.</w:t>
+      </w:r>
     </w:p>
     <w:p>
       <w:pPr>
@@ -873,26 +2123,500 @@
         <v:path o:extrusionok="f" gradientshapeok="t" o:connecttype="rect"/>
         <o:lock v:ext="edit" aspectratio="t"/>
       </v:shapetype>
-      <v:shape id="_x0000_i1184" type="#_x0000_t75" style="width:467.7pt;height:584.8pt" o:bullet="t">
+      <v:shape id="_x0000_i1502" type="#_x0000_t75" style="width:467.7pt;height:584.8pt" o:bullet="t">
         <v:imagedata r:id="rId1" o:title="tumblr_onn9rpL3V41ve91nmo1_1280"/>
       </v:shape>
     </w:pict>
   </w:numPicBullet>
   <w:numPicBullet w:numPicBulletId="1">
     <w:pict>
-      <v:shape id="_x0000_i1185" type="#_x0000_t75" style="width:24pt;height:24pt" o:bullet="t">
+      <v:shape id="_x0000_i1503" type="#_x0000_t75" style="width:24pt;height:24pt" o:bullet="t">
         <v:imagedata r:id="rId2" o:title="Calle-Smith-And-Wesson-Bullets.32"/>
       </v:shape>
     </w:pict>
   </w:numPicBullet>
   <w:numPicBullet w:numPicBulletId="2">
     <w:pict>
-      <v:shape id="_x0000_i1186" type="#_x0000_t75" style="width:63.8pt;height:63.8pt" o:bullet="t">
+      <v:shape id="_x0000_i1504" type="#_x0000_t75" style="width:63.8pt;height:63.8pt" o:bullet="t">
         <v:imagedata r:id="rId3" o:title="icons8-bullet-64"/>
       </v:shape>
     </w:pict>
   </w:numPicBullet>
+  <w:numPicBullet w:numPicBulletId="3">
+    <w:pict>
+      <v:shape id="_x0000_i1505" type="#_x0000_t75" style="width:384pt;height:384pt" o:bullet="t">
+        <v:imagedata r:id="rId4" o:title="Gartoon-Team-Gartoon-Action-Go-next.512"/>
+      </v:shape>
+    </w:pict>
+  </w:numPicBullet>
+  <w:numPicBullet w:numPicBulletId="4">
+    <w:pict>
+      <v:shape id="_x0000_i1506" type="#_x0000_t75" style="width:384pt;height:384pt" o:bullet="t">
+        <v:imagedata r:id="rId5" o:title="Gartoon-Team-Gartoon-Devices-Computer-laptop.512"/>
+      </v:shape>
+    </w:pict>
+  </w:numPicBullet>
   <w:abstractNum w:abstractNumId="0" w15:restartNumberingAfterBreak="0">
+    <w:nsid w:val="18FF32FE"/>
+    <w:multiLevelType w:val="hybridMultilevel"/>
+    <w:tmpl w:val="F2A08904"/>
+    <w:lvl w:ilvl="0" w:tplc="01882548">
+      <w:start w:val="1"/>
+      <w:numFmt w:val="bullet"/>
+      <w:lvlText w:val=""/>
+      <w:lvlPicBulletId w:val="3"/>
+      <w:lvlJc w:val="left"/>
+      <w:pPr>
+        <w:ind w:left="720" w:hanging="360"/>
+      </w:pPr>
+      <w:rPr>
+        <w:rFonts w:ascii="Symbol" w:hAnsi="Symbol" w:hint="default"/>
+        <w:color w:val="auto"/>
+      </w:rPr>
+    </w:lvl>
+    <w:lvl w:ilvl="1" w:tplc="04090003" w:tentative="1">
+      <w:start w:val="1"/>
+      <w:numFmt w:val="bullet"/>
+      <w:lvlText w:val="o"/>
+      <w:lvlJc w:val="left"/>
+      <w:pPr>
+        <w:ind w:left="1440" w:hanging="360"/>
+      </w:pPr>
+      <w:rPr>
+        <w:rFonts w:ascii="Courier New" w:hAnsi="Courier New" w:cs="Courier New" w:hint="default"/>
+      </w:rPr>
+    </w:lvl>
+    <w:lvl w:ilvl="2" w:tplc="04090005" w:tentative="1">
+      <w:start w:val="1"/>
+      <w:numFmt w:val="bullet"/>
+      <w:lvlText w:val=""/>
+      <w:lvlJc w:val="left"/>
+      <w:pPr>
+        <w:ind w:left="2160" w:hanging="360"/>
+      </w:pPr>
+      <w:rPr>
+        <w:rFonts w:ascii="Wingdings" w:hAnsi="Wingdings" w:hint="default"/>
+      </w:rPr>
+    </w:lvl>
+    <w:lvl w:ilvl="3" w:tplc="04090001" w:tentative="1">
+      <w:start w:val="1"/>
+      <w:numFmt w:val="bullet"/>
+      <w:lvlText w:val=""/>
+      <w:lvlJc w:val="left"/>
+      <w:pPr>
+        <w:ind w:left="2880" w:hanging="360"/>
+      </w:pPr>
+      <w:rPr>
+        <w:rFonts w:ascii="Symbol" w:hAnsi="Symbol" w:hint="default"/>
+      </w:rPr>
+    </w:lvl>
+    <w:lvl w:ilvl="4" w:tplc="04090003" w:tentative="1">
+      <w:start w:val="1"/>
+      <w:numFmt w:val="bullet"/>
+      <w:lvlText w:val="o"/>
+      <w:lvlJc w:val="left"/>
+      <w:pPr>
+        <w:ind w:left="3600" w:hanging="360"/>
+      </w:pPr>
+      <w:rPr>
+        <w:rFonts w:ascii="Courier New" w:hAnsi="Courier New" w:cs="Courier New" w:hint="default"/>
+      </w:rPr>
+    </w:lvl>
+    <w:lvl w:ilvl="5" w:tplc="04090005" w:tentative="1">
+      <w:start w:val="1"/>
+      <w:numFmt w:val="bullet"/>
+      <w:lvlText w:val=""/>
+      <w:lvlJc w:val="left"/>
+      <w:pPr>
+        <w:ind w:left="4320" w:hanging="360"/>
+      </w:pPr>
+      <w:rPr>
+        <w:rFonts w:ascii="Wingdings" w:hAnsi="Wingdings" w:hint="default"/>
+      </w:rPr>
+    </w:lvl>
+    <w:lvl w:ilvl="6" w:tplc="04090001" w:tentative="1">
+      <w:start w:val="1"/>
+      <w:numFmt w:val="bullet"/>
+      <w:lvlText w:val=""/>
+      <w:lvlJc w:val="left"/>
+      <w:pPr>
+        <w:ind w:left="5040" w:hanging="360"/>
+      </w:pPr>
+      <w:rPr>
+        <w:rFonts w:ascii="Symbol" w:hAnsi="Symbol" w:hint="default"/>
+      </w:rPr>
+    </w:lvl>
+    <w:lvl w:ilvl="7" w:tplc="04090003" w:tentative="1">
+      <w:start w:val="1"/>
+      <w:numFmt w:val="bullet"/>
+      <w:lvlText w:val="o"/>
+      <w:lvlJc w:val="left"/>
+      <w:pPr>
+        <w:ind w:left="5760" w:hanging="360"/>
+      </w:pPr>
+      <w:rPr>
+        <w:rFonts w:ascii="Courier New" w:hAnsi="Courier New" w:cs="Courier New" w:hint="default"/>
+      </w:rPr>
+    </w:lvl>
+    <w:lvl w:ilvl="8" w:tplc="04090005" w:tentative="1">
+      <w:start w:val="1"/>
+      <w:numFmt w:val="bullet"/>
+      <w:lvlText w:val=""/>
+      <w:lvlJc w:val="left"/>
+      <w:pPr>
+        <w:ind w:left="6480" w:hanging="360"/>
+      </w:pPr>
+      <w:rPr>
+        <w:rFonts w:ascii="Wingdings" w:hAnsi="Wingdings" w:hint="default"/>
+      </w:rPr>
+    </w:lvl>
+  </w:abstractNum>
+  <w:abstractNum w:abstractNumId="1" w15:restartNumberingAfterBreak="0">
+    <w:nsid w:val="27F35ECB"/>
+    <w:multiLevelType w:val="hybridMultilevel"/>
+    <w:tmpl w:val="CF34941A"/>
+    <w:lvl w:ilvl="0" w:tplc="01882548">
+      <w:start w:val="1"/>
+      <w:numFmt w:val="bullet"/>
+      <w:lvlText w:val=""/>
+      <w:lvlPicBulletId w:val="3"/>
+      <w:lvlJc w:val="left"/>
+      <w:pPr>
+        <w:ind w:left="720" w:hanging="360"/>
+      </w:pPr>
+      <w:rPr>
+        <w:rFonts w:ascii="Symbol" w:hAnsi="Symbol" w:hint="default"/>
+        <w:color w:val="auto"/>
+      </w:rPr>
+    </w:lvl>
+    <w:lvl w:ilvl="1" w:tplc="04090003" w:tentative="1">
+      <w:start w:val="1"/>
+      <w:numFmt w:val="bullet"/>
+      <w:lvlText w:val="o"/>
+      <w:lvlJc w:val="left"/>
+      <w:pPr>
+        <w:ind w:left="1440" w:hanging="360"/>
+      </w:pPr>
+      <w:rPr>
+        <w:rFonts w:ascii="Courier New" w:hAnsi="Courier New" w:cs="Courier New" w:hint="default"/>
+      </w:rPr>
+    </w:lvl>
+    <w:lvl w:ilvl="2" w:tplc="04090005" w:tentative="1">
+      <w:start w:val="1"/>
+      <w:numFmt w:val="bullet"/>
+      <w:lvlText w:val=""/>
+      <w:lvlJc w:val="left"/>
+      <w:pPr>
+        <w:ind w:left="2160" w:hanging="360"/>
+      </w:pPr>
+      <w:rPr>
+        <w:rFonts w:ascii="Wingdings" w:hAnsi="Wingdings" w:hint="default"/>
+      </w:rPr>
+    </w:lvl>
+    <w:lvl w:ilvl="3" w:tplc="04090001" w:tentative="1">
+      <w:start w:val="1"/>
+      <w:numFmt w:val="bullet"/>
+      <w:lvlText w:val=""/>
+      <w:lvlJc w:val="left"/>
+      <w:pPr>
+        <w:ind w:left="2880" w:hanging="360"/>
+      </w:pPr>
+      <w:rPr>
+        <w:rFonts w:ascii="Symbol" w:hAnsi="Symbol" w:hint="default"/>
+      </w:rPr>
+    </w:lvl>
+    <w:lvl w:ilvl="4" w:tplc="04090003" w:tentative="1">
+      <w:start w:val="1"/>
+      <w:numFmt w:val="bullet"/>
+      <w:lvlText w:val="o"/>
+      <w:lvlJc w:val="left"/>
+      <w:pPr>
+        <w:ind w:left="3600" w:hanging="360"/>
+      </w:pPr>
+      <w:rPr>
+        <w:rFonts w:ascii="Courier New" w:hAnsi="Courier New" w:cs="Courier New" w:hint="default"/>
+      </w:rPr>
+    </w:lvl>
+    <w:lvl w:ilvl="5" w:tplc="04090005" w:tentative="1">
+      <w:start w:val="1"/>
+      <w:numFmt w:val="bullet"/>
+      <w:lvlText w:val=""/>
+      <w:lvlJc w:val="left"/>
+      <w:pPr>
+        <w:ind w:left="4320" w:hanging="360"/>
+      </w:pPr>
+      <w:rPr>
+        <w:rFonts w:ascii="Wingdings" w:hAnsi="Wingdings" w:hint="default"/>
+      </w:rPr>
+    </w:lvl>
+    <w:lvl w:ilvl="6" w:tplc="04090001" w:tentative="1">
+      <w:start w:val="1"/>
+      <w:numFmt w:val="bullet"/>
+      <w:lvlText w:val=""/>
+      <w:lvlJc w:val="left"/>
+      <w:pPr>
+        <w:ind w:left="5040" w:hanging="360"/>
+      </w:pPr>
+      <w:rPr>
+        <w:rFonts w:ascii="Symbol" w:hAnsi="Symbol" w:hint="default"/>
+      </w:rPr>
+    </w:lvl>
+    <w:lvl w:ilvl="7" w:tplc="04090003" w:tentative="1">
+      <w:start w:val="1"/>
+      <w:numFmt w:val="bullet"/>
+      <w:lvlText w:val="o"/>
+      <w:lvlJc w:val="left"/>
+      <w:pPr>
+        <w:ind w:left="5760" w:hanging="360"/>
+      </w:pPr>
+      <w:rPr>
+        <w:rFonts w:ascii="Courier New" w:hAnsi="Courier New" w:cs="Courier New" w:hint="default"/>
+      </w:rPr>
+    </w:lvl>
+    <w:lvl w:ilvl="8" w:tplc="04090005" w:tentative="1">
+      <w:start w:val="1"/>
+      <w:numFmt w:val="bullet"/>
+      <w:lvlText w:val=""/>
+      <w:lvlJc w:val="left"/>
+      <w:pPr>
+        <w:ind w:left="6480" w:hanging="360"/>
+      </w:pPr>
+      <w:rPr>
+        <w:rFonts w:ascii="Wingdings" w:hAnsi="Wingdings" w:hint="default"/>
+      </w:rPr>
+    </w:lvl>
+  </w:abstractNum>
+  <w:abstractNum w:abstractNumId="2" w15:restartNumberingAfterBreak="0">
+    <w:nsid w:val="2AFB2CC1"/>
+    <w:multiLevelType w:val="hybridMultilevel"/>
+    <w:tmpl w:val="37B0ED7A"/>
+    <w:lvl w:ilvl="0" w:tplc="6BE0C822">
+      <w:start w:val="1"/>
+      <w:numFmt w:val="bullet"/>
+      <w:lvlText w:val=""/>
+      <w:lvlPicBulletId w:val="4"/>
+      <w:lvlJc w:val="left"/>
+      <w:pPr>
+        <w:ind w:left="720" w:hanging="360"/>
+      </w:pPr>
+      <w:rPr>
+        <w:rFonts w:ascii="Symbol" w:hAnsi="Symbol" w:hint="default"/>
+        <w:color w:val="auto"/>
+      </w:rPr>
+    </w:lvl>
+    <w:lvl w:ilvl="1" w:tplc="04090003" w:tentative="1">
+      <w:start w:val="1"/>
+      <w:numFmt w:val="bullet"/>
+      <w:lvlText w:val="o"/>
+      <w:lvlJc w:val="left"/>
+      <w:pPr>
+        <w:ind w:left="1440" w:hanging="360"/>
+      </w:pPr>
+      <w:rPr>
+        <w:rFonts w:ascii="Courier New" w:hAnsi="Courier New" w:cs="Courier New" w:hint="default"/>
+      </w:rPr>
+    </w:lvl>
+    <w:lvl w:ilvl="2" w:tplc="04090005" w:tentative="1">
+      <w:start w:val="1"/>
+      <w:numFmt w:val="bullet"/>
+      <w:lvlText w:val=""/>
+      <w:lvlJc w:val="left"/>
+      <w:pPr>
+        <w:ind w:left="2160" w:hanging="360"/>
+      </w:pPr>
+      <w:rPr>
+        <w:rFonts w:ascii="Wingdings" w:hAnsi="Wingdings" w:hint="default"/>
+      </w:rPr>
+    </w:lvl>
+    <w:lvl w:ilvl="3" w:tplc="04090001" w:tentative="1">
+      <w:start w:val="1"/>
+      <w:numFmt w:val="bullet"/>
+      <w:lvlText w:val=""/>
+      <w:lvlJc w:val="left"/>
+      <w:pPr>
+        <w:ind w:left="2880" w:hanging="360"/>
+      </w:pPr>
+      <w:rPr>
+        <w:rFonts w:ascii="Symbol" w:hAnsi="Symbol" w:hint="default"/>
+      </w:rPr>
+    </w:lvl>
+    <w:lvl w:ilvl="4" w:tplc="04090003" w:tentative="1">
+      <w:start w:val="1"/>
+      <w:numFmt w:val="bullet"/>
+      <w:lvlText w:val="o"/>
+      <w:lvlJc w:val="left"/>
+      <w:pPr>
+        <w:ind w:left="3600" w:hanging="360"/>
+      </w:pPr>
+      <w:rPr>
+        <w:rFonts w:ascii="Courier New" w:hAnsi="Courier New" w:cs="Courier New" w:hint="default"/>
+      </w:rPr>
+    </w:lvl>
+    <w:lvl w:ilvl="5" w:tplc="04090005" w:tentative="1">
+      <w:start w:val="1"/>
+      <w:numFmt w:val="bullet"/>
+      <w:lvlText w:val=""/>
+      <w:lvlJc w:val="left"/>
+      <w:pPr>
+        <w:ind w:left="4320" w:hanging="360"/>
+      </w:pPr>
+      <w:rPr>
+        <w:rFonts w:ascii="Wingdings" w:hAnsi="Wingdings" w:hint="default"/>
+      </w:rPr>
+    </w:lvl>
+    <w:lvl w:ilvl="6" w:tplc="04090001" w:tentative="1">
+      <w:start w:val="1"/>
+      <w:numFmt w:val="bullet"/>
+      <w:lvlText w:val=""/>
+      <w:lvlJc w:val="left"/>
+      <w:pPr>
+        <w:ind w:left="5040" w:hanging="360"/>
+      </w:pPr>
+      <w:rPr>
+        <w:rFonts w:ascii="Symbol" w:hAnsi="Symbol" w:hint="default"/>
+      </w:rPr>
+    </w:lvl>
+    <w:lvl w:ilvl="7" w:tplc="04090003" w:tentative="1">
+      <w:start w:val="1"/>
+      <w:numFmt w:val="bullet"/>
+      <w:lvlText w:val="o"/>
+      <w:lvlJc w:val="left"/>
+      <w:pPr>
+        <w:ind w:left="5760" w:hanging="360"/>
+      </w:pPr>
+      <w:rPr>
+        <w:rFonts w:ascii="Courier New" w:hAnsi="Courier New" w:cs="Courier New" w:hint="default"/>
+      </w:rPr>
+    </w:lvl>
+    <w:lvl w:ilvl="8" w:tplc="04090005" w:tentative="1">
+      <w:start w:val="1"/>
+      <w:numFmt w:val="bullet"/>
+      <w:lvlText w:val=""/>
+      <w:lvlJc w:val="left"/>
+      <w:pPr>
+        <w:ind w:left="6480" w:hanging="360"/>
+      </w:pPr>
+      <w:rPr>
+        <w:rFonts w:ascii="Wingdings" w:hAnsi="Wingdings" w:hint="default"/>
+      </w:rPr>
+    </w:lvl>
+  </w:abstractNum>
+  <w:abstractNum w:abstractNumId="3" w15:restartNumberingAfterBreak="0">
+    <w:nsid w:val="490B78A9"/>
+    <w:multiLevelType w:val="hybridMultilevel"/>
+    <w:tmpl w:val="9668AD74"/>
+    <w:lvl w:ilvl="0" w:tplc="01882548">
+      <w:start w:val="1"/>
+      <w:numFmt w:val="bullet"/>
+      <w:lvlText w:val=""/>
+      <w:lvlPicBulletId w:val="3"/>
+      <w:lvlJc w:val="left"/>
+      <w:pPr>
+        <w:ind w:left="720" w:hanging="360"/>
+      </w:pPr>
+      <w:rPr>
+        <w:rFonts w:ascii="Symbol" w:hAnsi="Symbol" w:hint="default"/>
+        <w:color w:val="auto"/>
+      </w:rPr>
+    </w:lvl>
+    <w:lvl w:ilvl="1" w:tplc="04090003" w:tentative="1">
+      <w:start w:val="1"/>
+      <w:numFmt w:val="bullet"/>
+      <w:lvlText w:val="o"/>
+      <w:lvlJc w:val="left"/>
+      <w:pPr>
+        <w:ind w:left="1440" w:hanging="360"/>
+      </w:pPr>
+      <w:rPr>
+        <w:rFonts w:ascii="Courier New" w:hAnsi="Courier New" w:cs="Courier New" w:hint="default"/>
+      </w:rPr>
+    </w:lvl>
+    <w:lvl w:ilvl="2" w:tplc="04090005" w:tentative="1">
+      <w:start w:val="1"/>
+      <w:numFmt w:val="bullet"/>
+      <w:lvlText w:val=""/>
+      <w:lvlJc w:val="left"/>
+      <w:pPr>
+        <w:ind w:left="2160" w:hanging="360"/>
+      </w:pPr>
+      <w:rPr>
+        <w:rFonts w:ascii="Wingdings" w:hAnsi="Wingdings" w:hint="default"/>
+      </w:rPr>
+    </w:lvl>
+    <w:lvl w:ilvl="3" w:tplc="04090001" w:tentative="1">
+      <w:start w:val="1"/>
+      <w:numFmt w:val="bullet"/>
+      <w:lvlText w:val=""/>
+      <w:lvlJc w:val="left"/>
+      <w:pPr>
+        <w:ind w:left="2880" w:hanging="360"/>
+      </w:pPr>
+      <w:rPr>
+        <w:rFonts w:ascii="Symbol" w:hAnsi="Symbol" w:hint="default"/>
+      </w:rPr>
+    </w:lvl>
+    <w:lvl w:ilvl="4" w:tplc="04090003" w:tentative="1">
+      <w:start w:val="1"/>
+      <w:numFmt w:val="bullet"/>
+      <w:lvlText w:val="o"/>
+      <w:lvlJc w:val="left"/>
+      <w:pPr>
+        <w:ind w:left="3600" w:hanging="360"/>
+      </w:pPr>
+      <w:rPr>
+        <w:rFonts w:ascii="Courier New" w:hAnsi="Courier New" w:cs="Courier New" w:hint="default"/>
+      </w:rPr>
+    </w:lvl>
+    <w:lvl w:ilvl="5" w:tplc="04090005" w:tentative="1">
+      <w:start w:val="1"/>
+      <w:numFmt w:val="bullet"/>
+      <w:lvlText w:val=""/>
+      <w:lvlJc w:val="left"/>
+      <w:pPr>
+        <w:ind w:left="4320" w:hanging="360"/>
+      </w:pPr>
+      <w:rPr>
+        <w:rFonts w:ascii="Wingdings" w:hAnsi="Wingdings" w:hint="default"/>
+      </w:rPr>
+    </w:lvl>
+    <w:lvl w:ilvl="6" w:tplc="04090001" w:tentative="1">
+      <w:start w:val="1"/>
+      <w:numFmt w:val="bullet"/>
+      <w:lvlText w:val=""/>
+      <w:lvlJc w:val="left"/>
+      <w:pPr>
+        <w:ind w:left="5040" w:hanging="360"/>
+      </w:pPr>
+      <w:rPr>
+        <w:rFonts w:ascii="Symbol" w:hAnsi="Symbol" w:hint="default"/>
+      </w:rPr>
+    </w:lvl>
+    <w:lvl w:ilvl="7" w:tplc="04090003" w:tentative="1">
+      <w:start w:val="1"/>
+      <w:numFmt w:val="bullet"/>
+      <w:lvlText w:val="o"/>
+      <w:lvlJc w:val="left"/>
+      <w:pPr>
+        <w:ind w:left="5760" w:hanging="360"/>
+      </w:pPr>
+      <w:rPr>
+        <w:rFonts w:ascii="Courier New" w:hAnsi="Courier New" w:cs="Courier New" w:hint="default"/>
+      </w:rPr>
+    </w:lvl>
+    <w:lvl w:ilvl="8" w:tplc="04090005" w:tentative="1">
+      <w:start w:val="1"/>
+      <w:numFmt w:val="bullet"/>
+      <w:lvlText w:val=""/>
+      <w:lvlJc w:val="left"/>
+      <w:pPr>
+        <w:ind w:left="6480" w:hanging="360"/>
+      </w:pPr>
+      <w:rPr>
+        <w:rFonts w:ascii="Wingdings" w:hAnsi="Wingdings" w:hint="default"/>
+      </w:rPr>
+    </w:lvl>
+  </w:abstractNum>
+  <w:abstractNum w:abstractNumId="4" w15:restartNumberingAfterBreak="0">
     <w:nsid w:val="4CC61D47"/>
     <w:multiLevelType w:val="hybridMultilevel"/>
     <w:tmpl w:val="A1DACD7E"/>
@@ -1007,7 +2731,7 @@
       </w:rPr>
     </w:lvl>
   </w:abstractNum>
-  <w:abstractNum w:abstractNumId="1" w15:restartNumberingAfterBreak="0">
+  <w:abstractNum w:abstractNumId="5" w15:restartNumberingAfterBreak="0">
     <w:nsid w:val="591F32DF"/>
     <w:multiLevelType w:val="hybridMultilevel"/>
     <w:tmpl w:val="87761FA4"/>
@@ -1122,7 +2846,122 @@
       </w:rPr>
     </w:lvl>
   </w:abstractNum>
-  <w:abstractNum w:abstractNumId="2" w15:restartNumberingAfterBreak="0">
+  <w:abstractNum w:abstractNumId="6" w15:restartNumberingAfterBreak="0">
+    <w:nsid w:val="5AE429EE"/>
+    <w:multiLevelType w:val="hybridMultilevel"/>
+    <w:tmpl w:val="887A1878"/>
+    <w:lvl w:ilvl="0" w:tplc="6BE0C822">
+      <w:start w:val="1"/>
+      <w:numFmt w:val="bullet"/>
+      <w:lvlText w:val=""/>
+      <w:lvlPicBulletId w:val="4"/>
+      <w:lvlJc w:val="left"/>
+      <w:pPr>
+        <w:ind w:left="720" w:hanging="360"/>
+      </w:pPr>
+      <w:rPr>
+        <w:rFonts w:ascii="Symbol" w:hAnsi="Symbol" w:hint="default"/>
+        <w:color w:val="auto"/>
+      </w:rPr>
+    </w:lvl>
+    <w:lvl w:ilvl="1" w:tplc="04090003" w:tentative="1">
+      <w:start w:val="1"/>
+      <w:numFmt w:val="bullet"/>
+      <w:lvlText w:val="o"/>
+      <w:lvlJc w:val="left"/>
+      <w:pPr>
+        <w:ind w:left="1440" w:hanging="360"/>
+      </w:pPr>
+      <w:rPr>
+        <w:rFonts w:ascii="Courier New" w:hAnsi="Courier New" w:cs="Courier New" w:hint="default"/>
+      </w:rPr>
+    </w:lvl>
+    <w:lvl w:ilvl="2" w:tplc="04090005" w:tentative="1">
+      <w:start w:val="1"/>
+      <w:numFmt w:val="bullet"/>
+      <w:lvlText w:val=""/>
+      <w:lvlJc w:val="left"/>
+      <w:pPr>
+        <w:ind w:left="2160" w:hanging="360"/>
+      </w:pPr>
+      <w:rPr>
+        <w:rFonts w:ascii="Wingdings" w:hAnsi="Wingdings" w:hint="default"/>
+      </w:rPr>
+    </w:lvl>
+    <w:lvl w:ilvl="3" w:tplc="04090001" w:tentative="1">
+      <w:start w:val="1"/>
+      <w:numFmt w:val="bullet"/>
+      <w:lvlText w:val=""/>
+      <w:lvlJc w:val="left"/>
+      <w:pPr>
+        <w:ind w:left="2880" w:hanging="360"/>
+      </w:pPr>
+      <w:rPr>
+        <w:rFonts w:ascii="Symbol" w:hAnsi="Symbol" w:hint="default"/>
+      </w:rPr>
+    </w:lvl>
+    <w:lvl w:ilvl="4" w:tplc="04090003" w:tentative="1">
+      <w:start w:val="1"/>
+      <w:numFmt w:val="bullet"/>
+      <w:lvlText w:val="o"/>
+      <w:lvlJc w:val="left"/>
+      <w:pPr>
+        <w:ind w:left="3600" w:hanging="360"/>
+      </w:pPr>
+      <w:rPr>
+        <w:rFonts w:ascii="Courier New" w:hAnsi="Courier New" w:cs="Courier New" w:hint="default"/>
+      </w:rPr>
+    </w:lvl>
+    <w:lvl w:ilvl="5" w:tplc="04090005" w:tentative="1">
+      <w:start w:val="1"/>
+      <w:numFmt w:val="bullet"/>
+      <w:lvlText w:val=""/>
+      <w:lvlJc w:val="left"/>
+      <w:pPr>
+        <w:ind w:left="4320" w:hanging="360"/>
+      </w:pPr>
+      <w:rPr>
+        <w:rFonts w:ascii="Wingdings" w:hAnsi="Wingdings" w:hint="default"/>
+      </w:rPr>
+    </w:lvl>
+    <w:lvl w:ilvl="6" w:tplc="04090001" w:tentative="1">
+      <w:start w:val="1"/>
+      <w:numFmt w:val="bullet"/>
+      <w:lvlText w:val=""/>
+      <w:lvlJc w:val="left"/>
+      <w:pPr>
+        <w:ind w:left="5040" w:hanging="360"/>
+      </w:pPr>
+      <w:rPr>
+        <w:rFonts w:ascii="Symbol" w:hAnsi="Symbol" w:hint="default"/>
+      </w:rPr>
+    </w:lvl>
+    <w:lvl w:ilvl="7" w:tplc="04090003" w:tentative="1">
+      <w:start w:val="1"/>
+      <w:numFmt w:val="bullet"/>
+      <w:lvlText w:val="o"/>
+      <w:lvlJc w:val="left"/>
+      <w:pPr>
+        <w:ind w:left="5760" w:hanging="360"/>
+      </w:pPr>
+      <w:rPr>
+        <w:rFonts w:ascii="Courier New" w:hAnsi="Courier New" w:cs="Courier New" w:hint="default"/>
+      </w:rPr>
+    </w:lvl>
+    <w:lvl w:ilvl="8" w:tplc="04090005" w:tentative="1">
+      <w:start w:val="1"/>
+      <w:numFmt w:val="bullet"/>
+      <w:lvlText w:val=""/>
+      <w:lvlJc w:val="left"/>
+      <w:pPr>
+        <w:ind w:left="6480" w:hanging="360"/>
+      </w:pPr>
+      <w:rPr>
+        <w:rFonts w:ascii="Wingdings" w:hAnsi="Wingdings" w:hint="default"/>
+      </w:rPr>
+    </w:lvl>
+  </w:abstractNum>
+  <w:abstractNum w:abstractNumId="7" w15:restartNumberingAfterBreak="0">
     <w:nsid w:val="5E5E090C"/>
     <w:multiLevelType w:val="hybridMultilevel"/>
     <w:tmpl w:val="9490D8A4"/>
@@ -1237,7 +3076,352 @@
       </w:rPr>
     </w:lvl>
   </w:abstractNum>
-  <w:abstractNum w:abstractNumId="3" w15:restartNumberingAfterBreak="0">
+  <w:abstractNum w:abstractNumId="8" w15:restartNumberingAfterBreak="0">
+    <w:nsid w:val="5F1F6463"/>
+    <w:multiLevelType w:val="hybridMultilevel"/>
+    <w:tmpl w:val="E1923548"/>
+    <w:lvl w:ilvl="0" w:tplc="6BE0C822">
+      <w:start w:val="1"/>
+      <w:numFmt w:val="bullet"/>
+      <w:lvlText w:val=""/>
+      <w:lvlPicBulletId w:val="4"/>
+      <w:lvlJc w:val="left"/>
+      <w:pPr>
+        <w:ind w:left="720" w:hanging="360"/>
+      </w:pPr>
+      <w:rPr>
+        <w:rFonts w:ascii="Symbol" w:hAnsi="Symbol" w:hint="default"/>
+        <w:color w:val="auto"/>
+      </w:rPr>
+    </w:lvl>
+    <w:lvl w:ilvl="1" w:tplc="04090003" w:tentative="1">
+      <w:start w:val="1"/>
+      <w:numFmt w:val="bullet"/>
+      <w:lvlText w:val="o"/>
+      <w:lvlJc w:val="left"/>
+      <w:pPr>
+        <w:ind w:left="1440" w:hanging="360"/>
+      </w:pPr>
+      <w:rPr>
+        <w:rFonts w:ascii="Courier New" w:hAnsi="Courier New" w:cs="Courier New" w:hint="default"/>
+      </w:rPr>
+    </w:lvl>
+    <w:lvl w:ilvl="2" w:tplc="04090005" w:tentative="1">
+      <w:start w:val="1"/>
+      <w:numFmt w:val="bullet"/>
+      <w:lvlText w:val=""/>
+      <w:lvlJc w:val="left"/>
+      <w:pPr>
+        <w:ind w:left="2160" w:hanging="360"/>
+      </w:pPr>
+      <w:rPr>
+        <w:rFonts w:ascii="Wingdings" w:hAnsi="Wingdings" w:hint="default"/>
+      </w:rPr>
+    </w:lvl>
+    <w:lvl w:ilvl="3" w:tplc="04090001" w:tentative="1">
+      <w:start w:val="1"/>
+      <w:numFmt w:val="bullet"/>
+      <w:lvlText w:val=""/>
+      <w:lvlJc w:val="left"/>
+      <w:pPr>
+        <w:ind w:left="2880" w:hanging="360"/>
+      </w:pPr>
+      <w:rPr>
+        <w:rFonts w:ascii="Symbol" w:hAnsi="Symbol" w:hint="default"/>
+      </w:rPr>
+    </w:lvl>
+    <w:lvl w:ilvl="4" w:tplc="04090003" w:tentative="1">
+      <w:start w:val="1"/>
+      <w:numFmt w:val="bullet"/>
+      <w:lvlText w:val="o"/>
+      <w:lvlJc w:val="left"/>
+      <w:pPr>
+        <w:ind w:left="3600" w:hanging="360"/>
+      </w:pPr>
+      <w:rPr>
+        <w:rFonts w:ascii="Courier New" w:hAnsi="Courier New" w:cs="Courier New" w:hint="default"/>
+      </w:rPr>
+    </w:lvl>
+    <w:lvl w:ilvl="5" w:tplc="04090005" w:tentative="1">
+      <w:start w:val="1"/>
+      <w:numFmt w:val="bullet"/>
+      <w:lvlText w:val=""/>
+      <w:lvlJc w:val="left"/>
+      <w:pPr>
+        <w:ind w:left="4320" w:hanging="360"/>
+      </w:pPr>
+      <w:rPr>
+        <w:rFonts w:ascii="Wingdings" w:hAnsi="Wingdings" w:hint="default"/>
+      </w:rPr>
+    </w:lvl>
+    <w:lvl w:ilvl="6" w:tplc="04090001" w:tentative="1">
+      <w:start w:val="1"/>
+      <w:numFmt w:val="bullet"/>
+      <w:lvlText w:val=""/>
+      <w:lvlJc w:val="left"/>
+      <w:pPr>
+        <w:ind w:left="5040" w:hanging="360"/>
+      </w:pPr>
+      <w:rPr>
+        <w:rFonts w:ascii="Symbol" w:hAnsi="Symbol" w:hint="default"/>
+      </w:rPr>
+    </w:lvl>
+    <w:lvl w:ilvl="7" w:tplc="04090003" w:tentative="1">
+      <w:start w:val="1"/>
+      <w:numFmt w:val="bullet"/>
+      <w:lvlText w:val="o"/>
+      <w:lvlJc w:val="left"/>
+      <w:pPr>
+        <w:ind w:left="5760" w:hanging="360"/>
+      </w:pPr>
+      <w:rPr>
+        <w:rFonts w:ascii="Courier New" w:hAnsi="Courier New" w:cs="Courier New" w:hint="default"/>
+      </w:rPr>
+    </w:lvl>
+    <w:lvl w:ilvl="8" w:tplc="04090005" w:tentative="1">
+      <w:start w:val="1"/>
+      <w:numFmt w:val="bullet"/>
+      <w:lvlText w:val=""/>
+      <w:lvlJc w:val="left"/>
+      <w:pPr>
+        <w:ind w:left="6480" w:hanging="360"/>
+      </w:pPr>
+      <w:rPr>
+        <w:rFonts w:ascii="Wingdings" w:hAnsi="Wingdings" w:hint="default"/>
+      </w:rPr>
+    </w:lvl>
+  </w:abstractNum>
+  <w:abstractNum w:abstractNumId="9" w15:restartNumberingAfterBreak="0">
+    <w:nsid w:val="6B6E3211"/>
+    <w:multiLevelType w:val="hybridMultilevel"/>
+    <w:tmpl w:val="D576C3B2"/>
+    <w:lvl w:ilvl="0" w:tplc="01882548">
+      <w:start w:val="1"/>
+      <w:numFmt w:val="bullet"/>
+      <w:lvlText w:val=""/>
+      <w:lvlPicBulletId w:val="3"/>
+      <w:lvlJc w:val="left"/>
+      <w:pPr>
+        <w:ind w:left="720" w:hanging="360"/>
+      </w:pPr>
+      <w:rPr>
+        <w:rFonts w:ascii="Symbol" w:hAnsi="Symbol" w:hint="default"/>
+        <w:color w:val="auto"/>
+      </w:rPr>
+    </w:lvl>
+    <w:lvl w:ilvl="1" w:tplc="04090003" w:tentative="1">
+      <w:start w:val="1"/>
+      <w:numFmt w:val="bullet"/>
+      <w:lvlText w:val="o"/>
+      <w:lvlJc w:val="left"/>
+      <w:pPr>
+        <w:ind w:left="1440" w:hanging="360"/>
+      </w:pPr>
+      <w:rPr>
+        <w:rFonts w:ascii="Courier New" w:hAnsi="Courier New" w:cs="Courier New" w:hint="default"/>
+      </w:rPr>
+    </w:lvl>
+    <w:lvl w:ilvl="2" w:tplc="04090005" w:tentative="1">
+      <w:start w:val="1"/>
+      <w:numFmt w:val="bullet"/>
+      <w:lvlText w:val=""/>
+      <w:lvlJc w:val="left"/>
+      <w:pPr>
+        <w:ind w:left="2160" w:hanging="360"/>
+      </w:pPr>
+      <w:rPr>
+        <w:rFonts w:ascii="Wingdings" w:hAnsi="Wingdings" w:hint="default"/>
+      </w:rPr>
+    </w:lvl>
+    <w:lvl w:ilvl="3" w:tplc="04090001" w:tentative="1">
+      <w:start w:val="1"/>
+      <w:numFmt w:val="bullet"/>
+      <w:lvlText w:val=""/>
+      <w:lvlJc w:val="left"/>
+      <w:pPr>
+        <w:ind w:left="2880" w:hanging="360"/>
+      </w:pPr>
+      <w:rPr>
+        <w:rFonts w:ascii="Symbol" w:hAnsi="Symbol" w:hint="default"/>
+      </w:rPr>
+    </w:lvl>
+    <w:lvl w:ilvl="4" w:tplc="04090003" w:tentative="1">
+      <w:start w:val="1"/>
+      <w:numFmt w:val="bullet"/>
+      <w:lvlText w:val="o"/>
+      <w:lvlJc w:val="left"/>
+      <w:pPr>
+        <w:ind w:left="3600" w:hanging="360"/>
+      </w:pPr>
+      <w:rPr>
+        <w:rFonts w:ascii="Courier New" w:hAnsi="Courier New" w:cs="Courier New" w:hint="default"/>
+      </w:rPr>
+    </w:lvl>
+    <w:lvl w:ilvl="5" w:tplc="04090005" w:tentative="1">
+      <w:start w:val="1"/>
+      <w:numFmt w:val="bullet"/>
+      <w:lvlText w:val=""/>
+      <w:lvlJc w:val="left"/>
+      <w:pPr>
+        <w:ind w:left="4320" w:hanging="360"/>
+      </w:pPr>
+      <w:rPr>
+        <w:rFonts w:ascii="Wingdings" w:hAnsi="Wingdings" w:hint="default"/>
+      </w:rPr>
+    </w:lvl>
+    <w:lvl w:ilvl="6" w:tplc="04090001" w:tentative="1">
+      <w:start w:val="1"/>
+      <w:numFmt w:val="bullet"/>
+      <w:lvlText w:val=""/>
+      <w:lvlJc w:val="left"/>
+      <w:pPr>
+        <w:ind w:left="5040" w:hanging="360"/>
+      </w:pPr>
+      <w:rPr>
+        <w:rFonts w:ascii="Symbol" w:hAnsi="Symbol" w:hint="default"/>
+      </w:rPr>
+    </w:lvl>
+    <w:lvl w:ilvl="7" w:tplc="04090003" w:tentative="1">
+      <w:start w:val="1"/>
+      <w:numFmt w:val="bullet"/>
+      <w:lvlText w:val="o"/>
+      <w:lvlJc w:val="left"/>
+      <w:pPr>
+        <w:ind w:left="5760" w:hanging="360"/>
+      </w:pPr>
+      <w:rPr>
+        <w:rFonts w:ascii="Courier New" w:hAnsi="Courier New" w:cs="Courier New" w:hint="default"/>
+      </w:rPr>
+    </w:lvl>
+    <w:lvl w:ilvl="8" w:tplc="04090005" w:tentative="1">
+      <w:start w:val="1"/>
+      <w:numFmt w:val="bullet"/>
+      <w:lvlText w:val=""/>
+      <w:lvlJc w:val="left"/>
+      <w:pPr>
+        <w:ind w:left="6480" w:hanging="360"/>
+      </w:pPr>
+      <w:rPr>
+        <w:rFonts w:ascii="Wingdings" w:hAnsi="Wingdings" w:hint="default"/>
+      </w:rPr>
+    </w:lvl>
+  </w:abstractNum>
+  <w:abstractNum w:abstractNumId="10" w15:restartNumberingAfterBreak="0">
+    <w:nsid w:val="6E09231D"/>
+    <w:multiLevelType w:val="hybridMultilevel"/>
+    <w:tmpl w:val="733E7300"/>
+    <w:lvl w:ilvl="0" w:tplc="6BE0C822">
+      <w:start w:val="1"/>
+      <w:numFmt w:val="bullet"/>
+      <w:lvlText w:val=""/>
+      <w:lvlPicBulletId w:val="4"/>
+      <w:lvlJc w:val="left"/>
+      <w:pPr>
+        <w:ind w:left="720" w:hanging="360"/>
+      </w:pPr>
+      <w:rPr>
+        <w:rFonts w:ascii="Symbol" w:hAnsi="Symbol" w:hint="default"/>
+        <w:color w:val="auto"/>
+      </w:rPr>
+    </w:lvl>
+    <w:lvl w:ilvl="1" w:tplc="04090003" w:tentative="1">
+      <w:start w:val="1"/>
+      <w:numFmt w:val="bullet"/>
+      <w:lvlText w:val="o"/>
+      <w:lvlJc w:val="left"/>
+      <w:pPr>
+        <w:ind w:left="1440" w:hanging="360"/>
+      </w:pPr>
+      <w:rPr>
+        <w:rFonts w:ascii="Courier New" w:hAnsi="Courier New" w:cs="Courier New" w:hint="default"/>
+      </w:rPr>
+    </w:lvl>
+    <w:lvl w:ilvl="2" w:tplc="04090005" w:tentative="1">
+      <w:start w:val="1"/>
+      <w:numFmt w:val="bullet"/>
+      <w:lvlText w:val=""/>
+      <w:lvlJc w:val="left"/>
+      <w:pPr>
+        <w:ind w:left="2160" w:hanging="360"/>
+      </w:pPr>
+      <w:rPr>
+        <w:rFonts w:ascii="Wingdings" w:hAnsi="Wingdings" w:hint="default"/>
+      </w:rPr>
+    </w:lvl>
+    <w:lvl w:ilvl="3" w:tplc="04090001" w:tentative="1">
+      <w:start w:val="1"/>
+      <w:numFmt w:val="bullet"/>
+      <w:lvlText w:val=""/>
+      <w:lvlJc w:val="left"/>
+      <w:pPr>
+        <w:ind w:left="2880" w:hanging="360"/>
+      </w:pPr>
+      <w:rPr>
+        <w:rFonts w:ascii="Symbol" w:hAnsi="Symbol" w:hint="default"/>
+      </w:rPr>
+    </w:lvl>
+    <w:lvl w:ilvl="4" w:tplc="04090003" w:tentative="1">
+      <w:start w:val="1"/>
+      <w:numFmt w:val="bullet"/>
+      <w:lvlText w:val="o"/>
+      <w:lvlJc w:val="left"/>
+      <w:pPr>
+        <w:ind w:left="3600" w:hanging="360"/>
+      </w:pPr>
+      <w:rPr>
+        <w:rFonts w:ascii="Courier New" w:hAnsi="Courier New" w:cs="Courier New" w:hint="default"/>
+      </w:rPr>
+    </w:lvl>
+    <w:lvl w:ilvl="5" w:tplc="04090005" w:tentative="1">
+      <w:start w:val="1"/>
+      <w:numFmt w:val="bullet"/>
+      <w:lvlText w:val=""/>
+      <w:lvlJc w:val="left"/>
+      <w:pPr>
+        <w:ind w:left="4320" w:hanging="360"/>
+      </w:pPr>
+      <w:rPr>
+        <w:rFonts w:ascii="Wingdings" w:hAnsi="Wingdings" w:hint="default"/>
+      </w:rPr>
+    </w:lvl>
+    <w:lvl w:ilvl="6" w:tplc="04090001" w:tentative="1">
+      <w:start w:val="1"/>
+      <w:numFmt w:val="bullet"/>
+      <w:lvlText w:val=""/>
+      <w:lvlJc w:val="left"/>
+      <w:pPr>
+        <w:ind w:left="5040" w:hanging="360"/>
+      </w:pPr>
+      <w:rPr>
+        <w:rFonts w:ascii="Symbol" w:hAnsi="Symbol" w:hint="default"/>
+      </w:rPr>
+    </w:lvl>
+    <w:lvl w:ilvl="7" w:tplc="04090003" w:tentative="1">
+      <w:start w:val="1"/>
+      <w:numFmt w:val="bullet"/>
+      <w:lvlText w:val="o"/>
+      <w:lvlJc w:val="left"/>
+      <w:pPr>
+        <w:ind w:left="5760" w:hanging="360"/>
+      </w:pPr>
+      <w:rPr>
+        <w:rFonts w:ascii="Courier New" w:hAnsi="Courier New" w:cs="Courier New" w:hint="default"/>
+      </w:rPr>
+    </w:lvl>
+    <w:lvl w:ilvl="8" w:tplc="04090005" w:tentative="1">
+      <w:start w:val="1"/>
+      <w:numFmt w:val="bullet"/>
+      <w:lvlText w:val=""/>
+      <w:lvlJc w:val="left"/>
+      <w:pPr>
+        <w:ind w:left="6480" w:hanging="360"/>
+      </w:pPr>
+      <w:rPr>
+        <w:rFonts w:ascii="Wingdings" w:hAnsi="Wingdings" w:hint="default"/>
+      </w:rPr>
+    </w:lvl>
+  </w:abstractNum>
+  <w:abstractNum w:abstractNumId="11" w15:restartNumberingAfterBreak="0">
     <w:nsid w:val="74BA5DEC"/>
     <w:multiLevelType w:val="hybridMultilevel"/>
     <w:tmpl w:val="E990C116"/>
@@ -1351,16 +3535,40 @@
     </w:lvl>
   </w:abstractNum>
   <w:num w:numId="1">
+    <w:abstractNumId w:val="11"/>
+  </w:num>
+  <w:num w:numId="2">
+    <w:abstractNumId w:val="5"/>
+  </w:num>
+  <w:num w:numId="3">
+    <w:abstractNumId w:val="4"/>
+  </w:num>
+  <w:num w:numId="4">
+    <w:abstractNumId w:val="7"/>
+  </w:num>
+  <w:num w:numId="5">
     <w:abstractNumId w:val="3"/>
   </w:num>
-  <w:num w:numId="2">
+  <w:num w:numId="6">
+    <w:abstractNumId w:val="9"/>
+  </w:num>
+  <w:num w:numId="7">
     <w:abstractNumId w:val="1"/>
   </w:num>
-  <w:num w:numId="3">
+  <w:num w:numId="8">
     <w:abstractNumId w:val="0"/>
   </w:num>
-  <w:num w:numId="4">
+  <w:num w:numId="9">
+    <w:abstractNumId w:val="6"/>
+  </w:num>
+  <w:num w:numId="10">
     <w:abstractNumId w:val="2"/>
+  </w:num>
+  <w:num w:numId="11">
+    <w:abstractNumId w:val="10"/>
+  </w:num>
+  <w:num w:numId="12">
+    <w:abstractNumId w:val="8"/>
   </w:num>
 </w:numbering>
 </file>

</xml_diff>

<commit_message>
Custom Icons for MsWord
</commit_message>
<xml_diff>
--- a/14 ... Chapter 12 ClipBoard/Chapter 12 Clipboard Part 1.docx
+++ b/14 ... Chapter 12 ClipBoard/Chapter 12 Clipboard Part 1.docx
@@ -4074,6 +4074,2321 @@
         <w:t xml:space="preserve"> code…</w:t>
       </w:r>
     </w:p>
+    <w:p/>
+    <w:p>
+      <w:pPr>
+        <w:rPr>
+          <w:sz w:val="28"/>
+          <w:szCs w:val="28"/>
+          <w14:textOutline w14:w="9525" w14:cap="rnd" w14:cmpd="sng" w14:algn="ctr">
+            <w14:solidFill>
+              <w14:srgbClr w14:val="00B050"/>
+            </w14:solidFill>
+            <w14:prstDash w14:val="solid"/>
+            <w14:bevel/>
+          </w14:textOutline>
+        </w:rPr>
+      </w:pPr>
+      <w:r>
+        <w:rPr>
+          <w:sz w:val="28"/>
+          <w:szCs w:val="28"/>
+          <w14:textOutline w14:w="9525" w14:cap="rnd" w14:cmpd="sng" w14:algn="ctr">
+            <w14:solidFill>
+              <w14:srgbClr w14:val="00B050"/>
+            </w14:solidFill>
+            <w14:prstDash w14:val="solid"/>
+            <w14:bevel/>
+          </w14:textOutline>
+        </w:rPr>
+        <w:t>Opening and Closing the Clipboard: A Deep Dive</w:t>
+      </w:r>
+    </w:p>
+    <w:p>
+      <w:r>
+        <w:t>This section delves deeper into the intricacies of opening and closing the clipboard in Windows applications.</w:t>
+      </w:r>
+    </w:p>
+    <w:p>
+      <w:pPr>
+        <w:rPr>
+          <w14:textOutline w14:w="9525" w14:cap="rnd" w14:cmpd="sng" w14:algn="ctr">
+            <w14:solidFill>
+              <w14:srgbClr w14:val="00B050"/>
+            </w14:solidFill>
+            <w14:prstDash w14:val="solid"/>
+            <w14:bevel/>
+          </w14:textOutline>
+        </w:rPr>
+      </w:pPr>
+    </w:p>
+    <w:p>
+      <w:pPr>
+        <w:rPr>
+          <w:sz w:val="28"/>
+          <w:szCs w:val="28"/>
+          <w14:textOutline w14:w="9525" w14:cap="rnd" w14:cmpd="sng" w14:algn="ctr">
+            <w14:solidFill>
+              <w14:srgbClr w14:val="00B050"/>
+            </w14:solidFill>
+            <w14:prstDash w14:val="solid"/>
+            <w14:bevel/>
+          </w14:textOutline>
+        </w:rPr>
+      </w:pPr>
+      <w:r>
+        <w:rPr>
+          <w:sz w:val="28"/>
+          <w:szCs w:val="28"/>
+          <w14:textOutline w14:w="9525" w14:cap="rnd" w14:cmpd="sng" w14:algn="ctr">
+            <w14:solidFill>
+              <w14:srgbClr w14:val="00B050"/>
+            </w14:solidFill>
+            <w14:prstDash w14:val="solid"/>
+            <w14:bevel/>
+          </w14:textOutline>
+        </w:rPr>
+        <w:t>Exclusive Access and Responsibility:</w:t>
+      </w:r>
+    </w:p>
+    <w:p>
+      <w:pPr>
+        <w:pStyle w:val="ListParagraph"/>
+        <w:numPr>
+          <w:ilvl w:val="0"/>
+          <w:numId w:val="20"/>
+        </w:numPr>
+      </w:pPr>
+      <w:r>
+        <w:t>Only one program can have the clipboard open at a time.</w:t>
+      </w:r>
+    </w:p>
+    <w:p>
+      <w:pPr>
+        <w:pStyle w:val="ListParagraph"/>
+        <w:numPr>
+          <w:ilvl w:val="0"/>
+          <w:numId w:val="20"/>
+        </w:numPr>
+      </w:pPr>
+      <w:r>
+        <w:t>OpenClipboard ensures data integrity by preventing changes while in use.</w:t>
+      </w:r>
+    </w:p>
+    <w:p>
+      <w:pPr>
+        <w:pStyle w:val="ListParagraph"/>
+        <w:numPr>
+          <w:ilvl w:val="0"/>
+          <w:numId w:val="20"/>
+        </w:numPr>
+      </w:pPr>
+      <w:r>
+        <w:t>It returns TRUE if successful and FALSE if another program holds the lock.</w:t>
+      </w:r>
+    </w:p>
+    <w:p>
+      <w:pPr>
+        <w:rPr>
+          <w14:textOutline w14:w="9525" w14:cap="rnd" w14:cmpd="sng" w14:algn="ctr">
+            <w14:solidFill>
+              <w14:srgbClr w14:val="00B050"/>
+            </w14:solidFill>
+            <w14:prstDash w14:val="solid"/>
+            <w14:bevel/>
+          </w14:textOutline>
+        </w:rPr>
+      </w:pPr>
+    </w:p>
+    <w:p>
+      <w:pPr>
+        <w:rPr>
+          <w:sz w:val="28"/>
+          <w:szCs w:val="28"/>
+          <w14:textOutline w14:w="9525" w14:cap="rnd" w14:cmpd="sng" w14:algn="ctr">
+            <w14:solidFill>
+              <w14:srgbClr w14:val="00B050"/>
+            </w14:solidFill>
+            <w14:prstDash w14:val="solid"/>
+            <w14:bevel/>
+          </w14:textOutline>
+        </w:rPr>
+      </w:pPr>
+      <w:r>
+        <w:rPr>
+          <w:sz w:val="28"/>
+          <w:szCs w:val="28"/>
+          <w14:textOutline w14:w="9525" w14:cap="rnd" w14:cmpd="sng" w14:algn="ctr">
+            <w14:solidFill>
+              <w14:srgbClr w14:val="00B050"/>
+            </w14:solidFill>
+            <w14:prstDash w14:val="solid"/>
+            <w14:bevel/>
+          </w14:textOutline>
+        </w:rPr>
+        <w:t>Importance of Prompt Opening and Closing:</w:t>
+      </w:r>
+    </w:p>
+    <w:p>
+      <w:pPr>
+        <w:pStyle w:val="ListParagraph"/>
+        <w:numPr>
+          <w:ilvl w:val="0"/>
+          <w:numId w:val="21"/>
+        </w:numPr>
+      </w:pPr>
+      <w:r>
+        <w:t>Minimizes the risk of conflicting applications accessing the clipboard.</w:t>
+      </w:r>
+    </w:p>
+    <w:p>
+      <w:pPr>
+        <w:pStyle w:val="ListParagraph"/>
+        <w:numPr>
+          <w:ilvl w:val="0"/>
+          <w:numId w:val="21"/>
+        </w:numPr>
+      </w:pPr>
+      <w:r>
+        <w:t>Promotes smooth operation and avoids potential data corruption.</w:t>
+      </w:r>
+    </w:p>
+    <w:p>
+      <w:pPr>
+        <w:rPr>
+          <w:sz w:val="28"/>
+          <w:szCs w:val="28"/>
+          <w14:textOutline w14:w="9525" w14:cap="rnd" w14:cmpd="sng" w14:algn="ctr">
+            <w14:solidFill>
+              <w14:srgbClr w14:val="00B050"/>
+            </w14:solidFill>
+            <w14:prstDash w14:val="solid"/>
+            <w14:bevel/>
+          </w14:textOutline>
+        </w:rPr>
+      </w:pPr>
+    </w:p>
+    <w:p>
+      <w:pPr>
+        <w:rPr>
+          <w:sz w:val="28"/>
+          <w:szCs w:val="28"/>
+          <w14:textOutline w14:w="9525" w14:cap="rnd" w14:cmpd="sng" w14:algn="ctr">
+            <w14:solidFill>
+              <w14:srgbClr w14:val="00B050"/>
+            </w14:solidFill>
+            <w14:prstDash w14:val="solid"/>
+            <w14:bevel/>
+          </w14:textOutline>
+        </w:rPr>
+      </w:pPr>
+    </w:p>
+    <w:p>
+      <w:pPr>
+        <w:rPr>
+          <w:sz w:val="28"/>
+          <w:szCs w:val="28"/>
+          <w14:textOutline w14:w="9525" w14:cap="rnd" w14:cmpd="sng" w14:algn="ctr">
+            <w14:solidFill>
+              <w14:srgbClr w14:val="00B050"/>
+            </w14:solidFill>
+            <w14:prstDash w14:val="solid"/>
+            <w14:bevel/>
+          </w14:textOutline>
+        </w:rPr>
+      </w:pPr>
+    </w:p>
+    <w:p>
+      <w:pPr>
+        <w:rPr>
+          <w:sz w:val="28"/>
+          <w:szCs w:val="28"/>
+          <w14:textOutline w14:w="9525" w14:cap="rnd" w14:cmpd="sng" w14:algn="ctr">
+            <w14:solidFill>
+              <w14:srgbClr w14:val="00B050"/>
+            </w14:solidFill>
+            <w14:prstDash w14:val="solid"/>
+            <w14:bevel/>
+          </w14:textOutline>
+        </w:rPr>
+      </w:pPr>
+      <w:r>
+        <w:rPr>
+          <w:sz w:val="28"/>
+          <w:szCs w:val="28"/>
+          <w14:textOutline w14:w="9525" w14:cap="rnd" w14:cmpd="sng" w14:algn="ctr">
+            <w14:solidFill>
+              <w14:srgbClr w14:val="00B050"/>
+            </w14:solidFill>
+            <w14:prstDash w14:val="solid"/>
+            <w14:bevel/>
+          </w14:textOutline>
+        </w:rPr>
+        <w:lastRenderedPageBreak/>
+        <w:t>Preemptive Multitasking and Potential Issues:</w:t>
+      </w:r>
+    </w:p>
+    <w:p>
+      <w:pPr>
+        <w:pStyle w:val="ListParagraph"/>
+        <w:numPr>
+          <w:ilvl w:val="0"/>
+          <w:numId w:val="22"/>
+        </w:numPr>
+      </w:pPr>
+      <w:r>
+        <w:t>Background processes might access the clipboard, altering its contents unexpectedly.</w:t>
+      </w:r>
+    </w:p>
+    <w:p>
+      <w:pPr>
+        <w:pStyle w:val="ListParagraph"/>
+        <w:numPr>
+          <w:ilvl w:val="0"/>
+          <w:numId w:val="22"/>
+        </w:numPr>
+      </w:pPr>
+      <w:r>
+        <w:t>Always check the clipboard data before assuming its state is unchanged.</w:t>
+      </w:r>
+    </w:p>
+    <w:p>
+      <w:pPr>
+        <w:rPr>
+          <w14:textOutline w14:w="9525" w14:cap="rnd" w14:cmpd="sng" w14:algn="ctr">
+            <w14:solidFill>
+              <w14:srgbClr w14:val="00B050"/>
+            </w14:solidFill>
+            <w14:prstDash w14:val="solid"/>
+            <w14:bevel/>
+          </w14:textOutline>
+        </w:rPr>
+      </w:pPr>
+    </w:p>
+    <w:p>
+      <w:pPr>
+        <w:rPr>
+          <w:sz w:val="28"/>
+          <w:szCs w:val="28"/>
+          <w14:textOutline w14:w="9525" w14:cap="rnd" w14:cmpd="sng" w14:algn="ctr">
+            <w14:solidFill>
+              <w14:srgbClr w14:val="00B050"/>
+            </w14:solidFill>
+            <w14:prstDash w14:val="solid"/>
+            <w14:bevel/>
+          </w14:textOutline>
+        </w:rPr>
+      </w:pPr>
+      <w:r>
+        <w:rPr>
+          <w:sz w:val="28"/>
+          <w:szCs w:val="28"/>
+          <w14:textOutline w14:w="9525" w14:cap="rnd" w14:cmpd="sng" w14:algn="ctr">
+            <w14:solidFill>
+              <w14:srgbClr w14:val="00B050"/>
+            </w14:solidFill>
+            <w14:prstDash w14:val="solid"/>
+            <w14:bevel/>
+          </w14:textOutline>
+        </w:rPr>
+        <w:t>Message Boxes and Clipboard Access:</w:t>
+      </w:r>
+    </w:p>
+    <w:p>
+      <w:pPr>
+        <w:pStyle w:val="ListParagraph"/>
+        <w:numPr>
+          <w:ilvl w:val="0"/>
+          <w:numId w:val="23"/>
+        </w:numPr>
+      </w:pPr>
+      <w:r>
+        <w:t>Using non-modal message boxes while the clipboard is open allows users to switch to other applications.</w:t>
+      </w:r>
+    </w:p>
+    <w:p>
+      <w:pPr>
+        <w:pStyle w:val="ListParagraph"/>
+        <w:numPr>
+          <w:ilvl w:val="0"/>
+          <w:numId w:val="23"/>
+        </w:numPr>
+      </w:pPr>
+      <w:r>
+        <w:t>This can lead to unexpected behavior and data inconsistencies.</w:t>
+      </w:r>
+    </w:p>
+    <w:p>
+      <w:pPr>
+        <w:pStyle w:val="ListParagraph"/>
+        <w:numPr>
+          <w:ilvl w:val="0"/>
+          <w:numId w:val="23"/>
+        </w:numPr>
+      </w:pPr>
+      <w:r>
+        <w:t>Consider using system modal message boxes or closing the clipboard before displaying them.</w:t>
+      </w:r>
+    </w:p>
+    <w:p>
+      <w:pPr>
+        <w:rPr>
+          <w:sz w:val="28"/>
+          <w:szCs w:val="28"/>
+          <w14:textOutline w14:w="9525" w14:cap="rnd" w14:cmpd="sng" w14:algn="ctr">
+            <w14:solidFill>
+              <w14:srgbClr w14:val="00B050"/>
+            </w14:solidFill>
+            <w14:prstDash w14:val="solid"/>
+            <w14:bevel/>
+          </w14:textOutline>
+        </w:rPr>
+      </w:pPr>
+      <w:r>
+        <w:rPr>
+          <w:sz w:val="28"/>
+          <w:szCs w:val="28"/>
+          <w14:textOutline w14:w="9525" w14:cap="rnd" w14:cmpd="sng" w14:algn="ctr">
+            <w14:solidFill>
+              <w14:srgbClr w14:val="00B050"/>
+            </w14:solidFill>
+            <w14:prstDash w14:val="solid"/>
+            <w14:bevel/>
+          </w14:textOutline>
+        </w:rPr>
+        <w:t>Dialog Boxes and Edit Fields:</w:t>
+      </w:r>
+    </w:p>
+    <w:p>
+      <w:pPr>
+        <w:pStyle w:val="ListParagraph"/>
+        <w:numPr>
+          <w:ilvl w:val="0"/>
+          <w:numId w:val="24"/>
+        </w:numPr>
+      </w:pPr>
+      <w:r>
+        <w:t>Edit fields in dialog boxes rely on the clipboard for cut-and-paste functionality.</w:t>
+      </w:r>
+    </w:p>
+    <w:p>
+      <w:pPr>
+        <w:pStyle w:val="ListParagraph"/>
+        <w:numPr>
+          <w:ilvl w:val="0"/>
+          <w:numId w:val="24"/>
+        </w:numPr>
+      </w:pPr>
+      <w:r>
+        <w:t>Leaving the clipboard open during dialog box interaction can lead to conflicts.</w:t>
+      </w:r>
+    </w:p>
+    <w:p>
+      <w:pPr>
+        <w:pStyle w:val="ListParagraph"/>
+        <w:numPr>
+          <w:ilvl w:val="0"/>
+          <w:numId w:val="24"/>
+        </w:numPr>
+      </w:pPr>
+      <w:r>
+        <w:t>Close the clipboard before displaying dialog boxes to prevent potential issues.</w:t>
+      </w:r>
+    </w:p>
+    <w:p>
+      <w:pPr>
+        <w:rPr>
+          <w14:textOutline w14:w="9525" w14:cap="rnd" w14:cmpd="sng" w14:algn="ctr">
+            <w14:solidFill>
+              <w14:srgbClr w14:val="00B050"/>
+            </w14:solidFill>
+            <w14:prstDash w14:val="solid"/>
+            <w14:bevel/>
+          </w14:textOutline>
+        </w:rPr>
+      </w:pPr>
+    </w:p>
+    <w:p>
+      <w:pPr>
+        <w:rPr>
+          <w:sz w:val="28"/>
+          <w:szCs w:val="28"/>
+          <w14:textOutline w14:w="9525" w14:cap="rnd" w14:cmpd="sng" w14:algn="ctr">
+            <w14:solidFill>
+              <w14:srgbClr w14:val="00B050"/>
+            </w14:solidFill>
+            <w14:prstDash w14:val="solid"/>
+            <w14:bevel/>
+          </w14:textOutline>
+        </w:rPr>
+      </w:pPr>
+      <w:r>
+        <w:rPr>
+          <w:sz w:val="28"/>
+          <w:szCs w:val="28"/>
+          <w14:textOutline w14:w="9525" w14:cap="rnd" w14:cmpd="sng" w14:algn="ctr">
+            <w14:solidFill>
+              <w14:srgbClr w14:val="00B050"/>
+            </w14:solidFill>
+            <w14:prstDash w14:val="solid"/>
+            <w14:bevel/>
+          </w14:textOutline>
+        </w:rPr>
+        <w:t>Unicode Support and Clipboard Conversions:</w:t>
+      </w:r>
+    </w:p>
+    <w:p>
+      <w:pPr>
+        <w:pStyle w:val="ListParagraph"/>
+        <w:numPr>
+          <w:ilvl w:val="0"/>
+          <w:numId w:val="25"/>
+        </w:numPr>
+      </w:pPr>
+      <w:r>
+        <w:t>Windows automatically handles text conversions between formats (CF_TEXT, CF_OEMTEXT, CF_UNICODETEXT).</w:t>
+      </w:r>
+    </w:p>
+    <w:p>
+      <w:pPr>
+        <w:pStyle w:val="ListParagraph"/>
+        <w:numPr>
+          <w:ilvl w:val="0"/>
+          <w:numId w:val="25"/>
+        </w:numPr>
+      </w:pPr>
+      <w:r>
+        <w:t>Programs can call SetClipboardData with their preferred format and GetClipboardData with their desired format.</w:t>
+      </w:r>
+    </w:p>
+    <w:p>
+      <w:pPr>
+        <w:pStyle w:val="ListParagraph"/>
+        <w:numPr>
+          <w:ilvl w:val="0"/>
+          <w:numId w:val="25"/>
+        </w:numPr>
+      </w:pPr>
+      <w:r>
+        <w:t>Windows will perform the necessary conversion in the background.</w:t>
+      </w:r>
+    </w:p>
+    <w:p>
+      <w:pPr>
+        <w:rPr>
+          <w14:textOutline w14:w="9525" w14:cap="rnd" w14:cmpd="sng" w14:algn="ctr">
+            <w14:solidFill>
+              <w14:srgbClr w14:val="00B050"/>
+            </w14:solidFill>
+            <w14:prstDash w14:val="solid"/>
+            <w14:bevel/>
+          </w14:textOutline>
+        </w:rPr>
+      </w:pPr>
+    </w:p>
+    <w:p>
+      <w:pPr>
+        <w:rPr>
+          <w:sz w:val="28"/>
+          <w:szCs w:val="28"/>
+          <w14:textOutline w14:w="9525" w14:cap="rnd" w14:cmpd="sng" w14:algn="ctr">
+            <w14:solidFill>
+              <w14:srgbClr w14:val="00B050"/>
+            </w14:solidFill>
+            <w14:prstDash w14:val="solid"/>
+            <w14:bevel/>
+          </w14:textOutline>
+        </w:rPr>
+      </w:pPr>
+      <w:r>
+        <w:rPr>
+          <w:sz w:val="28"/>
+          <w:szCs w:val="28"/>
+          <w14:textOutline w14:w="9525" w14:cap="rnd" w14:cmpd="sng" w14:algn="ctr">
+            <w14:solidFill>
+              <w14:srgbClr w14:val="00B050"/>
+            </w14:solidFill>
+            <w14:prstDash w14:val="solid"/>
+            <w14:bevel/>
+          </w14:textOutline>
+        </w:rPr>
+        <w:t>Program Implementation Recommendations:</w:t>
+      </w:r>
+    </w:p>
+    <w:p>
+      <w:pPr>
+        <w:pStyle w:val="ListParagraph"/>
+        <w:numPr>
+          <w:ilvl w:val="0"/>
+          <w:numId w:val="26"/>
+        </w:numPr>
+      </w:pPr>
+      <w:r>
+        <w:t>Use CF_UNICODETEXT if the UNICODE flag is defined, otherwise use CF_TEXT.</w:t>
+      </w:r>
+    </w:p>
+    <w:p>
+      <w:pPr>
+        <w:pStyle w:val="ListParagraph"/>
+        <w:numPr>
+          <w:ilvl w:val="0"/>
+          <w:numId w:val="26"/>
+        </w:numPr>
+      </w:pPr>
+      <w:r>
+        <w:t>This approach ensures compatibility with different Unicode configurations.</w:t>
+      </w:r>
+    </w:p>
+    <w:p>
+      <w:pPr>
+        <w:pStyle w:val="ListParagraph"/>
+        <w:numPr>
+          <w:ilvl w:val="0"/>
+          <w:numId w:val="26"/>
+        </w:numPr>
+      </w:pPr>
+      <w:r>
+        <w:t>The CLIPTEXT program demonstrates a practical implementation of format switching based on the UNICODE flag.</w:t>
+      </w:r>
+    </w:p>
+    <w:p>
+      <w:pPr>
+        <w:rPr>
+          <w:color w:val="CC00FF"/>
+        </w:rPr>
+      </w:pPr>
+    </w:p>
+    <w:p>
+      <w:r>
+        <w:rPr>
+          <w:color w:val="CC00FF"/>
+        </w:rPr>
+        <w:t xml:space="preserve">Maintaining proper control over the clipboard </w:t>
+      </w:r>
+      <w:r>
+        <w:t>is crucial for ensuring data integrity and avoiding conflicts in Windows applications. By understanding the exclusive access mechanism, potential issues, and Unicode handling, you can write programs that interact with the clipboard reliably and efficiently.</w:t>
+      </w:r>
+    </w:p>
+    <w:p/>
+    <w:p/>
+    <w:p>
+      <w:pPr>
+        <w:rPr>
+          <w14:textOutline w14:w="9525" w14:cap="rnd" w14:cmpd="sng" w14:algn="ctr">
+            <w14:solidFill>
+              <w14:srgbClr w14:val="00B050"/>
+            </w14:solidFill>
+            <w14:prstDash w14:val="solid"/>
+            <w14:bevel/>
+          </w14:textOutline>
+        </w:rPr>
+      </w:pPr>
+    </w:p>
+    <w:p>
+      <w:pPr>
+        <w:rPr>
+          <w:sz w:val="40"/>
+          <w:szCs w:val="40"/>
+          <w14:textOutline w14:w="9525" w14:cap="rnd" w14:cmpd="sng" w14:algn="ctr">
+            <w14:solidFill>
+              <w14:srgbClr w14:val="FF0000"/>
+            </w14:solidFill>
+            <w14:prstDash w14:val="solid"/>
+            <w14:bevel/>
+          </w14:textOutline>
+        </w:rPr>
+      </w:pPr>
+      <w:r>
+        <w:rPr>
+          <w:sz w:val="40"/>
+          <w:szCs w:val="40"/>
+          <w14:textOutline w14:w="9525" w14:cap="rnd" w14:cmpd="sng" w14:algn="ctr">
+            <w14:solidFill>
+              <w14:srgbClr w14:val="FF0000"/>
+            </w14:solidFill>
+            <w14:prstDash w14:val="solid"/>
+            <w14:bevel/>
+          </w14:textOutline>
+        </w:rPr>
+        <w:t>CLIPTEXT PROGRAM</w:t>
+      </w:r>
+    </w:p>
+    <w:p>
+      <w:r>
+        <w:t>The CLIPTEXT program showcases the interaction with the Windows clipboard for transferring text data. It demonstrates operations like copying, pasting, clearing, and resetting text content. This analysis dives deeper into the program's structure and functionality.</w:t>
+      </w:r>
+    </w:p>
+    <w:p>
+      <w:pPr>
+        <w:rPr>
+          <w14:textOutline w14:w="9525" w14:cap="rnd" w14:cmpd="sng" w14:algn="ctr">
+            <w14:solidFill>
+              <w14:srgbClr w14:val="00B050"/>
+            </w14:solidFill>
+            <w14:prstDash w14:val="solid"/>
+            <w14:bevel/>
+          </w14:textOutline>
+        </w:rPr>
+      </w:pPr>
+    </w:p>
+    <w:p>
+      <w:pPr>
+        <w:rPr>
+          <w:sz w:val="28"/>
+          <w:szCs w:val="28"/>
+          <w14:textOutline w14:w="9525" w14:cap="rnd" w14:cmpd="sng" w14:algn="ctr">
+            <w14:solidFill>
+              <w14:srgbClr w14:val="00B050"/>
+            </w14:solidFill>
+            <w14:prstDash w14:val="solid"/>
+            <w14:bevel/>
+          </w14:textOutline>
+        </w:rPr>
+      </w:pPr>
+      <w:r>
+        <w:rPr>
+          <w:sz w:val="28"/>
+          <w:szCs w:val="28"/>
+          <w14:textOutline w14:w="9525" w14:cap="rnd" w14:cmpd="sng" w14:algn="ctr">
+            <w14:solidFill>
+              <w14:srgbClr w14:val="00B050"/>
+            </w14:solidFill>
+            <w14:prstDash w14:val="solid"/>
+            <w14:bevel/>
+          </w14:textOutline>
+        </w:rPr>
+        <w:t>Preprocessor Directives:</w:t>
+      </w:r>
+    </w:p>
+    <w:p>
+      <w:pPr>
+        <w:pStyle w:val="ListParagraph"/>
+        <w:numPr>
+          <w:ilvl w:val="0"/>
+          <w:numId w:val="27"/>
+        </w:numPr>
+      </w:pPr>
+      <w:r>
+        <w:t>Include necessary header files like windows.h and resource.h.</w:t>
+      </w:r>
+    </w:p>
+    <w:p>
+      <w:pPr>
+        <w:pStyle w:val="ListParagraph"/>
+        <w:numPr>
+          <w:ilvl w:val="0"/>
+          <w:numId w:val="27"/>
+        </w:numPr>
+      </w:pPr>
+      <w:r>
+        <w:t>Define UNICODE-specific text formats and default message strings.</w:t>
+      </w:r>
+    </w:p>
+    <w:p>
+      <w:pPr>
+        <w:rPr>
+          <w:sz w:val="28"/>
+          <w:szCs w:val="28"/>
+          <w14:textOutline w14:w="9525" w14:cap="rnd" w14:cmpd="sng" w14:algn="ctr">
+            <w14:solidFill>
+              <w14:srgbClr w14:val="00B050"/>
+            </w14:solidFill>
+            <w14:prstDash w14:val="solid"/>
+            <w14:bevel/>
+          </w14:textOutline>
+        </w:rPr>
+      </w:pPr>
+    </w:p>
+    <w:p>
+      <w:pPr>
+        <w:rPr>
+          <w:sz w:val="28"/>
+          <w:szCs w:val="28"/>
+          <w14:textOutline w14:w="9525" w14:cap="rnd" w14:cmpd="sng" w14:algn="ctr">
+            <w14:solidFill>
+              <w14:srgbClr w14:val="00B050"/>
+            </w14:solidFill>
+            <w14:prstDash w14:val="solid"/>
+            <w14:bevel/>
+          </w14:textOutline>
+        </w:rPr>
+      </w:pPr>
+      <w:r>
+        <w:rPr>
+          <w:sz w:val="28"/>
+          <w:szCs w:val="28"/>
+          <w14:textOutline w14:w="9525" w14:cap="rnd" w14:cmpd="sng" w14:algn="ctr">
+            <w14:solidFill>
+              <w14:srgbClr w14:val="00B050"/>
+            </w14:solidFill>
+            <w14:prstDash w14:val="solid"/>
+            <w14:bevel/>
+          </w14:textOutline>
+        </w:rPr>
+        <w:t>Global Variables:</w:t>
+      </w:r>
+    </w:p>
+    <w:p>
+      <w:pPr>
+        <w:pStyle w:val="ListParagraph"/>
+        <w:numPr>
+          <w:ilvl w:val="0"/>
+          <w:numId w:val="29"/>
+        </w:numPr>
+      </w:pPr>
+      <w:r>
+        <w:rPr>
+          <w:color w:val="0000FF"/>
+        </w:rPr>
+        <w:t xml:space="preserve">pText: </w:t>
+      </w:r>
+      <w:r>
+        <w:t>Pointer to the stored clipboard text.</w:t>
+      </w:r>
+    </w:p>
+    <w:p>
+      <w:pPr>
+        <w:pStyle w:val="ListParagraph"/>
+        <w:numPr>
+          <w:ilvl w:val="0"/>
+          <w:numId w:val="29"/>
+        </w:numPr>
+      </w:pPr>
+      <w:r>
+        <w:rPr>
+          <w:color w:val="0000FF"/>
+        </w:rPr>
+        <w:t xml:space="preserve">bEnable: </w:t>
+      </w:r>
+      <w:r>
+        <w:t>Boolean flag for enabling menu items.</w:t>
+      </w:r>
+    </w:p>
+    <w:p>
+      <w:pPr>
+        <w:pStyle w:val="ListParagraph"/>
+        <w:numPr>
+          <w:ilvl w:val="0"/>
+          <w:numId w:val="29"/>
+        </w:numPr>
+      </w:pPr>
+      <w:r>
+        <w:rPr>
+          <w:color w:val="0000FF"/>
+        </w:rPr>
+        <w:t xml:space="preserve">hGlobal: </w:t>
+      </w:r>
+      <w:r>
+        <w:t>Handle to the global memory block containing text.</w:t>
+      </w:r>
+    </w:p>
+    <w:p>
+      <w:pPr>
+        <w:pStyle w:val="ListParagraph"/>
+        <w:numPr>
+          <w:ilvl w:val="0"/>
+          <w:numId w:val="29"/>
+        </w:numPr>
+      </w:pPr>
+      <w:r>
+        <w:rPr>
+          <w:color w:val="0000FF"/>
+        </w:rPr>
+        <w:t xml:space="preserve">hdc: </w:t>
+      </w:r>
+      <w:r>
+        <w:t>Device context handle for drawing text.</w:t>
+      </w:r>
+    </w:p>
+    <w:p>
+      <w:pPr>
+        <w:pStyle w:val="ListParagraph"/>
+        <w:numPr>
+          <w:ilvl w:val="0"/>
+          <w:numId w:val="29"/>
+        </w:numPr>
+      </w:pPr>
+      <w:r>
+        <w:rPr>
+          <w:color w:val="0000FF"/>
+        </w:rPr>
+        <w:t xml:space="preserve">pGlobal: </w:t>
+      </w:r>
+      <w:r>
+        <w:t>Pointer to the memory block within the clipboard.</w:t>
+      </w:r>
+    </w:p>
+    <w:p>
+      <w:pPr>
+        <w:rPr>
+          <w:sz w:val="28"/>
+          <w:szCs w:val="28"/>
+          <w14:textOutline w14:w="9525" w14:cap="rnd" w14:cmpd="sng" w14:algn="ctr">
+            <w14:solidFill>
+              <w14:srgbClr w14:val="00B050"/>
+            </w14:solidFill>
+            <w14:prstDash w14:val="solid"/>
+            <w14:bevel/>
+          </w14:textOutline>
+        </w:rPr>
+      </w:pPr>
+    </w:p>
+    <w:p>
+      <w:pPr>
+        <w:rPr>
+          <w:sz w:val="28"/>
+          <w:szCs w:val="28"/>
+          <w14:textOutline w14:w="9525" w14:cap="rnd" w14:cmpd="sng" w14:algn="ctr">
+            <w14:solidFill>
+              <w14:srgbClr w14:val="00B050"/>
+            </w14:solidFill>
+            <w14:prstDash w14:val="solid"/>
+            <w14:bevel/>
+          </w14:textOutline>
+        </w:rPr>
+      </w:pPr>
+      <w:r>
+        <w:rPr>
+          <w:sz w:val="28"/>
+          <w:szCs w:val="28"/>
+          <w14:textOutline w14:w="9525" w14:cap="rnd" w14:cmpd="sng" w14:algn="ctr">
+            <w14:solidFill>
+              <w14:srgbClr w14:val="00B050"/>
+            </w14:solidFill>
+            <w14:prstDash w14:val="solid"/>
+            <w14:bevel/>
+          </w14:textOutline>
+        </w:rPr>
+        <w:t>Window Procedure:</w:t>
+      </w:r>
+    </w:p>
+    <w:p>
+      <w:r>
+        <w:t>Handles various messages received by the application window.</w:t>
+      </w:r>
+    </w:p>
+    <w:p>
+      <w:pPr>
+        <w:pStyle w:val="ListParagraph"/>
+        <w:numPr>
+          <w:ilvl w:val="0"/>
+          <w:numId w:val="28"/>
+        </w:numPr>
+      </w:pPr>
+      <w:r>
+        <w:rPr>
+          <w:color w:val="0000FF"/>
+        </w:rPr>
+        <w:t xml:space="preserve">WM_CREATE: </w:t>
+      </w:r>
+      <w:r>
+        <w:t>Initialises pText with default text.</w:t>
+      </w:r>
+    </w:p>
+    <w:p>
+      <w:pPr>
+        <w:pStyle w:val="ListParagraph"/>
+        <w:numPr>
+          <w:ilvl w:val="0"/>
+          <w:numId w:val="28"/>
+        </w:numPr>
+      </w:pPr>
+      <w:r>
+        <w:rPr>
+          <w:color w:val="0000FF"/>
+        </w:rPr>
+        <w:t xml:space="preserve">WM_INITMENUPOPUP: </w:t>
+      </w:r>
+      <w:r>
+        <w:t>Enables/disables menu items based on clipboard content and pText availability.</w:t>
+      </w:r>
+    </w:p>
+    <w:p>
+      <w:pPr>
+        <w:pStyle w:val="ListParagraph"/>
+        <w:numPr>
+          <w:ilvl w:val="0"/>
+          <w:numId w:val="28"/>
+        </w:numPr>
+      </w:pPr>
+      <w:r>
+        <w:rPr>
+          <w:color w:val="0000FF"/>
+        </w:rPr>
+        <w:t xml:space="preserve">WM_COMMAND: </w:t>
+      </w:r>
+      <w:r>
+        <w:t>Handles user actions like menu selections.</w:t>
+      </w:r>
+    </w:p>
+    <w:p>
+      <w:pPr>
+        <w:pStyle w:val="ListParagraph"/>
+        <w:numPr>
+          <w:ilvl w:val="0"/>
+          <w:numId w:val="28"/>
+        </w:numPr>
+      </w:pPr>
+      <w:r>
+        <w:rPr>
+          <w:color w:val="0000FF"/>
+        </w:rPr>
+        <w:t xml:space="preserve">IDM_EDIT_PASTE: </w:t>
+      </w:r>
+      <w:r>
+        <w:t>Opens clipboard, retrieves text, updates internal storage, and invalidates the window for redraw.</w:t>
+      </w:r>
+    </w:p>
+    <w:p>
+      <w:pPr>
+        <w:pStyle w:val="ListParagraph"/>
+        <w:numPr>
+          <w:ilvl w:val="0"/>
+          <w:numId w:val="28"/>
+        </w:numPr>
+      </w:pPr>
+      <w:r>
+        <w:rPr>
+          <w:color w:val="0000FF"/>
+        </w:rPr>
+        <w:t xml:space="preserve">IDM_EDIT_CUT/COPY: </w:t>
+      </w:r>
+      <w:r>
+        <w:t>Allocates memory, copies text to clipboard, updates internal storage, and invalidates the window (clear for cut).</w:t>
+      </w:r>
+    </w:p>
+    <w:p>
+      <w:pPr>
+        <w:pStyle w:val="ListParagraph"/>
+        <w:numPr>
+          <w:ilvl w:val="0"/>
+          <w:numId w:val="28"/>
+        </w:numPr>
+      </w:pPr>
+      <w:r>
+        <w:rPr>
+          <w:color w:val="0000FF"/>
+        </w:rPr>
+        <w:t xml:space="preserve">IDM_EDIT_CLEAR: </w:t>
+      </w:r>
+      <w:r>
+        <w:t>Frees allocated memory and invalidates the window.</w:t>
+      </w:r>
+    </w:p>
+    <w:p>
+      <w:pPr>
+        <w:pStyle w:val="ListParagraph"/>
+        <w:numPr>
+          <w:ilvl w:val="0"/>
+          <w:numId w:val="28"/>
+        </w:numPr>
+      </w:pPr>
+      <w:r>
+        <w:rPr>
+          <w:color w:val="0000FF"/>
+        </w:rPr>
+        <w:t xml:space="preserve">IDM_EDIT_RESET: </w:t>
+      </w:r>
+      <w:r>
+        <w:t>Restores default text and invalidates the window.</w:t>
+      </w:r>
+    </w:p>
+    <w:p>
+      <w:pPr>
+        <w:pStyle w:val="ListParagraph"/>
+        <w:numPr>
+          <w:ilvl w:val="0"/>
+          <w:numId w:val="28"/>
+        </w:numPr>
+      </w:pPr>
+      <w:r>
+        <w:rPr>
+          <w:color w:val="0000FF"/>
+        </w:rPr>
+        <w:t xml:space="preserve">WM_PAINT: </w:t>
+      </w:r>
+      <w:r>
+        <w:t>Renders the stored text onto the client area.</w:t>
+      </w:r>
+    </w:p>
+    <w:p>
+      <w:pPr>
+        <w:pStyle w:val="ListParagraph"/>
+        <w:numPr>
+          <w:ilvl w:val="0"/>
+          <w:numId w:val="28"/>
+        </w:numPr>
+      </w:pPr>
+      <w:r>
+        <w:rPr>
+          <w:color w:val="0000FF"/>
+        </w:rPr>
+        <w:t xml:space="preserve">WM_DESTROY: </w:t>
+      </w:r>
+      <w:r>
+        <w:t>Frees allocated memory and sends quit message.</w:t>
+      </w:r>
+    </w:p>
+    <w:p>
+      <w:pPr>
+        <w:rPr>
+          <w14:textOutline w14:w="9525" w14:cap="rnd" w14:cmpd="sng" w14:algn="ctr">
+            <w14:solidFill>
+              <w14:srgbClr w14:val="00B050"/>
+            </w14:solidFill>
+            <w14:prstDash w14:val="solid"/>
+            <w14:bevel/>
+          </w14:textOutline>
+        </w:rPr>
+      </w:pPr>
+    </w:p>
+    <w:p>
+      <w:pPr>
+        <w:rPr>
+          <w14:textOutline w14:w="9525" w14:cap="rnd" w14:cmpd="sng" w14:algn="ctr">
+            <w14:solidFill>
+              <w14:srgbClr w14:val="00B050"/>
+            </w14:solidFill>
+            <w14:prstDash w14:val="solid"/>
+            <w14:bevel/>
+          </w14:textOutline>
+        </w:rPr>
+      </w:pPr>
+    </w:p>
+    <w:p>
+      <w:pPr>
+        <w:rPr>
+          <w14:textOutline w14:w="9525" w14:cap="rnd" w14:cmpd="sng" w14:algn="ctr">
+            <w14:solidFill>
+              <w14:srgbClr w14:val="00B050"/>
+            </w14:solidFill>
+            <w14:prstDash w14:val="solid"/>
+            <w14:bevel/>
+          </w14:textOutline>
+        </w:rPr>
+      </w:pPr>
+    </w:p>
+    <w:p>
+      <w:pPr>
+        <w:rPr>
+          <w:sz w:val="28"/>
+          <w:szCs w:val="28"/>
+          <w14:textOutline w14:w="9525" w14:cap="rnd" w14:cmpd="sng" w14:algn="ctr">
+            <w14:solidFill>
+              <w14:srgbClr w14:val="00B050"/>
+            </w14:solidFill>
+            <w14:prstDash w14:val="solid"/>
+            <w14:bevel/>
+          </w14:textOutline>
+        </w:rPr>
+      </w:pPr>
+      <w:r>
+        <w:rPr>
+          <w:sz w:val="28"/>
+          <w:szCs w:val="28"/>
+          <w14:textOutline w14:w="9525" w14:cap="rnd" w14:cmpd="sng" w14:algn="ctr">
+            <w14:solidFill>
+              <w14:srgbClr w14:val="00B050"/>
+            </w14:solidFill>
+            <w14:prstDash w14:val="solid"/>
+            <w14:bevel/>
+          </w14:textOutline>
+        </w:rPr>
+        <w:lastRenderedPageBreak/>
+        <w:t>Resource Files:</w:t>
+      </w:r>
+    </w:p>
+    <w:p>
+      <w:pPr>
+        <w:pStyle w:val="ListParagraph"/>
+        <w:numPr>
+          <w:ilvl w:val="0"/>
+          <w:numId w:val="34"/>
+        </w:numPr>
+      </w:pPr>
+      <w:r>
+        <w:rPr>
+          <w:color w:val="0000FF"/>
+        </w:rPr>
+        <w:t xml:space="preserve">CLIPTEXT.RC: </w:t>
+      </w:r>
+      <w:r>
+        <w:t>Defines the menu structure and accelerator keys.</w:t>
+      </w:r>
+    </w:p>
+    <w:p>
+      <w:pPr>
+        <w:pStyle w:val="ListParagraph"/>
+        <w:numPr>
+          <w:ilvl w:val="0"/>
+          <w:numId w:val="34"/>
+        </w:numPr>
+      </w:pPr>
+      <w:r>
+        <w:rPr>
+          <w:color w:val="0000FF"/>
+        </w:rPr>
+        <w:t xml:space="preserve">CLIPTEXT.H: </w:t>
+      </w:r>
+      <w:r>
+        <w:t>Provides symbolic IDs for menu items and accelerator keys.</w:t>
+      </w:r>
+    </w:p>
+    <w:p>
+      <w:pPr>
+        <w:pStyle w:val="ListParagraph"/>
+      </w:pPr>
+    </w:p>
+    <w:p>
+      <w:pPr>
+        <w:rPr>
+          <w:sz w:val="28"/>
+          <w:szCs w:val="28"/>
+          <w14:textOutline w14:w="9525" w14:cap="rnd" w14:cmpd="sng" w14:algn="ctr">
+            <w14:solidFill>
+              <w14:srgbClr w14:val="00B050"/>
+            </w14:solidFill>
+            <w14:prstDash w14:val="solid"/>
+            <w14:bevel/>
+          </w14:textOutline>
+        </w:rPr>
+      </w:pPr>
+      <w:r>
+        <w:rPr>
+          <w:sz w:val="28"/>
+          <w:szCs w:val="28"/>
+          <w14:textOutline w14:w="9525" w14:cap="rnd" w14:cmpd="sng" w14:algn="ctr">
+            <w14:solidFill>
+              <w14:srgbClr w14:val="00B050"/>
+            </w14:solidFill>
+            <w14:prstDash w14:val="solid"/>
+            <w14:bevel/>
+          </w14:textOutline>
+        </w:rPr>
+        <w:t>Key Concepts:</w:t>
+      </w:r>
+    </w:p>
+    <w:p>
+      <w:r>
+        <w:t>Clipboard Access:</w:t>
+      </w:r>
+    </w:p>
+    <w:p>
+      <w:pPr>
+        <w:pStyle w:val="ListParagraph"/>
+        <w:numPr>
+          <w:ilvl w:val="0"/>
+          <w:numId w:val="30"/>
+        </w:numPr>
+      </w:pPr>
+      <w:r>
+        <w:rPr>
+          <w:color w:val="CC00FF"/>
+        </w:rPr>
+        <w:t xml:space="preserve">OpenClipboard: </w:t>
+      </w:r>
+      <w:r>
+        <w:t>Establishes access to the clipboard for reading/writing data.</w:t>
+      </w:r>
+    </w:p>
+    <w:p>
+      <w:pPr>
+        <w:pStyle w:val="ListParagraph"/>
+        <w:numPr>
+          <w:ilvl w:val="0"/>
+          <w:numId w:val="30"/>
+        </w:numPr>
+      </w:pPr>
+      <w:r>
+        <w:rPr>
+          <w:color w:val="CC00FF"/>
+        </w:rPr>
+        <w:t xml:space="preserve">GetClipboardData: </w:t>
+      </w:r>
+      <w:r>
+        <w:t>Retrieves the handle to the global memory block containing clipboard data.</w:t>
+      </w:r>
+    </w:p>
+    <w:p>
+      <w:pPr>
+        <w:pStyle w:val="ListParagraph"/>
+        <w:numPr>
+          <w:ilvl w:val="0"/>
+          <w:numId w:val="30"/>
+        </w:numPr>
+      </w:pPr>
+      <w:r>
+        <w:rPr>
+          <w:color w:val="CC00FF"/>
+        </w:rPr>
+        <w:t xml:space="preserve">GlobalLock/Unlock: </w:t>
+      </w:r>
+      <w:r>
+        <w:t>Locks/unlocks the memory block for accessing its content.</w:t>
+      </w:r>
+    </w:p>
+    <w:p>
+      <w:pPr>
+        <w:pStyle w:val="ListParagraph"/>
+        <w:numPr>
+          <w:ilvl w:val="0"/>
+          <w:numId w:val="30"/>
+        </w:numPr>
+      </w:pPr>
+      <w:r>
+        <w:rPr>
+          <w:color w:val="CC00FF"/>
+        </w:rPr>
+        <w:t xml:space="preserve">EmptyClipboard: </w:t>
+      </w:r>
+      <w:r>
+        <w:t>Clears the existing content of the clipboard.</w:t>
+      </w:r>
+    </w:p>
+    <w:p>
+      <w:pPr>
+        <w:pStyle w:val="ListParagraph"/>
+        <w:numPr>
+          <w:ilvl w:val="0"/>
+          <w:numId w:val="30"/>
+        </w:numPr>
+      </w:pPr>
+      <w:r>
+        <w:rPr>
+          <w:color w:val="CC00FF"/>
+        </w:rPr>
+        <w:t xml:space="preserve">SetClipboardData: </w:t>
+      </w:r>
+      <w:r>
+        <w:t>Places the provided memory block with data onto the clipboard.</w:t>
+      </w:r>
+    </w:p>
+    <w:p>
+      <w:pPr>
+        <w:pStyle w:val="ListParagraph"/>
+        <w:numPr>
+          <w:ilvl w:val="0"/>
+          <w:numId w:val="30"/>
+        </w:numPr>
+      </w:pPr>
+      <w:r>
+        <w:rPr>
+          <w:color w:val="CC00FF"/>
+        </w:rPr>
+        <w:t xml:space="preserve">CloseClipboard: </w:t>
+      </w:r>
+      <w:r>
+        <w:t>Relinquishes control of the clipboard after operations.</w:t>
+      </w:r>
+    </w:p>
+    <w:p>
+      <w:pPr>
+        <w:rPr>
+          <w:sz w:val="28"/>
+          <w:szCs w:val="28"/>
+          <w14:textOutline w14:w="9525" w14:cap="rnd" w14:cmpd="sng" w14:algn="ctr">
+            <w14:solidFill>
+              <w14:srgbClr w14:val="00B050"/>
+            </w14:solidFill>
+            <w14:prstDash w14:val="solid"/>
+            <w14:bevel/>
+          </w14:textOutline>
+        </w:rPr>
+      </w:pPr>
+    </w:p>
+    <w:p>
+      <w:pPr>
+        <w:rPr>
+          <w:sz w:val="28"/>
+          <w:szCs w:val="28"/>
+          <w14:textOutline w14:w="9525" w14:cap="rnd" w14:cmpd="sng" w14:algn="ctr">
+            <w14:solidFill>
+              <w14:srgbClr w14:val="00B050"/>
+            </w14:solidFill>
+            <w14:prstDash w14:val="solid"/>
+            <w14:bevel/>
+          </w14:textOutline>
+        </w:rPr>
+      </w:pPr>
+      <w:r>
+        <w:rPr>
+          <w:sz w:val="28"/>
+          <w:szCs w:val="28"/>
+          <w14:textOutline w14:w="9525" w14:cap="rnd" w14:cmpd="sng" w14:algn="ctr">
+            <w14:solidFill>
+              <w14:srgbClr w14:val="00B050"/>
+            </w14:solidFill>
+            <w14:prstDash w14:val="solid"/>
+            <w14:bevel/>
+          </w14:textOutline>
+        </w:rPr>
+        <w:t>Memory Management:</w:t>
+      </w:r>
+    </w:p>
+    <w:p>
+      <w:pPr>
+        <w:pStyle w:val="ListParagraph"/>
+        <w:numPr>
+          <w:ilvl w:val="0"/>
+          <w:numId w:val="31"/>
+        </w:numPr>
+      </w:pPr>
+      <w:r>
+        <w:rPr>
+          <w:color w:val="0000FF"/>
+        </w:rPr>
+        <w:t xml:space="preserve">malloc/free: </w:t>
+      </w:r>
+      <w:r>
+        <w:t>Allocate/deallocate memory for storing the clipboard text.</w:t>
+      </w:r>
+    </w:p>
+    <w:p>
+      <w:pPr>
+        <w:pStyle w:val="ListParagraph"/>
+        <w:numPr>
+          <w:ilvl w:val="0"/>
+          <w:numId w:val="31"/>
+        </w:numPr>
+      </w:pPr>
+      <w:r>
+        <w:rPr>
+          <w:color w:val="0000FF"/>
+        </w:rPr>
+        <w:t xml:space="preserve">GlobalAlloc/GlobalFree: </w:t>
+      </w:r>
+      <w:r>
+        <w:t>Allocate/deallocate memory for the global memory block used by the clipboard.</w:t>
+      </w:r>
+    </w:p>
+    <w:p>
+      <w:pPr>
+        <w:rPr>
+          <w:sz w:val="28"/>
+          <w:szCs w:val="28"/>
+          <w14:textOutline w14:w="9525" w14:cap="rnd" w14:cmpd="sng" w14:algn="ctr">
+            <w14:solidFill>
+              <w14:srgbClr w14:val="00B050"/>
+            </w14:solidFill>
+            <w14:prstDash w14:val="solid"/>
+            <w14:bevel/>
+          </w14:textOutline>
+        </w:rPr>
+      </w:pPr>
+    </w:p>
+    <w:p>
+      <w:pPr>
+        <w:rPr>
+          <w:sz w:val="28"/>
+          <w:szCs w:val="28"/>
+          <w14:textOutline w14:w="9525" w14:cap="rnd" w14:cmpd="sng" w14:algn="ctr">
+            <w14:solidFill>
+              <w14:srgbClr w14:val="00B050"/>
+            </w14:solidFill>
+            <w14:prstDash w14:val="solid"/>
+            <w14:bevel/>
+          </w14:textOutline>
+        </w:rPr>
+      </w:pPr>
+      <w:r>
+        <w:rPr>
+          <w:sz w:val="28"/>
+          <w:szCs w:val="28"/>
+          <w14:textOutline w14:w="9525" w14:cap="rnd" w14:cmpd="sng" w14:algn="ctr">
+            <w14:solidFill>
+              <w14:srgbClr w14:val="00B050"/>
+            </w14:solidFill>
+            <w14:prstDash w14:val="solid"/>
+            <w14:bevel/>
+          </w14:textOutline>
+        </w:rPr>
+        <w:t>Text Rendering:</w:t>
+      </w:r>
+    </w:p>
+    <w:p>
+      <w:pPr>
+        <w:pStyle w:val="ListParagraph"/>
+        <w:numPr>
+          <w:ilvl w:val="0"/>
+          <w:numId w:val="32"/>
+        </w:numPr>
+      </w:pPr>
+      <w:r>
+        <w:rPr>
+          <w:color w:val="CC00FF"/>
+        </w:rPr>
+        <w:t xml:space="preserve">GetClientRect: </w:t>
+      </w:r>
+      <w:r>
+        <w:t>Retrieves the dimensions of the client area for drawing.</w:t>
+      </w:r>
+    </w:p>
+    <w:p>
+      <w:pPr>
+        <w:pStyle w:val="ListParagraph"/>
+        <w:numPr>
+          <w:ilvl w:val="0"/>
+          <w:numId w:val="32"/>
+        </w:numPr>
+      </w:pPr>
+      <w:r>
+        <w:rPr>
+          <w:color w:val="CC00FF"/>
+        </w:rPr>
+        <w:t xml:space="preserve">DrawText: </w:t>
+      </w:r>
+      <w:r>
+        <w:t>Renders the text string onto the specified device context.</w:t>
+      </w:r>
+    </w:p>
+    <w:p>
+      <w:pPr>
+        <w:rPr>
+          <w14:textOutline w14:w="9525" w14:cap="rnd" w14:cmpd="sng" w14:algn="ctr">
+            <w14:solidFill>
+              <w14:srgbClr w14:val="00B050"/>
+            </w14:solidFill>
+            <w14:prstDash w14:val="solid"/>
+            <w14:bevel/>
+          </w14:textOutline>
+        </w:rPr>
+      </w:pPr>
+    </w:p>
+    <w:p>
+      <w:pPr>
+        <w:rPr>
+          <w14:textOutline w14:w="9525" w14:cap="rnd" w14:cmpd="sng" w14:algn="ctr">
+            <w14:solidFill>
+              <w14:srgbClr w14:val="00B050"/>
+            </w14:solidFill>
+            <w14:prstDash w14:val="solid"/>
+            <w14:bevel/>
+          </w14:textOutline>
+        </w:rPr>
+      </w:pPr>
+      <w:r>
+        <w:rPr>
+          <w14:textOutline w14:w="9525" w14:cap="rnd" w14:cmpd="sng" w14:algn="ctr">
+            <w14:solidFill>
+              <w14:srgbClr w14:val="00B050"/>
+            </w14:solidFill>
+            <w14:prstDash w14:val="solid"/>
+            <w14:bevel/>
+          </w14:textOutline>
+        </w:rPr>
+        <w:t>Menu and Accelerator Management:</w:t>
+      </w:r>
+    </w:p>
+    <w:p>
+      <w:pPr>
+        <w:pStyle w:val="ListParagraph"/>
+        <w:numPr>
+          <w:ilvl w:val="0"/>
+          <w:numId w:val="33"/>
+        </w:numPr>
+      </w:pPr>
+      <w:r>
+        <w:rPr>
+          <w:color w:val="0000FF"/>
+        </w:rPr>
+        <w:t xml:space="preserve">EnableMenuItem: </w:t>
+      </w:r>
+      <w:r>
+        <w:t>Enables/disables menu items based on specific conditions.</w:t>
+      </w:r>
+    </w:p>
+    <w:p>
+      <w:pPr>
+        <w:pStyle w:val="ListParagraph"/>
+        <w:numPr>
+          <w:ilvl w:val="0"/>
+          <w:numId w:val="33"/>
+        </w:numPr>
+      </w:pPr>
+      <w:r>
+        <w:rPr>
+          <w:color w:val="0000FF"/>
+        </w:rPr>
+        <w:t xml:space="preserve">LoadAccelerators: </w:t>
+      </w:r>
+      <w:r>
+        <w:t>Loads the accelerator table associated with the program.</w:t>
+      </w:r>
+    </w:p>
+    <w:p>
+      <w:pPr>
+        <w:pStyle w:val="ListParagraph"/>
+        <w:numPr>
+          <w:ilvl w:val="0"/>
+          <w:numId w:val="33"/>
+        </w:numPr>
+      </w:pPr>
+      <w:r>
+        <w:rPr>
+          <w:color w:val="0000FF"/>
+        </w:rPr>
+        <w:t xml:space="preserve">TranslateAccelerator: </w:t>
+      </w:r>
+      <w:r>
+        <w:t>Handles keyboard shortcuts defined in the accelerator table.</w:t>
+      </w:r>
+    </w:p>
+    <w:p>
+      <w:pPr>
+        <w:rPr>
+          <w:sz w:val="28"/>
+          <w:szCs w:val="28"/>
+          <w14:textOutline w14:w="9525" w14:cap="rnd" w14:cmpd="sng" w14:algn="ctr">
+            <w14:solidFill>
+              <w14:srgbClr w14:val="00B050"/>
+            </w14:solidFill>
+            <w14:prstDash w14:val="solid"/>
+            <w14:bevel/>
+          </w14:textOutline>
+        </w:rPr>
+      </w:pPr>
+    </w:p>
+    <w:p>
+      <w:pPr>
+        <w:rPr>
+          <w:sz w:val="28"/>
+          <w:szCs w:val="28"/>
+          <w14:textOutline w14:w="9525" w14:cap="rnd" w14:cmpd="sng" w14:algn="ctr">
+            <w14:solidFill>
+              <w14:srgbClr w14:val="00B050"/>
+            </w14:solidFill>
+            <w14:prstDash w14:val="solid"/>
+            <w14:bevel/>
+          </w14:textOutline>
+        </w:rPr>
+      </w:pPr>
+    </w:p>
+    <w:p>
+      <w:pPr>
+        <w:rPr>
+          <w:sz w:val="28"/>
+          <w:szCs w:val="28"/>
+          <w14:textOutline w14:w="9525" w14:cap="rnd" w14:cmpd="sng" w14:algn="ctr">
+            <w14:solidFill>
+              <w14:srgbClr w14:val="00B050"/>
+            </w14:solidFill>
+            <w14:prstDash w14:val="solid"/>
+            <w14:bevel/>
+          </w14:textOutline>
+        </w:rPr>
+      </w:pPr>
+    </w:p>
+    <w:p>
+      <w:pPr>
+        <w:rPr>
+          <w:sz w:val="28"/>
+          <w:szCs w:val="28"/>
+          <w14:textOutline w14:w="9525" w14:cap="rnd" w14:cmpd="sng" w14:algn="ctr">
+            <w14:solidFill>
+              <w14:srgbClr w14:val="00B050"/>
+            </w14:solidFill>
+            <w14:prstDash w14:val="solid"/>
+            <w14:bevel/>
+          </w14:textOutline>
+        </w:rPr>
+      </w:pPr>
+    </w:p>
+    <w:p>
+      <w:pPr>
+        <w:rPr>
+          <w:sz w:val="28"/>
+          <w:szCs w:val="28"/>
+          <w14:textOutline w14:w="9525" w14:cap="rnd" w14:cmpd="sng" w14:algn="ctr">
+            <w14:solidFill>
+              <w14:srgbClr w14:val="00B050"/>
+            </w14:solidFill>
+            <w14:prstDash w14:val="solid"/>
+            <w14:bevel/>
+          </w14:textOutline>
+        </w:rPr>
+      </w:pPr>
+    </w:p>
+    <w:p>
+      <w:pPr>
+        <w:rPr>
+          <w:sz w:val="28"/>
+          <w:szCs w:val="28"/>
+          <w14:textOutline w14:w="9525" w14:cap="rnd" w14:cmpd="sng" w14:algn="ctr">
+            <w14:solidFill>
+              <w14:srgbClr w14:val="00B050"/>
+            </w14:solidFill>
+            <w14:prstDash w14:val="solid"/>
+            <w14:bevel/>
+          </w14:textOutline>
+        </w:rPr>
+      </w:pPr>
+      <w:r>
+        <w:rPr>
+          <w:sz w:val="28"/>
+          <w:szCs w:val="28"/>
+          <w14:textOutline w14:w="9525" w14:cap="rnd" w14:cmpd="sng" w14:algn="ctr">
+            <w14:solidFill>
+              <w14:srgbClr w14:val="00B050"/>
+            </w14:solidFill>
+            <w14:prstDash w14:val="solid"/>
+            <w14:bevel/>
+          </w14:textOutline>
+        </w:rPr>
+        <w:lastRenderedPageBreak/>
+        <w:t>Additional Notes:</w:t>
+      </w:r>
+    </w:p>
+    <w:p>
+      <w:pPr>
+        <w:pStyle w:val="ListParagraph"/>
+        <w:numPr>
+          <w:ilvl w:val="0"/>
+          <w:numId w:val="35"/>
+        </w:numPr>
+      </w:pPr>
+      <w:r>
+        <w:t xml:space="preserve">The program demonstrates </w:t>
+      </w:r>
+      <w:r>
+        <w:rPr>
+          <w:color w:val="0000FF"/>
+        </w:rPr>
+        <w:t xml:space="preserve">handling both ANSI and Unicode </w:t>
+      </w:r>
+      <w:r>
+        <w:t>text formats based on the UNICODE preprocessor flag.</w:t>
+      </w:r>
+    </w:p>
+    <w:p>
+      <w:pPr>
+        <w:pStyle w:val="ListParagraph"/>
+        <w:numPr>
+          <w:ilvl w:val="0"/>
+          <w:numId w:val="35"/>
+        </w:numPr>
+      </w:pPr>
+      <w:r>
+        <w:t xml:space="preserve">The </w:t>
+      </w:r>
+      <w:r>
+        <w:rPr>
+          <w:color w:val="0000FF"/>
+        </w:rPr>
+        <w:t xml:space="preserve">CLIPTEXT.RC file </w:t>
+      </w:r>
+      <w:r>
+        <w:t>defines the menu structure and keyboard shortcuts for Cut, Copy, Paste, Clear, and Reset functionalities.</w:t>
+      </w:r>
+    </w:p>
+    <w:p>
+      <w:pPr>
+        <w:pStyle w:val="ListParagraph"/>
+        <w:numPr>
+          <w:ilvl w:val="0"/>
+          <w:numId w:val="35"/>
+        </w:numPr>
+      </w:pPr>
+      <w:r>
+        <w:t xml:space="preserve">The </w:t>
+      </w:r>
+      <w:r>
+        <w:rPr>
+          <w:color w:val="0000FF"/>
+        </w:rPr>
+        <w:t xml:space="preserve">CLIPTEXT.H file </w:t>
+      </w:r>
+      <w:r>
+        <w:t>provides symbolic IDs for menu items and accelerator keys to improve code readability and maintainability.</w:t>
+      </w:r>
+    </w:p>
+    <w:p/>
+    <w:p>
+      <w:r>
+        <w:t xml:space="preserve">The </w:t>
+      </w:r>
+      <w:r>
+        <w:rPr>
+          <w:color w:val="0000FF"/>
+        </w:rPr>
+        <w:t xml:space="preserve">CLIPTEXT program </w:t>
+      </w:r>
+      <w:r>
+        <w:t>provides a comprehensive example of interacting with the Windows clipboard for text data transfer. It demonstrates fundamental concepts like opening/closing the clipboard, retrieving/setting data, managing memory, drawing text, and handling user input through menus and keyboard shortcuts</w:t>
+      </w:r>
+      <w:r>
+        <w:t>.</w:t>
+      </w:r>
+    </w:p>
+    <w:p/>
+    <w:p>
+      <w:pPr>
+        <w:rPr>
+          <w:sz w:val="28"/>
+          <w:szCs w:val="28"/>
+          <w14:textOutline w14:w="9525" w14:cap="rnd" w14:cmpd="sng" w14:algn="ctr">
+            <w14:solidFill>
+              <w14:srgbClr w14:val="00B050"/>
+            </w14:solidFill>
+            <w14:prstDash w14:val="solid"/>
+            <w14:bevel/>
+          </w14:textOutline>
+        </w:rPr>
+      </w:pPr>
+      <w:r>
+        <w:rPr>
+          <w:sz w:val="28"/>
+          <w:szCs w:val="28"/>
+          <w14:textOutline w14:w="9525" w14:cap="rnd" w14:cmpd="sng" w14:algn="ctr">
+            <w14:solidFill>
+              <w14:srgbClr w14:val="00B050"/>
+            </w14:solidFill>
+            <w14:prstDash w14:val="solid"/>
+            <w14:bevel/>
+          </w14:textOutline>
+        </w:rPr>
+        <w:t>Deep Dive into CLIPTEXT and Clipboard Transformations</w:t>
+      </w:r>
+    </w:p>
+    <w:p>
+      <w:r>
+        <w:t>The CLIPTEXT program showcases the clipboard's ability to translate between Unicode and ANSI character sets. This is achieved through the #ifdef statement at the beginning:</w:t>
+      </w:r>
+    </w:p>
+    <w:p>
+      <w:r>
+        <w:rPr>
+          <w:noProof/>
+        </w:rPr>
+        <w:drawing>
+          <wp:inline distT="0" distB="0" distL="0" distR="0" wp14:anchorId="7CF24F62" wp14:editId="785A1F5F">
+            <wp:extent cx="5943600" cy="1498600"/>
+            <wp:effectExtent l="0" t="0" r="0" b="6350"/>
+            <wp:docPr id="29" name="Picture 29"/>
+            <wp:cNvGraphicFramePr>
+              <a:graphicFrameLocks xmlns:a="http://schemas.openxmlformats.org/drawingml/2006/main" noChangeAspect="1"/>
+            </wp:cNvGraphicFramePr>
+            <a:graphic xmlns:a="http://schemas.openxmlformats.org/drawingml/2006/main">
+              <a:graphicData uri="http://schemas.openxmlformats.org/drawingml/2006/picture">
+                <pic:pic xmlns:pic="http://schemas.openxmlformats.org/drawingml/2006/picture">
+                  <pic:nvPicPr>
+                    <pic:cNvPr id="1" name=""/>
+                    <pic:cNvPicPr/>
+                  </pic:nvPicPr>
+                  <pic:blipFill>
+                    <a:blip r:embed="rId30"/>
+                    <a:stretch>
+                      <a:fillRect/>
+                    </a:stretch>
+                  </pic:blipFill>
+                  <pic:spPr>
+                    <a:xfrm>
+                      <a:off x="0" y="0"/>
+                      <a:ext cx="5943600" cy="1498600"/>
+                    </a:xfrm>
+                    <a:prstGeom prst="rect">
+                      <a:avLst/>
+                    </a:prstGeom>
+                  </pic:spPr>
+                </pic:pic>
+              </a:graphicData>
+            </a:graphic>
+          </wp:inline>
+        </w:drawing>
+      </w:r>
+    </w:p>
+    <w:p>
+      <w:r>
+        <w:t xml:space="preserve">This defines a generic text format </w:t>
+      </w:r>
+      <w:r>
+        <w:rPr>
+          <w:color w:val="0000FF"/>
+        </w:rPr>
+        <w:t xml:space="preserve">CF_TCHAR </w:t>
+      </w:r>
+      <w:r>
+        <w:t xml:space="preserve">that maps to either </w:t>
+      </w:r>
+      <w:r>
+        <w:rPr>
+          <w:color w:val="0000FF"/>
+        </w:rPr>
+        <w:t xml:space="preserve">CF_UNICODETEXT </w:t>
+      </w:r>
+      <w:r>
+        <w:t>for Unicode builds or CF_TEXT for ANSI builds. This ensures consistent behavior across both versions.</w:t>
+      </w:r>
+    </w:p>
+    <w:p/>
+    <w:p>
+      <w:pPr>
+        <w:rPr>
+          <w:sz w:val="28"/>
+          <w:szCs w:val="28"/>
+          <w14:textOutline w14:w="9525" w14:cap="rnd" w14:cmpd="sng" w14:algn="ctr">
+            <w14:solidFill>
+              <w14:srgbClr w14:val="00B050"/>
+            </w14:solidFill>
+            <w14:prstDash w14:val="solid"/>
+            <w14:bevel/>
+          </w14:textOutline>
+        </w:rPr>
+      </w:pPr>
+      <w:r>
+        <w:rPr>
+          <w:sz w:val="28"/>
+          <w:szCs w:val="28"/>
+          <w14:textOutline w14:w="9525" w14:cap="rnd" w14:cmpd="sng" w14:algn="ctr">
+            <w14:solidFill>
+              <w14:srgbClr w14:val="00B050"/>
+            </w14:solidFill>
+            <w14:prstDash w14:val="solid"/>
+            <w14:bevel/>
+          </w14:textOutline>
+        </w:rPr>
+        <w:t>Clipboard Operations:</w:t>
+      </w:r>
+    </w:p>
+    <w:p>
+      <w:r>
+        <w:t>The program demonstrates basic clipboard operations like copying, pasting, clearing, and resetting text content. Here's a breakdown of the key functions:</w:t>
+      </w:r>
+    </w:p>
+    <w:p/>
+    <w:p>
+      <w:pPr>
+        <w:rPr>
+          <w:sz w:val="28"/>
+          <w:szCs w:val="28"/>
+          <w14:textOutline w14:w="9525" w14:cap="rnd" w14:cmpd="sng" w14:algn="ctr">
+            <w14:solidFill>
+              <w14:srgbClr w14:val="00B050"/>
+            </w14:solidFill>
+            <w14:prstDash w14:val="solid"/>
+            <w14:bevel/>
+          </w14:textOutline>
+        </w:rPr>
+      </w:pPr>
+    </w:p>
+    <w:p>
+      <w:pPr>
+        <w:rPr>
+          <w:sz w:val="28"/>
+          <w:szCs w:val="28"/>
+          <w14:textOutline w14:w="9525" w14:cap="rnd" w14:cmpd="sng" w14:algn="ctr">
+            <w14:solidFill>
+              <w14:srgbClr w14:val="00B050"/>
+            </w14:solidFill>
+            <w14:prstDash w14:val="solid"/>
+            <w14:bevel/>
+          </w14:textOutline>
+        </w:rPr>
+      </w:pPr>
+    </w:p>
+    <w:p>
+      <w:pPr>
+        <w:rPr>
+          <w:sz w:val="28"/>
+          <w:szCs w:val="28"/>
+          <w14:textOutline w14:w="9525" w14:cap="rnd" w14:cmpd="sng" w14:algn="ctr">
+            <w14:solidFill>
+              <w14:srgbClr w14:val="00B050"/>
+            </w14:solidFill>
+            <w14:prstDash w14:val="solid"/>
+            <w14:bevel/>
+          </w14:textOutline>
+        </w:rPr>
+      </w:pPr>
+      <w:r>
+        <w:rPr>
+          <w:sz w:val="28"/>
+          <w:szCs w:val="28"/>
+          <w14:textOutline w14:w="9525" w14:cap="rnd" w14:cmpd="sng" w14:algn="ctr">
+            <w14:solidFill>
+              <w14:srgbClr w14:val="00B050"/>
+            </w14:solidFill>
+            <w14:prstDash w14:val="solid"/>
+            <w14:bevel/>
+          </w14:textOutline>
+        </w:rPr>
+        <w:lastRenderedPageBreak/>
+        <w:t>Setting Clipboard Data:</w:t>
+      </w:r>
+    </w:p>
+    <w:p>
+      <w:r>
+        <w:rPr>
+          <w:noProof/>
+        </w:rPr>
+        <w:drawing>
+          <wp:inline distT="0" distB="0" distL="0" distR="0" wp14:anchorId="357B9AE9" wp14:editId="1AA18753">
+            <wp:extent cx="5943600" cy="1218565"/>
+            <wp:effectExtent l="0" t="0" r="0" b="635"/>
+            <wp:docPr id="30" name="Picture 30"/>
+            <wp:cNvGraphicFramePr>
+              <a:graphicFrameLocks xmlns:a="http://schemas.openxmlformats.org/drawingml/2006/main" noChangeAspect="1"/>
+            </wp:cNvGraphicFramePr>
+            <a:graphic xmlns:a="http://schemas.openxmlformats.org/drawingml/2006/main">
+              <a:graphicData uri="http://schemas.openxmlformats.org/drawingml/2006/picture">
+                <pic:pic xmlns:pic="http://schemas.openxmlformats.org/drawingml/2006/picture">
+                  <pic:nvPicPr>
+                    <pic:cNvPr id="1" name=""/>
+                    <pic:cNvPicPr/>
+                  </pic:nvPicPr>
+                  <pic:blipFill>
+                    <a:blip r:embed="rId31"/>
+                    <a:stretch>
+                      <a:fillRect/>
+                    </a:stretch>
+                  </pic:blipFill>
+                  <pic:spPr>
+                    <a:xfrm>
+                      <a:off x="0" y="0"/>
+                      <a:ext cx="5943600" cy="1218565"/>
+                    </a:xfrm>
+                    <a:prstGeom prst="rect">
+                      <a:avLst/>
+                    </a:prstGeom>
+                  </pic:spPr>
+                </pic:pic>
+              </a:graphicData>
+            </a:graphic>
+          </wp:inline>
+        </w:drawing>
+      </w:r>
+    </w:p>
+    <w:p>
+      <w:pPr>
+        <w:pStyle w:val="ListParagraph"/>
+        <w:numPr>
+          <w:ilvl w:val="0"/>
+          <w:numId w:val="37"/>
+        </w:numPr>
+      </w:pPr>
+      <w:r>
+        <w:t>Open the clipboard.</w:t>
+      </w:r>
+    </w:p>
+    <w:p>
+      <w:pPr>
+        <w:pStyle w:val="ListParagraph"/>
+        <w:numPr>
+          <w:ilvl w:val="0"/>
+          <w:numId w:val="37"/>
+        </w:numPr>
+      </w:pPr>
+      <w:r>
+        <w:t>Clear existing content.</w:t>
+      </w:r>
+    </w:p>
+    <w:p>
+      <w:pPr>
+        <w:pStyle w:val="ListParagraph"/>
+        <w:numPr>
+          <w:ilvl w:val="0"/>
+          <w:numId w:val="37"/>
+        </w:numPr>
+      </w:pPr>
+      <w:r>
+        <w:t>Allocate memory for the text data.</w:t>
+      </w:r>
+    </w:p>
+    <w:p>
+      <w:pPr>
+        <w:pStyle w:val="ListParagraph"/>
+        <w:numPr>
+          <w:ilvl w:val="0"/>
+          <w:numId w:val="37"/>
+        </w:numPr>
+      </w:pPr>
+      <w:r>
+        <w:t>Lock the memory block for access.</w:t>
+      </w:r>
+    </w:p>
+    <w:p>
+      <w:pPr>
+        <w:pStyle w:val="ListParagraph"/>
+        <w:numPr>
+          <w:ilvl w:val="0"/>
+          <w:numId w:val="37"/>
+        </w:numPr>
+      </w:pPr>
+      <w:r>
+        <w:t>Copy the program's text to the clipboard memory.</w:t>
+      </w:r>
+    </w:p>
+    <w:p>
+      <w:pPr>
+        <w:pStyle w:val="ListParagraph"/>
+        <w:numPr>
+          <w:ilvl w:val="0"/>
+          <w:numId w:val="37"/>
+        </w:numPr>
+      </w:pPr>
+      <w:r>
+        <w:t>Unlock the memory block.</w:t>
+      </w:r>
+    </w:p>
+    <w:p>
+      <w:pPr>
+        <w:pStyle w:val="ListParagraph"/>
+        <w:numPr>
+          <w:ilvl w:val="0"/>
+          <w:numId w:val="37"/>
+        </w:numPr>
+      </w:pPr>
+      <w:r>
+        <w:t>Set the clipboard data with the specified format and memory handle.</w:t>
+      </w:r>
+    </w:p>
+    <w:p>
+      <w:pPr>
+        <w:pStyle w:val="ListParagraph"/>
+        <w:numPr>
+          <w:ilvl w:val="0"/>
+          <w:numId w:val="37"/>
+        </w:numPr>
+      </w:pPr>
+      <w:r>
+        <w:t>Close the clipboard.</w:t>
+      </w:r>
+    </w:p>
+    <w:p>
+      <w:pPr>
+        <w:rPr>
+          <w:sz w:val="28"/>
+          <w:szCs w:val="28"/>
+          <w14:textOutline w14:w="9525" w14:cap="rnd" w14:cmpd="sng" w14:algn="ctr">
+            <w14:solidFill>
+              <w14:srgbClr w14:val="00B050"/>
+            </w14:solidFill>
+            <w14:prstDash w14:val="solid"/>
+            <w14:bevel/>
+          </w14:textOutline>
+        </w:rPr>
+      </w:pPr>
+    </w:p>
+    <w:p>
+      <w:pPr>
+        <w:rPr>
+          <w:sz w:val="28"/>
+          <w:szCs w:val="28"/>
+          <w14:textOutline w14:w="9525" w14:cap="rnd" w14:cmpd="sng" w14:algn="ctr">
+            <w14:solidFill>
+              <w14:srgbClr w14:val="00B050"/>
+            </w14:solidFill>
+            <w14:prstDash w14:val="solid"/>
+            <w14:bevel/>
+          </w14:textOutline>
+        </w:rPr>
+      </w:pPr>
+      <w:r>
+        <w:rPr>
+          <w:sz w:val="28"/>
+          <w:szCs w:val="28"/>
+          <w14:textOutline w14:w="9525" w14:cap="rnd" w14:cmpd="sng" w14:algn="ctr">
+            <w14:solidFill>
+              <w14:srgbClr w14:val="00B050"/>
+            </w14:solidFill>
+            <w14:prstDash w14:val="solid"/>
+            <w14:bevel/>
+          </w14:textOutline>
+        </w:rPr>
+        <w:t>Getting Clipboard Data:</w:t>
+      </w:r>
+    </w:p>
+    <w:p>
+      <w:r>
+        <w:rPr>
+          <w:noProof/>
+        </w:rPr>
+        <w:drawing>
+          <wp:inline distT="0" distB="0" distL="0" distR="0" wp14:anchorId="6EDA244C" wp14:editId="7459778F">
+            <wp:extent cx="3563509" cy="1382751"/>
+            <wp:effectExtent l="0" t="0" r="0" b="8255"/>
+            <wp:docPr id="31" name="Picture 31"/>
+            <wp:cNvGraphicFramePr>
+              <a:graphicFrameLocks xmlns:a="http://schemas.openxmlformats.org/drawingml/2006/main" noChangeAspect="1"/>
+            </wp:cNvGraphicFramePr>
+            <a:graphic xmlns:a="http://schemas.openxmlformats.org/drawingml/2006/main">
+              <a:graphicData uri="http://schemas.openxmlformats.org/drawingml/2006/picture">
+                <pic:pic xmlns:pic="http://schemas.openxmlformats.org/drawingml/2006/picture">
+                  <pic:nvPicPr>
+                    <pic:cNvPr id="1" name=""/>
+                    <pic:cNvPicPr/>
+                  </pic:nvPicPr>
+                  <pic:blipFill>
+                    <a:blip r:embed="rId32"/>
+                    <a:stretch>
+                      <a:fillRect/>
+                    </a:stretch>
+                  </pic:blipFill>
+                  <pic:spPr>
+                    <a:xfrm>
+                      <a:off x="0" y="0"/>
+                      <a:ext cx="3588086" cy="1392287"/>
+                    </a:xfrm>
+                    <a:prstGeom prst="rect">
+                      <a:avLst/>
+                    </a:prstGeom>
+                  </pic:spPr>
+                </pic:pic>
+              </a:graphicData>
+            </a:graphic>
+          </wp:inline>
+        </w:drawing>
+      </w:r>
+    </w:p>
+    <w:p>
+      <w:pPr>
+        <w:pStyle w:val="ListParagraph"/>
+        <w:numPr>
+          <w:ilvl w:val="0"/>
+          <w:numId w:val="38"/>
+        </w:numPr>
+      </w:pPr>
+      <w:r>
+        <w:t>Open the clipboard.</w:t>
+      </w:r>
+    </w:p>
+    <w:p>
+      <w:pPr>
+        <w:pStyle w:val="ListParagraph"/>
+        <w:numPr>
+          <w:ilvl w:val="0"/>
+          <w:numId w:val="38"/>
+        </w:numPr>
+      </w:pPr>
+      <w:r>
+        <w:t>Retrieve the handle to the clipboard data using the desired format.</w:t>
+      </w:r>
+    </w:p>
+    <w:p>
+      <w:pPr>
+        <w:pStyle w:val="ListParagraph"/>
+        <w:numPr>
+          <w:ilvl w:val="0"/>
+          <w:numId w:val="38"/>
+        </w:numPr>
+      </w:pPr>
+      <w:r>
+        <w:t>If data exists, lock the memory block for access.</w:t>
+      </w:r>
+    </w:p>
+    <w:p>
+      <w:pPr>
+        <w:pStyle w:val="ListParagraph"/>
+        <w:numPr>
+          <w:ilvl w:val="0"/>
+          <w:numId w:val="38"/>
+        </w:numPr>
+      </w:pPr>
+      <w:r>
+        <w:t>Access and process the clipboard data within the memory block.</w:t>
+      </w:r>
+    </w:p>
+    <w:p>
+      <w:pPr>
+        <w:pStyle w:val="ListParagraph"/>
+        <w:numPr>
+          <w:ilvl w:val="0"/>
+          <w:numId w:val="38"/>
+        </w:numPr>
+      </w:pPr>
+      <w:r>
+        <w:t>Unlock the memory block.</w:t>
+      </w:r>
+    </w:p>
+    <w:p>
+      <w:pPr>
+        <w:pStyle w:val="ListParagraph"/>
+        <w:numPr>
+          <w:ilvl w:val="0"/>
+          <w:numId w:val="38"/>
+        </w:numPr>
+      </w:pPr>
+      <w:r>
+        <w:t>Close the clipboard.</w:t>
+      </w:r>
+    </w:p>
+    <w:p>
+      <w:r>
+        <w:t>Text Rendering and User Interaction:</w:t>
+      </w:r>
+    </w:p>
+    <w:p/>
+    <w:p>
+      <w:r>
+        <w:t>The program displays the stored text using DrawText during the WM_PAINT message.</w:t>
+      </w:r>
+    </w:p>
+    <w:p>
+      <w:r>
+        <w:t>Menu and accelerator keys allow users to perform Cut, Copy, Paste, Clear, and Reset actions.</w:t>
+      </w:r>
+    </w:p>
+    <w:p>
+      <w:r>
+        <w:t>The bEnable flag controls the availability of menu items based on the text presence.</w:t>
+      </w:r>
+    </w:p>
+    <w:p>
+      <w:r>
+        <w:lastRenderedPageBreak/>
+        <w:t>Unicode and ANSI Conversions:</w:t>
+      </w:r>
+    </w:p>
+    <w:p/>
+    <w:p>
+      <w:r>
+        <w:t>The program demonstrates how clipboard transfers trigger automatic conversions between Unicode and ANSI character sets. By running both versions and performing Copy/Paste operations, you can observe the conversion in action.</w:t>
+      </w:r>
+    </w:p>
+    <w:p/>
+    <w:p>
+      <w:r>
+        <w:t>Beyond Simple Clipboard Use:</w:t>
+      </w:r>
+    </w:p>
+    <w:p/>
+    <w:p>
+      <w:r>
+        <w:t>While the provided code demonstrates basic clipboard interactions, it's crucial to understand that the clipboard offers more advanced capabilities. You can:</w:t>
+      </w:r>
+    </w:p>
+    <w:p/>
+    <w:p>
+      <w:r>
+        <w:t>Monitor clipboard changes: Register a window to receive notifications when the clipboard content changes.</w:t>
+      </w:r>
+    </w:p>
+    <w:p>
+      <w:r>
+        <w:t>Transfer custom data formats: Implement custom formats using RegisterClipboardFormat and handle them appropriately.</w:t>
+      </w:r>
+    </w:p>
+    <w:p>
+      <w:r>
+        <w:t>Share data between applications: Use the clipboard as a communication mechanism between different programs.</w:t>
+      </w:r>
+    </w:p>
+    <w:p/>
+    <w:p/>
+    <w:p/>
+    <w:p/>
+    <w:p/>
+    <w:p/>
+    <w:p/>
+    <w:p/>
+    <w:p/>
+    <w:p/>
+    <w:p/>
+    <w:p/>
+    <w:p/>
+    <w:p/>
+    <w:p/>
+    <w:p/>
+    <w:p/>
     <w:sectPr>
       <w:pgSz w:w="12240" w:h="15840"/>
       <w:pgMar w:top="1440" w:right="1440" w:bottom="1440" w:left="1440" w:header="720" w:footer="720" w:gutter="0"/>
@@ -4107,40 +6422,277 @@
         <v:path o:extrusionok="f" gradientshapeok="t" o:connecttype="rect"/>
         <o:lock v:ext="edit" aspectratio="t"/>
       </v:shapetype>
-      <v:shape id="_x0000_i2292" type="#_x0000_t75" style="width:467.7pt;height:584.8pt" o:bullet="t">
+      <v:shape id="_x0000_i2776" type="#_x0000_t75" style="width:467.7pt;height:584.8pt" o:bullet="t">
         <v:imagedata r:id="rId1" o:title="tumblr_onn9rpL3V41ve91nmo1_1280"/>
       </v:shape>
     </w:pict>
   </w:numPicBullet>
   <w:numPicBullet w:numPicBulletId="1">
     <w:pict>
-      <v:shape id="_x0000_i2293" type="#_x0000_t75" style="width:24pt;height:24pt" o:bullet="t">
+      <v:shape id="_x0000_i2777" type="#_x0000_t75" style="width:24pt;height:24pt" o:bullet="t">
         <v:imagedata r:id="rId2" o:title="Calle-Smith-And-Wesson-Bullets.32"/>
       </v:shape>
     </w:pict>
   </w:numPicBullet>
   <w:numPicBullet w:numPicBulletId="2">
     <w:pict>
-      <v:shape id="_x0000_i2294" type="#_x0000_t75" style="width:63.8pt;height:63.8pt" o:bullet="t">
+      <v:shape id="_x0000_i2778" type="#_x0000_t75" style="width:63.8pt;height:63.8pt" o:bullet="t">
         <v:imagedata r:id="rId3" o:title="icons8-bullet-64"/>
       </v:shape>
     </w:pict>
   </w:numPicBullet>
   <w:numPicBullet w:numPicBulletId="3">
     <w:pict>
-      <v:shape id="_x0000_i2295" type="#_x0000_t75" style="width:384pt;height:384pt" o:bullet="t">
+      <v:shape id="_x0000_i2779" type="#_x0000_t75" style="width:384pt;height:384pt" o:bullet="t">
         <v:imagedata r:id="rId4" o:title="Gartoon-Team-Gartoon-Action-Go-next.512"/>
       </v:shape>
     </w:pict>
   </w:numPicBullet>
   <w:numPicBullet w:numPicBulletId="4">
     <w:pict>
-      <v:shape id="_x0000_i2296" type="#_x0000_t75" style="width:384pt;height:384pt" o:bullet="t">
+      <v:shape id="_x0000_i2780" type="#_x0000_t75" style="width:384pt;height:384pt" o:bullet="t">
         <v:imagedata r:id="rId5" o:title="Gartoon-Team-Gartoon-Devices-Computer-laptop.512"/>
       </v:shape>
     </w:pict>
   </w:numPicBullet>
+  <w:numPicBullet w:numPicBulletId="5">
+    <w:pict>
+      <v:shape id="_x0000_i2781" type="#_x0000_t75" style="width:192pt;height:192pt" o:bullet="t">
+        <v:imagedata r:id="rId6" o:title="Bartkowalski-1960-Matchbox-Cars-Field-Car.256"/>
+      </v:shape>
+    </w:pict>
+  </w:numPicBullet>
   <w:abstractNum w:abstractNumId="0" w15:restartNumberingAfterBreak="0">
+    <w:nsid w:val="080427F0"/>
+    <w:multiLevelType w:val="hybridMultilevel"/>
+    <w:tmpl w:val="BC86EE22"/>
+    <w:lvl w:ilvl="0" w:tplc="6BE0C822">
+      <w:start w:val="1"/>
+      <w:numFmt w:val="bullet"/>
+      <w:lvlText w:val=""/>
+      <w:lvlPicBulletId w:val="4"/>
+      <w:lvlJc w:val="left"/>
+      <w:pPr>
+        <w:ind w:left="720" w:hanging="360"/>
+      </w:pPr>
+      <w:rPr>
+        <w:rFonts w:ascii="Symbol" w:hAnsi="Symbol" w:hint="default"/>
+        <w:color w:val="auto"/>
+      </w:rPr>
+    </w:lvl>
+    <w:lvl w:ilvl="1" w:tplc="04090003" w:tentative="1">
+      <w:start w:val="1"/>
+      <w:numFmt w:val="bullet"/>
+      <w:lvlText w:val="o"/>
+      <w:lvlJc w:val="left"/>
+      <w:pPr>
+        <w:ind w:left="1440" w:hanging="360"/>
+      </w:pPr>
+      <w:rPr>
+        <w:rFonts w:ascii="Courier New" w:hAnsi="Courier New" w:cs="Courier New" w:hint="default"/>
+      </w:rPr>
+    </w:lvl>
+    <w:lvl w:ilvl="2" w:tplc="04090005" w:tentative="1">
+      <w:start w:val="1"/>
+      <w:numFmt w:val="bullet"/>
+      <w:lvlText w:val=""/>
+      <w:lvlJc w:val="left"/>
+      <w:pPr>
+        <w:ind w:left="2160" w:hanging="360"/>
+      </w:pPr>
+      <w:rPr>
+        <w:rFonts w:ascii="Wingdings" w:hAnsi="Wingdings" w:hint="default"/>
+      </w:rPr>
+    </w:lvl>
+    <w:lvl w:ilvl="3" w:tplc="04090001" w:tentative="1">
+      <w:start w:val="1"/>
+      <w:numFmt w:val="bullet"/>
+      <w:lvlText w:val=""/>
+      <w:lvlJc w:val="left"/>
+      <w:pPr>
+        <w:ind w:left="2880" w:hanging="360"/>
+      </w:pPr>
+      <w:rPr>
+        <w:rFonts w:ascii="Symbol" w:hAnsi="Symbol" w:hint="default"/>
+      </w:rPr>
+    </w:lvl>
+    <w:lvl w:ilvl="4" w:tplc="04090003" w:tentative="1">
+      <w:start w:val="1"/>
+      <w:numFmt w:val="bullet"/>
+      <w:lvlText w:val="o"/>
+      <w:lvlJc w:val="left"/>
+      <w:pPr>
+        <w:ind w:left="3600" w:hanging="360"/>
+      </w:pPr>
+      <w:rPr>
+        <w:rFonts w:ascii="Courier New" w:hAnsi="Courier New" w:cs="Courier New" w:hint="default"/>
+      </w:rPr>
+    </w:lvl>
+    <w:lvl w:ilvl="5" w:tplc="04090005" w:tentative="1">
+      <w:start w:val="1"/>
+      <w:numFmt w:val="bullet"/>
+      <w:lvlText w:val=""/>
+      <w:lvlJc w:val="left"/>
+      <w:pPr>
+        <w:ind w:left="4320" w:hanging="360"/>
+      </w:pPr>
+      <w:rPr>
+        <w:rFonts w:ascii="Wingdings" w:hAnsi="Wingdings" w:hint="default"/>
+      </w:rPr>
+    </w:lvl>
+    <w:lvl w:ilvl="6" w:tplc="04090001" w:tentative="1">
+      <w:start w:val="1"/>
+      <w:numFmt w:val="bullet"/>
+      <w:lvlText w:val=""/>
+      <w:lvlJc w:val="left"/>
+      <w:pPr>
+        <w:ind w:left="5040" w:hanging="360"/>
+      </w:pPr>
+      <w:rPr>
+        <w:rFonts w:ascii="Symbol" w:hAnsi="Symbol" w:hint="default"/>
+      </w:rPr>
+    </w:lvl>
+    <w:lvl w:ilvl="7" w:tplc="04090003" w:tentative="1">
+      <w:start w:val="1"/>
+      <w:numFmt w:val="bullet"/>
+      <w:lvlText w:val="o"/>
+      <w:lvlJc w:val="left"/>
+      <w:pPr>
+        <w:ind w:left="5760" w:hanging="360"/>
+      </w:pPr>
+      <w:rPr>
+        <w:rFonts w:ascii="Courier New" w:hAnsi="Courier New" w:cs="Courier New" w:hint="default"/>
+      </w:rPr>
+    </w:lvl>
+    <w:lvl w:ilvl="8" w:tplc="04090005" w:tentative="1">
+      <w:start w:val="1"/>
+      <w:numFmt w:val="bullet"/>
+      <w:lvlText w:val=""/>
+      <w:lvlJc w:val="left"/>
+      <w:pPr>
+        <w:ind w:left="6480" w:hanging="360"/>
+      </w:pPr>
+      <w:rPr>
+        <w:rFonts w:ascii="Wingdings" w:hAnsi="Wingdings" w:hint="default"/>
+      </w:rPr>
+    </w:lvl>
+  </w:abstractNum>
+  <w:abstractNum w:abstractNumId="1" w15:restartNumberingAfterBreak="0">
+    <w:nsid w:val="08A96A2C"/>
+    <w:multiLevelType w:val="hybridMultilevel"/>
+    <w:tmpl w:val="F5009404"/>
+    <w:lvl w:ilvl="0" w:tplc="42A05FD0">
+      <w:start w:val="1"/>
+      <w:numFmt w:val="bullet"/>
+      <w:lvlText w:val=""/>
+      <w:lvlPicBulletId w:val="5"/>
+      <w:lvlJc w:val="left"/>
+      <w:pPr>
+        <w:ind w:left="720" w:hanging="360"/>
+      </w:pPr>
+      <w:rPr>
+        <w:rFonts w:ascii="Symbol" w:hAnsi="Symbol" w:hint="default"/>
+        <w:color w:val="auto"/>
+      </w:rPr>
+    </w:lvl>
+    <w:lvl w:ilvl="1" w:tplc="04090003" w:tentative="1">
+      <w:start w:val="1"/>
+      <w:numFmt w:val="bullet"/>
+      <w:lvlText w:val="o"/>
+      <w:lvlJc w:val="left"/>
+      <w:pPr>
+        <w:ind w:left="1440" w:hanging="360"/>
+      </w:pPr>
+      <w:rPr>
+        <w:rFonts w:ascii="Courier New" w:hAnsi="Courier New" w:cs="Courier New" w:hint="default"/>
+      </w:rPr>
+    </w:lvl>
+    <w:lvl w:ilvl="2" w:tplc="04090005" w:tentative="1">
+      <w:start w:val="1"/>
+      <w:numFmt w:val="bullet"/>
+      <w:lvlText w:val=""/>
+      <w:lvlJc w:val="left"/>
+      <w:pPr>
+        <w:ind w:left="2160" w:hanging="360"/>
+      </w:pPr>
+      <w:rPr>
+        <w:rFonts w:ascii="Wingdings" w:hAnsi="Wingdings" w:hint="default"/>
+      </w:rPr>
+    </w:lvl>
+    <w:lvl w:ilvl="3" w:tplc="04090001" w:tentative="1">
+      <w:start w:val="1"/>
+      <w:numFmt w:val="bullet"/>
+      <w:lvlText w:val=""/>
+      <w:lvlJc w:val="left"/>
+      <w:pPr>
+        <w:ind w:left="2880" w:hanging="360"/>
+      </w:pPr>
+      <w:rPr>
+        <w:rFonts w:ascii="Symbol" w:hAnsi="Symbol" w:hint="default"/>
+      </w:rPr>
+    </w:lvl>
+    <w:lvl w:ilvl="4" w:tplc="04090003" w:tentative="1">
+      <w:start w:val="1"/>
+      <w:numFmt w:val="bullet"/>
+      <w:lvlText w:val="o"/>
+      <w:lvlJc w:val="left"/>
+      <w:pPr>
+        <w:ind w:left="3600" w:hanging="360"/>
+      </w:pPr>
+      <w:rPr>
+        <w:rFonts w:ascii="Courier New" w:hAnsi="Courier New" w:cs="Courier New" w:hint="default"/>
+      </w:rPr>
+    </w:lvl>
+    <w:lvl w:ilvl="5" w:tplc="04090005" w:tentative="1">
+      <w:start w:val="1"/>
+      <w:numFmt w:val="bullet"/>
+      <w:lvlText w:val=""/>
+      <w:lvlJc w:val="left"/>
+      <w:pPr>
+        <w:ind w:left="4320" w:hanging="360"/>
+      </w:pPr>
+      <w:rPr>
+        <w:rFonts w:ascii="Wingdings" w:hAnsi="Wingdings" w:hint="default"/>
+      </w:rPr>
+    </w:lvl>
+    <w:lvl w:ilvl="6" w:tplc="04090001" w:tentative="1">
+      <w:start w:val="1"/>
+      <w:numFmt w:val="bullet"/>
+      <w:lvlText w:val=""/>
+      <w:lvlJc w:val="left"/>
+      <w:pPr>
+        <w:ind w:left="5040" w:hanging="360"/>
+      </w:pPr>
+      <w:rPr>
+        <w:rFonts w:ascii="Symbol" w:hAnsi="Symbol" w:hint="default"/>
+      </w:rPr>
+    </w:lvl>
+    <w:lvl w:ilvl="7" w:tplc="04090003" w:tentative="1">
+      <w:start w:val="1"/>
+      <w:numFmt w:val="bullet"/>
+      <w:lvlText w:val="o"/>
+      <w:lvlJc w:val="left"/>
+      <w:pPr>
+        <w:ind w:left="5760" w:hanging="360"/>
+      </w:pPr>
+      <w:rPr>
+        <w:rFonts w:ascii="Courier New" w:hAnsi="Courier New" w:cs="Courier New" w:hint="default"/>
+      </w:rPr>
+    </w:lvl>
+    <w:lvl w:ilvl="8" w:tplc="04090005" w:tentative="1">
+      <w:start w:val="1"/>
+      <w:numFmt w:val="bullet"/>
+      <w:lvlText w:val=""/>
+      <w:lvlJc w:val="left"/>
+      <w:pPr>
+        <w:ind w:left="6480" w:hanging="360"/>
+      </w:pPr>
+      <w:rPr>
+        <w:rFonts w:ascii="Wingdings" w:hAnsi="Wingdings" w:hint="default"/>
+      </w:rPr>
+    </w:lvl>
+  </w:abstractNum>
+  <w:abstractNum w:abstractNumId="2" w15:restartNumberingAfterBreak="0">
     <w:nsid w:val="0D8B5119"/>
     <w:multiLevelType w:val="hybridMultilevel"/>
     <w:tmpl w:val="C3A6388E"/>
@@ -4255,7 +6807,237 @@
       </w:rPr>
     </w:lvl>
   </w:abstractNum>
-  <w:abstractNum w:abstractNumId="1" w15:restartNumberingAfterBreak="0">
+  <w:abstractNum w:abstractNumId="3" w15:restartNumberingAfterBreak="0">
+    <w:nsid w:val="14036C85"/>
+    <w:multiLevelType w:val="hybridMultilevel"/>
+    <w:tmpl w:val="0492B938"/>
+    <w:lvl w:ilvl="0" w:tplc="6BE0C822">
+      <w:start w:val="1"/>
+      <w:numFmt w:val="bullet"/>
+      <w:lvlText w:val=""/>
+      <w:lvlPicBulletId w:val="4"/>
+      <w:lvlJc w:val="left"/>
+      <w:pPr>
+        <w:ind w:left="720" w:hanging="360"/>
+      </w:pPr>
+      <w:rPr>
+        <w:rFonts w:ascii="Symbol" w:hAnsi="Symbol" w:hint="default"/>
+        <w:color w:val="auto"/>
+      </w:rPr>
+    </w:lvl>
+    <w:lvl w:ilvl="1" w:tplc="04090003" w:tentative="1">
+      <w:start w:val="1"/>
+      <w:numFmt w:val="bullet"/>
+      <w:lvlText w:val="o"/>
+      <w:lvlJc w:val="left"/>
+      <w:pPr>
+        <w:ind w:left="1440" w:hanging="360"/>
+      </w:pPr>
+      <w:rPr>
+        <w:rFonts w:ascii="Courier New" w:hAnsi="Courier New" w:cs="Courier New" w:hint="default"/>
+      </w:rPr>
+    </w:lvl>
+    <w:lvl w:ilvl="2" w:tplc="04090005" w:tentative="1">
+      <w:start w:val="1"/>
+      <w:numFmt w:val="bullet"/>
+      <w:lvlText w:val=""/>
+      <w:lvlJc w:val="left"/>
+      <w:pPr>
+        <w:ind w:left="2160" w:hanging="360"/>
+      </w:pPr>
+      <w:rPr>
+        <w:rFonts w:ascii="Wingdings" w:hAnsi="Wingdings" w:hint="default"/>
+      </w:rPr>
+    </w:lvl>
+    <w:lvl w:ilvl="3" w:tplc="04090001" w:tentative="1">
+      <w:start w:val="1"/>
+      <w:numFmt w:val="bullet"/>
+      <w:lvlText w:val=""/>
+      <w:lvlJc w:val="left"/>
+      <w:pPr>
+        <w:ind w:left="2880" w:hanging="360"/>
+      </w:pPr>
+      <w:rPr>
+        <w:rFonts w:ascii="Symbol" w:hAnsi="Symbol" w:hint="default"/>
+      </w:rPr>
+    </w:lvl>
+    <w:lvl w:ilvl="4" w:tplc="04090003" w:tentative="1">
+      <w:start w:val="1"/>
+      <w:numFmt w:val="bullet"/>
+      <w:lvlText w:val="o"/>
+      <w:lvlJc w:val="left"/>
+      <w:pPr>
+        <w:ind w:left="3600" w:hanging="360"/>
+      </w:pPr>
+      <w:rPr>
+        <w:rFonts w:ascii="Courier New" w:hAnsi="Courier New" w:cs="Courier New" w:hint="default"/>
+      </w:rPr>
+    </w:lvl>
+    <w:lvl w:ilvl="5" w:tplc="04090005" w:tentative="1">
+      <w:start w:val="1"/>
+      <w:numFmt w:val="bullet"/>
+      <w:lvlText w:val=""/>
+      <w:lvlJc w:val="left"/>
+      <w:pPr>
+        <w:ind w:left="4320" w:hanging="360"/>
+      </w:pPr>
+      <w:rPr>
+        <w:rFonts w:ascii="Wingdings" w:hAnsi="Wingdings" w:hint="default"/>
+      </w:rPr>
+    </w:lvl>
+    <w:lvl w:ilvl="6" w:tplc="04090001" w:tentative="1">
+      <w:start w:val="1"/>
+      <w:numFmt w:val="bullet"/>
+      <w:lvlText w:val=""/>
+      <w:lvlJc w:val="left"/>
+      <w:pPr>
+        <w:ind w:left="5040" w:hanging="360"/>
+      </w:pPr>
+      <w:rPr>
+        <w:rFonts w:ascii="Symbol" w:hAnsi="Symbol" w:hint="default"/>
+      </w:rPr>
+    </w:lvl>
+    <w:lvl w:ilvl="7" w:tplc="04090003" w:tentative="1">
+      <w:start w:val="1"/>
+      <w:numFmt w:val="bullet"/>
+      <w:lvlText w:val="o"/>
+      <w:lvlJc w:val="left"/>
+      <w:pPr>
+        <w:ind w:left="5760" w:hanging="360"/>
+      </w:pPr>
+      <w:rPr>
+        <w:rFonts w:ascii="Courier New" w:hAnsi="Courier New" w:cs="Courier New" w:hint="default"/>
+      </w:rPr>
+    </w:lvl>
+    <w:lvl w:ilvl="8" w:tplc="04090005" w:tentative="1">
+      <w:start w:val="1"/>
+      <w:numFmt w:val="bullet"/>
+      <w:lvlText w:val=""/>
+      <w:lvlJc w:val="left"/>
+      <w:pPr>
+        <w:ind w:left="6480" w:hanging="360"/>
+      </w:pPr>
+      <w:rPr>
+        <w:rFonts w:ascii="Wingdings" w:hAnsi="Wingdings" w:hint="default"/>
+      </w:rPr>
+    </w:lvl>
+  </w:abstractNum>
+  <w:abstractNum w:abstractNumId="4" w15:restartNumberingAfterBreak="0">
+    <w:nsid w:val="18441596"/>
+    <w:multiLevelType w:val="hybridMultilevel"/>
+    <w:tmpl w:val="8FAAE926"/>
+    <w:lvl w:ilvl="0" w:tplc="6BE0C822">
+      <w:start w:val="1"/>
+      <w:numFmt w:val="bullet"/>
+      <w:lvlText w:val=""/>
+      <w:lvlPicBulletId w:val="4"/>
+      <w:lvlJc w:val="left"/>
+      <w:pPr>
+        <w:ind w:left="720" w:hanging="360"/>
+      </w:pPr>
+      <w:rPr>
+        <w:rFonts w:ascii="Symbol" w:hAnsi="Symbol" w:hint="default"/>
+        <w:color w:val="auto"/>
+      </w:rPr>
+    </w:lvl>
+    <w:lvl w:ilvl="1" w:tplc="04090003" w:tentative="1">
+      <w:start w:val="1"/>
+      <w:numFmt w:val="bullet"/>
+      <w:lvlText w:val="o"/>
+      <w:lvlJc w:val="left"/>
+      <w:pPr>
+        <w:ind w:left="1440" w:hanging="360"/>
+      </w:pPr>
+      <w:rPr>
+        <w:rFonts w:ascii="Courier New" w:hAnsi="Courier New" w:cs="Courier New" w:hint="default"/>
+      </w:rPr>
+    </w:lvl>
+    <w:lvl w:ilvl="2" w:tplc="04090005" w:tentative="1">
+      <w:start w:val="1"/>
+      <w:numFmt w:val="bullet"/>
+      <w:lvlText w:val=""/>
+      <w:lvlJc w:val="left"/>
+      <w:pPr>
+        <w:ind w:left="2160" w:hanging="360"/>
+      </w:pPr>
+      <w:rPr>
+        <w:rFonts w:ascii="Wingdings" w:hAnsi="Wingdings" w:hint="default"/>
+      </w:rPr>
+    </w:lvl>
+    <w:lvl w:ilvl="3" w:tplc="04090001" w:tentative="1">
+      <w:start w:val="1"/>
+      <w:numFmt w:val="bullet"/>
+      <w:lvlText w:val=""/>
+      <w:lvlJc w:val="left"/>
+      <w:pPr>
+        <w:ind w:left="2880" w:hanging="360"/>
+      </w:pPr>
+      <w:rPr>
+        <w:rFonts w:ascii="Symbol" w:hAnsi="Symbol" w:hint="default"/>
+      </w:rPr>
+    </w:lvl>
+    <w:lvl w:ilvl="4" w:tplc="04090003" w:tentative="1">
+      <w:start w:val="1"/>
+      <w:numFmt w:val="bullet"/>
+      <w:lvlText w:val="o"/>
+      <w:lvlJc w:val="left"/>
+      <w:pPr>
+        <w:ind w:left="3600" w:hanging="360"/>
+      </w:pPr>
+      <w:rPr>
+        <w:rFonts w:ascii="Courier New" w:hAnsi="Courier New" w:cs="Courier New" w:hint="default"/>
+      </w:rPr>
+    </w:lvl>
+    <w:lvl w:ilvl="5" w:tplc="04090005" w:tentative="1">
+      <w:start w:val="1"/>
+      <w:numFmt w:val="bullet"/>
+      <w:lvlText w:val=""/>
+      <w:lvlJc w:val="left"/>
+      <w:pPr>
+        <w:ind w:left="4320" w:hanging="360"/>
+      </w:pPr>
+      <w:rPr>
+        <w:rFonts w:ascii="Wingdings" w:hAnsi="Wingdings" w:hint="default"/>
+      </w:rPr>
+    </w:lvl>
+    <w:lvl w:ilvl="6" w:tplc="04090001" w:tentative="1">
+      <w:start w:val="1"/>
+      <w:numFmt w:val="bullet"/>
+      <w:lvlText w:val=""/>
+      <w:lvlJc w:val="left"/>
+      <w:pPr>
+        <w:ind w:left="5040" w:hanging="360"/>
+      </w:pPr>
+      <w:rPr>
+        <w:rFonts w:ascii="Symbol" w:hAnsi="Symbol" w:hint="default"/>
+      </w:rPr>
+    </w:lvl>
+    <w:lvl w:ilvl="7" w:tplc="04090003" w:tentative="1">
+      <w:start w:val="1"/>
+      <w:numFmt w:val="bullet"/>
+      <w:lvlText w:val="o"/>
+      <w:lvlJc w:val="left"/>
+      <w:pPr>
+        <w:ind w:left="5760" w:hanging="360"/>
+      </w:pPr>
+      <w:rPr>
+        <w:rFonts w:ascii="Courier New" w:hAnsi="Courier New" w:cs="Courier New" w:hint="default"/>
+      </w:rPr>
+    </w:lvl>
+    <w:lvl w:ilvl="8" w:tplc="04090005" w:tentative="1">
+      <w:start w:val="1"/>
+      <w:numFmt w:val="bullet"/>
+      <w:lvlText w:val=""/>
+      <w:lvlJc w:val="left"/>
+      <w:pPr>
+        <w:ind w:left="6480" w:hanging="360"/>
+      </w:pPr>
+      <w:rPr>
+        <w:rFonts w:ascii="Wingdings" w:hAnsi="Wingdings" w:hint="default"/>
+      </w:rPr>
+    </w:lvl>
+  </w:abstractNum>
+  <w:abstractNum w:abstractNumId="5" w15:restartNumberingAfterBreak="0">
     <w:nsid w:val="18FF32FE"/>
     <w:multiLevelType w:val="hybridMultilevel"/>
     <w:tmpl w:val="F2A08904"/>
@@ -4370,7 +7152,122 @@
       </w:rPr>
     </w:lvl>
   </w:abstractNum>
-  <w:abstractNum w:abstractNumId="2" w15:restartNumberingAfterBreak="0">
+  <w:abstractNum w:abstractNumId="6" w15:restartNumberingAfterBreak="0">
+    <w:nsid w:val="277205F0"/>
+    <w:multiLevelType w:val="hybridMultilevel"/>
+    <w:tmpl w:val="FA24DCAE"/>
+    <w:lvl w:ilvl="0" w:tplc="6BE0C822">
+      <w:start w:val="1"/>
+      <w:numFmt w:val="bullet"/>
+      <w:lvlText w:val=""/>
+      <w:lvlPicBulletId w:val="4"/>
+      <w:lvlJc w:val="left"/>
+      <w:pPr>
+        <w:ind w:left="720" w:hanging="360"/>
+      </w:pPr>
+      <w:rPr>
+        <w:rFonts w:ascii="Symbol" w:hAnsi="Symbol" w:hint="default"/>
+        <w:color w:val="auto"/>
+      </w:rPr>
+    </w:lvl>
+    <w:lvl w:ilvl="1" w:tplc="04090003" w:tentative="1">
+      <w:start w:val="1"/>
+      <w:numFmt w:val="bullet"/>
+      <w:lvlText w:val="o"/>
+      <w:lvlJc w:val="left"/>
+      <w:pPr>
+        <w:ind w:left="1440" w:hanging="360"/>
+      </w:pPr>
+      <w:rPr>
+        <w:rFonts w:ascii="Courier New" w:hAnsi="Courier New" w:cs="Courier New" w:hint="default"/>
+      </w:rPr>
+    </w:lvl>
+    <w:lvl w:ilvl="2" w:tplc="04090005" w:tentative="1">
+      <w:start w:val="1"/>
+      <w:numFmt w:val="bullet"/>
+      <w:lvlText w:val=""/>
+      <w:lvlJc w:val="left"/>
+      <w:pPr>
+        <w:ind w:left="2160" w:hanging="360"/>
+      </w:pPr>
+      <w:rPr>
+        <w:rFonts w:ascii="Wingdings" w:hAnsi="Wingdings" w:hint="default"/>
+      </w:rPr>
+    </w:lvl>
+    <w:lvl w:ilvl="3" w:tplc="04090001" w:tentative="1">
+      <w:start w:val="1"/>
+      <w:numFmt w:val="bullet"/>
+      <w:lvlText w:val=""/>
+      <w:lvlJc w:val="left"/>
+      <w:pPr>
+        <w:ind w:left="2880" w:hanging="360"/>
+      </w:pPr>
+      <w:rPr>
+        <w:rFonts w:ascii="Symbol" w:hAnsi="Symbol" w:hint="default"/>
+      </w:rPr>
+    </w:lvl>
+    <w:lvl w:ilvl="4" w:tplc="04090003" w:tentative="1">
+      <w:start w:val="1"/>
+      <w:numFmt w:val="bullet"/>
+      <w:lvlText w:val="o"/>
+      <w:lvlJc w:val="left"/>
+      <w:pPr>
+        <w:ind w:left="3600" w:hanging="360"/>
+      </w:pPr>
+      <w:rPr>
+        <w:rFonts w:ascii="Courier New" w:hAnsi="Courier New" w:cs="Courier New" w:hint="default"/>
+      </w:rPr>
+    </w:lvl>
+    <w:lvl w:ilvl="5" w:tplc="04090005" w:tentative="1">
+      <w:start w:val="1"/>
+      <w:numFmt w:val="bullet"/>
+      <w:lvlText w:val=""/>
+      <w:lvlJc w:val="left"/>
+      <w:pPr>
+        <w:ind w:left="4320" w:hanging="360"/>
+      </w:pPr>
+      <w:rPr>
+        <w:rFonts w:ascii="Wingdings" w:hAnsi="Wingdings" w:hint="default"/>
+      </w:rPr>
+    </w:lvl>
+    <w:lvl w:ilvl="6" w:tplc="04090001" w:tentative="1">
+      <w:start w:val="1"/>
+      <w:numFmt w:val="bullet"/>
+      <w:lvlText w:val=""/>
+      <w:lvlJc w:val="left"/>
+      <w:pPr>
+        <w:ind w:left="5040" w:hanging="360"/>
+      </w:pPr>
+      <w:rPr>
+        <w:rFonts w:ascii="Symbol" w:hAnsi="Symbol" w:hint="default"/>
+      </w:rPr>
+    </w:lvl>
+    <w:lvl w:ilvl="7" w:tplc="04090003" w:tentative="1">
+      <w:start w:val="1"/>
+      <w:numFmt w:val="bullet"/>
+      <w:lvlText w:val="o"/>
+      <w:lvlJc w:val="left"/>
+      <w:pPr>
+        <w:ind w:left="5760" w:hanging="360"/>
+      </w:pPr>
+      <w:rPr>
+        <w:rFonts w:ascii="Courier New" w:hAnsi="Courier New" w:cs="Courier New" w:hint="default"/>
+      </w:rPr>
+    </w:lvl>
+    <w:lvl w:ilvl="8" w:tplc="04090005" w:tentative="1">
+      <w:start w:val="1"/>
+      <w:numFmt w:val="bullet"/>
+      <w:lvlText w:val=""/>
+      <w:lvlJc w:val="left"/>
+      <w:pPr>
+        <w:ind w:left="6480" w:hanging="360"/>
+      </w:pPr>
+      <w:rPr>
+        <w:rFonts w:ascii="Wingdings" w:hAnsi="Wingdings" w:hint="default"/>
+      </w:rPr>
+    </w:lvl>
+  </w:abstractNum>
+  <w:abstractNum w:abstractNumId="7" w15:restartNumberingAfterBreak="0">
     <w:nsid w:val="27F35ECB"/>
     <w:multiLevelType w:val="hybridMultilevel"/>
     <w:tmpl w:val="CF34941A"/>
@@ -4485,7 +7382,7 @@
       </w:rPr>
     </w:lvl>
   </w:abstractNum>
-  <w:abstractNum w:abstractNumId="3" w15:restartNumberingAfterBreak="0">
+  <w:abstractNum w:abstractNumId="8" w15:restartNumberingAfterBreak="0">
     <w:nsid w:val="2AFB2CC1"/>
     <w:multiLevelType w:val="hybridMultilevel"/>
     <w:tmpl w:val="37B0ED7A"/>
@@ -4600,7 +7497,352 @@
       </w:rPr>
     </w:lvl>
   </w:abstractNum>
-  <w:abstractNum w:abstractNumId="4" w15:restartNumberingAfterBreak="0">
+  <w:abstractNum w:abstractNumId="9" w15:restartNumberingAfterBreak="0">
+    <w:nsid w:val="2C7C55F9"/>
+    <w:multiLevelType w:val="hybridMultilevel"/>
+    <w:tmpl w:val="E6FA8C90"/>
+    <w:lvl w:ilvl="0" w:tplc="6BE0C822">
+      <w:start w:val="1"/>
+      <w:numFmt w:val="bullet"/>
+      <w:lvlText w:val=""/>
+      <w:lvlPicBulletId w:val="4"/>
+      <w:lvlJc w:val="left"/>
+      <w:pPr>
+        <w:ind w:left="720" w:hanging="360"/>
+      </w:pPr>
+      <w:rPr>
+        <w:rFonts w:ascii="Symbol" w:hAnsi="Symbol" w:hint="default"/>
+        <w:color w:val="auto"/>
+      </w:rPr>
+    </w:lvl>
+    <w:lvl w:ilvl="1" w:tplc="04090003" w:tentative="1">
+      <w:start w:val="1"/>
+      <w:numFmt w:val="bullet"/>
+      <w:lvlText w:val="o"/>
+      <w:lvlJc w:val="left"/>
+      <w:pPr>
+        <w:ind w:left="1440" w:hanging="360"/>
+      </w:pPr>
+      <w:rPr>
+        <w:rFonts w:ascii="Courier New" w:hAnsi="Courier New" w:cs="Courier New" w:hint="default"/>
+      </w:rPr>
+    </w:lvl>
+    <w:lvl w:ilvl="2" w:tplc="04090005" w:tentative="1">
+      <w:start w:val="1"/>
+      <w:numFmt w:val="bullet"/>
+      <w:lvlText w:val=""/>
+      <w:lvlJc w:val="left"/>
+      <w:pPr>
+        <w:ind w:left="2160" w:hanging="360"/>
+      </w:pPr>
+      <w:rPr>
+        <w:rFonts w:ascii="Wingdings" w:hAnsi="Wingdings" w:hint="default"/>
+      </w:rPr>
+    </w:lvl>
+    <w:lvl w:ilvl="3" w:tplc="04090001" w:tentative="1">
+      <w:start w:val="1"/>
+      <w:numFmt w:val="bullet"/>
+      <w:lvlText w:val=""/>
+      <w:lvlJc w:val="left"/>
+      <w:pPr>
+        <w:ind w:left="2880" w:hanging="360"/>
+      </w:pPr>
+      <w:rPr>
+        <w:rFonts w:ascii="Symbol" w:hAnsi="Symbol" w:hint="default"/>
+      </w:rPr>
+    </w:lvl>
+    <w:lvl w:ilvl="4" w:tplc="04090003" w:tentative="1">
+      <w:start w:val="1"/>
+      <w:numFmt w:val="bullet"/>
+      <w:lvlText w:val="o"/>
+      <w:lvlJc w:val="left"/>
+      <w:pPr>
+        <w:ind w:left="3600" w:hanging="360"/>
+      </w:pPr>
+      <w:rPr>
+        <w:rFonts w:ascii="Courier New" w:hAnsi="Courier New" w:cs="Courier New" w:hint="default"/>
+      </w:rPr>
+    </w:lvl>
+    <w:lvl w:ilvl="5" w:tplc="04090005" w:tentative="1">
+      <w:start w:val="1"/>
+      <w:numFmt w:val="bullet"/>
+      <w:lvlText w:val=""/>
+      <w:lvlJc w:val="left"/>
+      <w:pPr>
+        <w:ind w:left="4320" w:hanging="360"/>
+      </w:pPr>
+      <w:rPr>
+        <w:rFonts w:ascii="Wingdings" w:hAnsi="Wingdings" w:hint="default"/>
+      </w:rPr>
+    </w:lvl>
+    <w:lvl w:ilvl="6" w:tplc="04090001" w:tentative="1">
+      <w:start w:val="1"/>
+      <w:numFmt w:val="bullet"/>
+      <w:lvlText w:val=""/>
+      <w:lvlJc w:val="left"/>
+      <w:pPr>
+        <w:ind w:left="5040" w:hanging="360"/>
+      </w:pPr>
+      <w:rPr>
+        <w:rFonts w:ascii="Symbol" w:hAnsi="Symbol" w:hint="default"/>
+      </w:rPr>
+    </w:lvl>
+    <w:lvl w:ilvl="7" w:tplc="04090003" w:tentative="1">
+      <w:start w:val="1"/>
+      <w:numFmt w:val="bullet"/>
+      <w:lvlText w:val="o"/>
+      <w:lvlJc w:val="left"/>
+      <w:pPr>
+        <w:ind w:left="5760" w:hanging="360"/>
+      </w:pPr>
+      <w:rPr>
+        <w:rFonts w:ascii="Courier New" w:hAnsi="Courier New" w:cs="Courier New" w:hint="default"/>
+      </w:rPr>
+    </w:lvl>
+    <w:lvl w:ilvl="8" w:tplc="04090005" w:tentative="1">
+      <w:start w:val="1"/>
+      <w:numFmt w:val="bullet"/>
+      <w:lvlText w:val=""/>
+      <w:lvlJc w:val="left"/>
+      <w:pPr>
+        <w:ind w:left="6480" w:hanging="360"/>
+      </w:pPr>
+      <w:rPr>
+        <w:rFonts w:ascii="Wingdings" w:hAnsi="Wingdings" w:hint="default"/>
+      </w:rPr>
+    </w:lvl>
+  </w:abstractNum>
+  <w:abstractNum w:abstractNumId="10" w15:restartNumberingAfterBreak="0">
+    <w:nsid w:val="2EEA09FF"/>
+    <w:multiLevelType w:val="hybridMultilevel"/>
+    <w:tmpl w:val="56DCCA42"/>
+    <w:lvl w:ilvl="0" w:tplc="6BE0C822">
+      <w:start w:val="1"/>
+      <w:numFmt w:val="bullet"/>
+      <w:lvlText w:val=""/>
+      <w:lvlPicBulletId w:val="4"/>
+      <w:lvlJc w:val="left"/>
+      <w:pPr>
+        <w:ind w:left="720" w:hanging="360"/>
+      </w:pPr>
+      <w:rPr>
+        <w:rFonts w:ascii="Symbol" w:hAnsi="Symbol" w:hint="default"/>
+        <w:color w:val="auto"/>
+      </w:rPr>
+    </w:lvl>
+    <w:lvl w:ilvl="1" w:tplc="04090003" w:tentative="1">
+      <w:start w:val="1"/>
+      <w:numFmt w:val="bullet"/>
+      <w:lvlText w:val="o"/>
+      <w:lvlJc w:val="left"/>
+      <w:pPr>
+        <w:ind w:left="1440" w:hanging="360"/>
+      </w:pPr>
+      <w:rPr>
+        <w:rFonts w:ascii="Courier New" w:hAnsi="Courier New" w:cs="Courier New" w:hint="default"/>
+      </w:rPr>
+    </w:lvl>
+    <w:lvl w:ilvl="2" w:tplc="04090005" w:tentative="1">
+      <w:start w:val="1"/>
+      <w:numFmt w:val="bullet"/>
+      <w:lvlText w:val=""/>
+      <w:lvlJc w:val="left"/>
+      <w:pPr>
+        <w:ind w:left="2160" w:hanging="360"/>
+      </w:pPr>
+      <w:rPr>
+        <w:rFonts w:ascii="Wingdings" w:hAnsi="Wingdings" w:hint="default"/>
+      </w:rPr>
+    </w:lvl>
+    <w:lvl w:ilvl="3" w:tplc="04090001" w:tentative="1">
+      <w:start w:val="1"/>
+      <w:numFmt w:val="bullet"/>
+      <w:lvlText w:val=""/>
+      <w:lvlJc w:val="left"/>
+      <w:pPr>
+        <w:ind w:left="2880" w:hanging="360"/>
+      </w:pPr>
+      <w:rPr>
+        <w:rFonts w:ascii="Symbol" w:hAnsi="Symbol" w:hint="default"/>
+      </w:rPr>
+    </w:lvl>
+    <w:lvl w:ilvl="4" w:tplc="04090003" w:tentative="1">
+      <w:start w:val="1"/>
+      <w:numFmt w:val="bullet"/>
+      <w:lvlText w:val="o"/>
+      <w:lvlJc w:val="left"/>
+      <w:pPr>
+        <w:ind w:left="3600" w:hanging="360"/>
+      </w:pPr>
+      <w:rPr>
+        <w:rFonts w:ascii="Courier New" w:hAnsi="Courier New" w:cs="Courier New" w:hint="default"/>
+      </w:rPr>
+    </w:lvl>
+    <w:lvl w:ilvl="5" w:tplc="04090005" w:tentative="1">
+      <w:start w:val="1"/>
+      <w:numFmt w:val="bullet"/>
+      <w:lvlText w:val=""/>
+      <w:lvlJc w:val="left"/>
+      <w:pPr>
+        <w:ind w:left="4320" w:hanging="360"/>
+      </w:pPr>
+      <w:rPr>
+        <w:rFonts w:ascii="Wingdings" w:hAnsi="Wingdings" w:hint="default"/>
+      </w:rPr>
+    </w:lvl>
+    <w:lvl w:ilvl="6" w:tplc="04090001" w:tentative="1">
+      <w:start w:val="1"/>
+      <w:numFmt w:val="bullet"/>
+      <w:lvlText w:val=""/>
+      <w:lvlJc w:val="left"/>
+      <w:pPr>
+        <w:ind w:left="5040" w:hanging="360"/>
+      </w:pPr>
+      <w:rPr>
+        <w:rFonts w:ascii="Symbol" w:hAnsi="Symbol" w:hint="default"/>
+      </w:rPr>
+    </w:lvl>
+    <w:lvl w:ilvl="7" w:tplc="04090003" w:tentative="1">
+      <w:start w:val="1"/>
+      <w:numFmt w:val="bullet"/>
+      <w:lvlText w:val="o"/>
+      <w:lvlJc w:val="left"/>
+      <w:pPr>
+        <w:ind w:left="5760" w:hanging="360"/>
+      </w:pPr>
+      <w:rPr>
+        <w:rFonts w:ascii="Courier New" w:hAnsi="Courier New" w:cs="Courier New" w:hint="default"/>
+      </w:rPr>
+    </w:lvl>
+    <w:lvl w:ilvl="8" w:tplc="04090005" w:tentative="1">
+      <w:start w:val="1"/>
+      <w:numFmt w:val="bullet"/>
+      <w:lvlText w:val=""/>
+      <w:lvlJc w:val="left"/>
+      <w:pPr>
+        <w:ind w:left="6480" w:hanging="360"/>
+      </w:pPr>
+      <w:rPr>
+        <w:rFonts w:ascii="Wingdings" w:hAnsi="Wingdings" w:hint="default"/>
+      </w:rPr>
+    </w:lvl>
+  </w:abstractNum>
+  <w:abstractNum w:abstractNumId="11" w15:restartNumberingAfterBreak="0">
+    <w:nsid w:val="30BF4037"/>
+    <w:multiLevelType w:val="hybridMultilevel"/>
+    <w:tmpl w:val="79B0CA88"/>
+    <w:lvl w:ilvl="0" w:tplc="6BE0C822">
+      <w:start w:val="1"/>
+      <w:numFmt w:val="bullet"/>
+      <w:lvlText w:val=""/>
+      <w:lvlPicBulletId w:val="4"/>
+      <w:lvlJc w:val="left"/>
+      <w:pPr>
+        <w:ind w:left="720" w:hanging="360"/>
+      </w:pPr>
+      <w:rPr>
+        <w:rFonts w:ascii="Symbol" w:hAnsi="Symbol" w:hint="default"/>
+        <w:color w:val="auto"/>
+      </w:rPr>
+    </w:lvl>
+    <w:lvl w:ilvl="1" w:tplc="04090003" w:tentative="1">
+      <w:start w:val="1"/>
+      <w:numFmt w:val="bullet"/>
+      <w:lvlText w:val="o"/>
+      <w:lvlJc w:val="left"/>
+      <w:pPr>
+        <w:ind w:left="1440" w:hanging="360"/>
+      </w:pPr>
+      <w:rPr>
+        <w:rFonts w:ascii="Courier New" w:hAnsi="Courier New" w:cs="Courier New" w:hint="default"/>
+      </w:rPr>
+    </w:lvl>
+    <w:lvl w:ilvl="2" w:tplc="04090005" w:tentative="1">
+      <w:start w:val="1"/>
+      <w:numFmt w:val="bullet"/>
+      <w:lvlText w:val=""/>
+      <w:lvlJc w:val="left"/>
+      <w:pPr>
+        <w:ind w:left="2160" w:hanging="360"/>
+      </w:pPr>
+      <w:rPr>
+        <w:rFonts w:ascii="Wingdings" w:hAnsi="Wingdings" w:hint="default"/>
+      </w:rPr>
+    </w:lvl>
+    <w:lvl w:ilvl="3" w:tplc="04090001" w:tentative="1">
+      <w:start w:val="1"/>
+      <w:numFmt w:val="bullet"/>
+      <w:lvlText w:val=""/>
+      <w:lvlJc w:val="left"/>
+      <w:pPr>
+        <w:ind w:left="2880" w:hanging="360"/>
+      </w:pPr>
+      <w:rPr>
+        <w:rFonts w:ascii="Symbol" w:hAnsi="Symbol" w:hint="default"/>
+      </w:rPr>
+    </w:lvl>
+    <w:lvl w:ilvl="4" w:tplc="04090003" w:tentative="1">
+      <w:start w:val="1"/>
+      <w:numFmt w:val="bullet"/>
+      <w:lvlText w:val="o"/>
+      <w:lvlJc w:val="left"/>
+      <w:pPr>
+        <w:ind w:left="3600" w:hanging="360"/>
+      </w:pPr>
+      <w:rPr>
+        <w:rFonts w:ascii="Courier New" w:hAnsi="Courier New" w:cs="Courier New" w:hint="default"/>
+      </w:rPr>
+    </w:lvl>
+    <w:lvl w:ilvl="5" w:tplc="04090005" w:tentative="1">
+      <w:start w:val="1"/>
+      <w:numFmt w:val="bullet"/>
+      <w:lvlText w:val=""/>
+      <w:lvlJc w:val="left"/>
+      <w:pPr>
+        <w:ind w:left="4320" w:hanging="360"/>
+      </w:pPr>
+      <w:rPr>
+        <w:rFonts w:ascii="Wingdings" w:hAnsi="Wingdings" w:hint="default"/>
+      </w:rPr>
+    </w:lvl>
+    <w:lvl w:ilvl="6" w:tplc="04090001" w:tentative="1">
+      <w:start w:val="1"/>
+      <w:numFmt w:val="bullet"/>
+      <w:lvlText w:val=""/>
+      <w:lvlJc w:val="left"/>
+      <w:pPr>
+        <w:ind w:left="5040" w:hanging="360"/>
+      </w:pPr>
+      <w:rPr>
+        <w:rFonts w:ascii="Symbol" w:hAnsi="Symbol" w:hint="default"/>
+      </w:rPr>
+    </w:lvl>
+    <w:lvl w:ilvl="7" w:tplc="04090003" w:tentative="1">
+      <w:start w:val="1"/>
+      <w:numFmt w:val="bullet"/>
+      <w:lvlText w:val="o"/>
+      <w:lvlJc w:val="left"/>
+      <w:pPr>
+        <w:ind w:left="5760" w:hanging="360"/>
+      </w:pPr>
+      <w:rPr>
+        <w:rFonts w:ascii="Courier New" w:hAnsi="Courier New" w:cs="Courier New" w:hint="default"/>
+      </w:rPr>
+    </w:lvl>
+    <w:lvl w:ilvl="8" w:tplc="04090005" w:tentative="1">
+      <w:start w:val="1"/>
+      <w:numFmt w:val="bullet"/>
+      <w:lvlText w:val=""/>
+      <w:lvlJc w:val="left"/>
+      <w:pPr>
+        <w:ind w:left="6480" w:hanging="360"/>
+      </w:pPr>
+      <w:rPr>
+        <w:rFonts w:ascii="Wingdings" w:hAnsi="Wingdings" w:hint="default"/>
+      </w:rPr>
+    </w:lvl>
+  </w:abstractNum>
+  <w:abstractNum w:abstractNumId="12" w15:restartNumberingAfterBreak="0">
     <w:nsid w:val="33987FDD"/>
     <w:multiLevelType w:val="hybridMultilevel"/>
     <w:tmpl w:val="7A68869A"/>
@@ -4715,7 +7957,467 @@
       </w:rPr>
     </w:lvl>
   </w:abstractNum>
-  <w:abstractNum w:abstractNumId="5" w15:restartNumberingAfterBreak="0">
+  <w:abstractNum w:abstractNumId="13" w15:restartNumberingAfterBreak="0">
+    <w:nsid w:val="36FE62AC"/>
+    <w:multiLevelType w:val="hybridMultilevel"/>
+    <w:tmpl w:val="34D8B14E"/>
+    <w:lvl w:ilvl="0" w:tplc="6BE0C822">
+      <w:start w:val="1"/>
+      <w:numFmt w:val="bullet"/>
+      <w:lvlText w:val=""/>
+      <w:lvlPicBulletId w:val="4"/>
+      <w:lvlJc w:val="left"/>
+      <w:pPr>
+        <w:ind w:left="720" w:hanging="360"/>
+      </w:pPr>
+      <w:rPr>
+        <w:rFonts w:ascii="Symbol" w:hAnsi="Symbol" w:hint="default"/>
+        <w:color w:val="auto"/>
+      </w:rPr>
+    </w:lvl>
+    <w:lvl w:ilvl="1" w:tplc="04090003" w:tentative="1">
+      <w:start w:val="1"/>
+      <w:numFmt w:val="bullet"/>
+      <w:lvlText w:val="o"/>
+      <w:lvlJc w:val="left"/>
+      <w:pPr>
+        <w:ind w:left="1440" w:hanging="360"/>
+      </w:pPr>
+      <w:rPr>
+        <w:rFonts w:ascii="Courier New" w:hAnsi="Courier New" w:cs="Courier New" w:hint="default"/>
+      </w:rPr>
+    </w:lvl>
+    <w:lvl w:ilvl="2" w:tplc="04090005" w:tentative="1">
+      <w:start w:val="1"/>
+      <w:numFmt w:val="bullet"/>
+      <w:lvlText w:val=""/>
+      <w:lvlJc w:val="left"/>
+      <w:pPr>
+        <w:ind w:left="2160" w:hanging="360"/>
+      </w:pPr>
+      <w:rPr>
+        <w:rFonts w:ascii="Wingdings" w:hAnsi="Wingdings" w:hint="default"/>
+      </w:rPr>
+    </w:lvl>
+    <w:lvl w:ilvl="3" w:tplc="04090001" w:tentative="1">
+      <w:start w:val="1"/>
+      <w:numFmt w:val="bullet"/>
+      <w:lvlText w:val=""/>
+      <w:lvlJc w:val="left"/>
+      <w:pPr>
+        <w:ind w:left="2880" w:hanging="360"/>
+      </w:pPr>
+      <w:rPr>
+        <w:rFonts w:ascii="Symbol" w:hAnsi="Symbol" w:hint="default"/>
+      </w:rPr>
+    </w:lvl>
+    <w:lvl w:ilvl="4" w:tplc="04090003" w:tentative="1">
+      <w:start w:val="1"/>
+      <w:numFmt w:val="bullet"/>
+      <w:lvlText w:val="o"/>
+      <w:lvlJc w:val="left"/>
+      <w:pPr>
+        <w:ind w:left="3600" w:hanging="360"/>
+      </w:pPr>
+      <w:rPr>
+        <w:rFonts w:ascii="Courier New" w:hAnsi="Courier New" w:cs="Courier New" w:hint="default"/>
+      </w:rPr>
+    </w:lvl>
+    <w:lvl w:ilvl="5" w:tplc="04090005" w:tentative="1">
+      <w:start w:val="1"/>
+      <w:numFmt w:val="bullet"/>
+      <w:lvlText w:val=""/>
+      <w:lvlJc w:val="left"/>
+      <w:pPr>
+        <w:ind w:left="4320" w:hanging="360"/>
+      </w:pPr>
+      <w:rPr>
+        <w:rFonts w:ascii="Wingdings" w:hAnsi="Wingdings" w:hint="default"/>
+      </w:rPr>
+    </w:lvl>
+    <w:lvl w:ilvl="6" w:tplc="04090001" w:tentative="1">
+      <w:start w:val="1"/>
+      <w:numFmt w:val="bullet"/>
+      <w:lvlText w:val=""/>
+      <w:lvlJc w:val="left"/>
+      <w:pPr>
+        <w:ind w:left="5040" w:hanging="360"/>
+      </w:pPr>
+      <w:rPr>
+        <w:rFonts w:ascii="Symbol" w:hAnsi="Symbol" w:hint="default"/>
+      </w:rPr>
+    </w:lvl>
+    <w:lvl w:ilvl="7" w:tplc="04090003" w:tentative="1">
+      <w:start w:val="1"/>
+      <w:numFmt w:val="bullet"/>
+      <w:lvlText w:val="o"/>
+      <w:lvlJc w:val="left"/>
+      <w:pPr>
+        <w:ind w:left="5760" w:hanging="360"/>
+      </w:pPr>
+      <w:rPr>
+        <w:rFonts w:ascii="Courier New" w:hAnsi="Courier New" w:cs="Courier New" w:hint="default"/>
+      </w:rPr>
+    </w:lvl>
+    <w:lvl w:ilvl="8" w:tplc="04090005" w:tentative="1">
+      <w:start w:val="1"/>
+      <w:numFmt w:val="bullet"/>
+      <w:lvlText w:val=""/>
+      <w:lvlJc w:val="left"/>
+      <w:pPr>
+        <w:ind w:left="6480" w:hanging="360"/>
+      </w:pPr>
+      <w:rPr>
+        <w:rFonts w:ascii="Wingdings" w:hAnsi="Wingdings" w:hint="default"/>
+      </w:rPr>
+    </w:lvl>
+  </w:abstractNum>
+  <w:abstractNum w:abstractNumId="14" w15:restartNumberingAfterBreak="0">
+    <w:nsid w:val="3A161DEF"/>
+    <w:multiLevelType w:val="hybridMultilevel"/>
+    <w:tmpl w:val="478078CA"/>
+    <w:lvl w:ilvl="0" w:tplc="6BE0C822">
+      <w:start w:val="1"/>
+      <w:numFmt w:val="bullet"/>
+      <w:lvlText w:val=""/>
+      <w:lvlPicBulletId w:val="4"/>
+      <w:lvlJc w:val="left"/>
+      <w:pPr>
+        <w:ind w:left="720" w:hanging="360"/>
+      </w:pPr>
+      <w:rPr>
+        <w:rFonts w:ascii="Symbol" w:hAnsi="Symbol" w:hint="default"/>
+        <w:color w:val="auto"/>
+      </w:rPr>
+    </w:lvl>
+    <w:lvl w:ilvl="1" w:tplc="04090003" w:tentative="1">
+      <w:start w:val="1"/>
+      <w:numFmt w:val="bullet"/>
+      <w:lvlText w:val="o"/>
+      <w:lvlJc w:val="left"/>
+      <w:pPr>
+        <w:ind w:left="1440" w:hanging="360"/>
+      </w:pPr>
+      <w:rPr>
+        <w:rFonts w:ascii="Courier New" w:hAnsi="Courier New" w:cs="Courier New" w:hint="default"/>
+      </w:rPr>
+    </w:lvl>
+    <w:lvl w:ilvl="2" w:tplc="04090005" w:tentative="1">
+      <w:start w:val="1"/>
+      <w:numFmt w:val="bullet"/>
+      <w:lvlText w:val=""/>
+      <w:lvlJc w:val="left"/>
+      <w:pPr>
+        <w:ind w:left="2160" w:hanging="360"/>
+      </w:pPr>
+      <w:rPr>
+        <w:rFonts w:ascii="Wingdings" w:hAnsi="Wingdings" w:hint="default"/>
+      </w:rPr>
+    </w:lvl>
+    <w:lvl w:ilvl="3" w:tplc="04090001" w:tentative="1">
+      <w:start w:val="1"/>
+      <w:numFmt w:val="bullet"/>
+      <w:lvlText w:val=""/>
+      <w:lvlJc w:val="left"/>
+      <w:pPr>
+        <w:ind w:left="2880" w:hanging="360"/>
+      </w:pPr>
+      <w:rPr>
+        <w:rFonts w:ascii="Symbol" w:hAnsi="Symbol" w:hint="default"/>
+      </w:rPr>
+    </w:lvl>
+    <w:lvl w:ilvl="4" w:tplc="04090003" w:tentative="1">
+      <w:start w:val="1"/>
+      <w:numFmt w:val="bullet"/>
+      <w:lvlText w:val="o"/>
+      <w:lvlJc w:val="left"/>
+      <w:pPr>
+        <w:ind w:left="3600" w:hanging="360"/>
+      </w:pPr>
+      <w:rPr>
+        <w:rFonts w:ascii="Courier New" w:hAnsi="Courier New" w:cs="Courier New" w:hint="default"/>
+      </w:rPr>
+    </w:lvl>
+    <w:lvl w:ilvl="5" w:tplc="04090005" w:tentative="1">
+      <w:start w:val="1"/>
+      <w:numFmt w:val="bullet"/>
+      <w:lvlText w:val=""/>
+      <w:lvlJc w:val="left"/>
+      <w:pPr>
+        <w:ind w:left="4320" w:hanging="360"/>
+      </w:pPr>
+      <w:rPr>
+        <w:rFonts w:ascii="Wingdings" w:hAnsi="Wingdings" w:hint="default"/>
+      </w:rPr>
+    </w:lvl>
+    <w:lvl w:ilvl="6" w:tplc="04090001" w:tentative="1">
+      <w:start w:val="1"/>
+      <w:numFmt w:val="bullet"/>
+      <w:lvlText w:val=""/>
+      <w:lvlJc w:val="left"/>
+      <w:pPr>
+        <w:ind w:left="5040" w:hanging="360"/>
+      </w:pPr>
+      <w:rPr>
+        <w:rFonts w:ascii="Symbol" w:hAnsi="Symbol" w:hint="default"/>
+      </w:rPr>
+    </w:lvl>
+    <w:lvl w:ilvl="7" w:tplc="04090003" w:tentative="1">
+      <w:start w:val="1"/>
+      <w:numFmt w:val="bullet"/>
+      <w:lvlText w:val="o"/>
+      <w:lvlJc w:val="left"/>
+      <w:pPr>
+        <w:ind w:left="5760" w:hanging="360"/>
+      </w:pPr>
+      <w:rPr>
+        <w:rFonts w:ascii="Courier New" w:hAnsi="Courier New" w:cs="Courier New" w:hint="default"/>
+      </w:rPr>
+    </w:lvl>
+    <w:lvl w:ilvl="8" w:tplc="04090005" w:tentative="1">
+      <w:start w:val="1"/>
+      <w:numFmt w:val="bullet"/>
+      <w:lvlText w:val=""/>
+      <w:lvlJc w:val="left"/>
+      <w:pPr>
+        <w:ind w:left="6480" w:hanging="360"/>
+      </w:pPr>
+      <w:rPr>
+        <w:rFonts w:ascii="Wingdings" w:hAnsi="Wingdings" w:hint="default"/>
+      </w:rPr>
+    </w:lvl>
+  </w:abstractNum>
+  <w:abstractNum w:abstractNumId="15" w15:restartNumberingAfterBreak="0">
+    <w:nsid w:val="3BB83DD8"/>
+    <w:multiLevelType w:val="hybridMultilevel"/>
+    <w:tmpl w:val="9BF478D4"/>
+    <w:lvl w:ilvl="0" w:tplc="6BE0C822">
+      <w:start w:val="1"/>
+      <w:numFmt w:val="bullet"/>
+      <w:lvlText w:val=""/>
+      <w:lvlPicBulletId w:val="4"/>
+      <w:lvlJc w:val="left"/>
+      <w:pPr>
+        <w:ind w:left="720" w:hanging="360"/>
+      </w:pPr>
+      <w:rPr>
+        <w:rFonts w:ascii="Symbol" w:hAnsi="Symbol" w:hint="default"/>
+        <w:color w:val="auto"/>
+      </w:rPr>
+    </w:lvl>
+    <w:lvl w:ilvl="1" w:tplc="04090003" w:tentative="1">
+      <w:start w:val="1"/>
+      <w:numFmt w:val="bullet"/>
+      <w:lvlText w:val="o"/>
+      <w:lvlJc w:val="left"/>
+      <w:pPr>
+        <w:ind w:left="1440" w:hanging="360"/>
+      </w:pPr>
+      <w:rPr>
+        <w:rFonts w:ascii="Courier New" w:hAnsi="Courier New" w:cs="Courier New" w:hint="default"/>
+      </w:rPr>
+    </w:lvl>
+    <w:lvl w:ilvl="2" w:tplc="04090005" w:tentative="1">
+      <w:start w:val="1"/>
+      <w:numFmt w:val="bullet"/>
+      <w:lvlText w:val=""/>
+      <w:lvlJc w:val="left"/>
+      <w:pPr>
+        <w:ind w:left="2160" w:hanging="360"/>
+      </w:pPr>
+      <w:rPr>
+        <w:rFonts w:ascii="Wingdings" w:hAnsi="Wingdings" w:hint="default"/>
+      </w:rPr>
+    </w:lvl>
+    <w:lvl w:ilvl="3" w:tplc="04090001" w:tentative="1">
+      <w:start w:val="1"/>
+      <w:numFmt w:val="bullet"/>
+      <w:lvlText w:val=""/>
+      <w:lvlJc w:val="left"/>
+      <w:pPr>
+        <w:ind w:left="2880" w:hanging="360"/>
+      </w:pPr>
+      <w:rPr>
+        <w:rFonts w:ascii="Symbol" w:hAnsi="Symbol" w:hint="default"/>
+      </w:rPr>
+    </w:lvl>
+    <w:lvl w:ilvl="4" w:tplc="04090003" w:tentative="1">
+      <w:start w:val="1"/>
+      <w:numFmt w:val="bullet"/>
+      <w:lvlText w:val="o"/>
+      <w:lvlJc w:val="left"/>
+      <w:pPr>
+        <w:ind w:left="3600" w:hanging="360"/>
+      </w:pPr>
+      <w:rPr>
+        <w:rFonts w:ascii="Courier New" w:hAnsi="Courier New" w:cs="Courier New" w:hint="default"/>
+      </w:rPr>
+    </w:lvl>
+    <w:lvl w:ilvl="5" w:tplc="04090005" w:tentative="1">
+      <w:start w:val="1"/>
+      <w:numFmt w:val="bullet"/>
+      <w:lvlText w:val=""/>
+      <w:lvlJc w:val="left"/>
+      <w:pPr>
+        <w:ind w:left="4320" w:hanging="360"/>
+      </w:pPr>
+      <w:rPr>
+        <w:rFonts w:ascii="Wingdings" w:hAnsi="Wingdings" w:hint="default"/>
+      </w:rPr>
+    </w:lvl>
+    <w:lvl w:ilvl="6" w:tplc="04090001" w:tentative="1">
+      <w:start w:val="1"/>
+      <w:numFmt w:val="bullet"/>
+      <w:lvlText w:val=""/>
+      <w:lvlJc w:val="left"/>
+      <w:pPr>
+        <w:ind w:left="5040" w:hanging="360"/>
+      </w:pPr>
+      <w:rPr>
+        <w:rFonts w:ascii="Symbol" w:hAnsi="Symbol" w:hint="default"/>
+      </w:rPr>
+    </w:lvl>
+    <w:lvl w:ilvl="7" w:tplc="04090003" w:tentative="1">
+      <w:start w:val="1"/>
+      <w:numFmt w:val="bullet"/>
+      <w:lvlText w:val="o"/>
+      <w:lvlJc w:val="left"/>
+      <w:pPr>
+        <w:ind w:left="5760" w:hanging="360"/>
+      </w:pPr>
+      <w:rPr>
+        <w:rFonts w:ascii="Courier New" w:hAnsi="Courier New" w:cs="Courier New" w:hint="default"/>
+      </w:rPr>
+    </w:lvl>
+    <w:lvl w:ilvl="8" w:tplc="04090005" w:tentative="1">
+      <w:start w:val="1"/>
+      <w:numFmt w:val="bullet"/>
+      <w:lvlText w:val=""/>
+      <w:lvlJc w:val="left"/>
+      <w:pPr>
+        <w:ind w:left="6480" w:hanging="360"/>
+      </w:pPr>
+      <w:rPr>
+        <w:rFonts w:ascii="Wingdings" w:hAnsi="Wingdings" w:hint="default"/>
+      </w:rPr>
+    </w:lvl>
+  </w:abstractNum>
+  <w:abstractNum w:abstractNumId="16" w15:restartNumberingAfterBreak="0">
+    <w:nsid w:val="3BCD790D"/>
+    <w:multiLevelType w:val="hybridMultilevel"/>
+    <w:tmpl w:val="8C4A8236"/>
+    <w:lvl w:ilvl="0" w:tplc="6BE0C822">
+      <w:start w:val="1"/>
+      <w:numFmt w:val="bullet"/>
+      <w:lvlText w:val=""/>
+      <w:lvlPicBulletId w:val="4"/>
+      <w:lvlJc w:val="left"/>
+      <w:pPr>
+        <w:ind w:left="720" w:hanging="360"/>
+      </w:pPr>
+      <w:rPr>
+        <w:rFonts w:ascii="Symbol" w:hAnsi="Symbol" w:hint="default"/>
+        <w:color w:val="auto"/>
+      </w:rPr>
+    </w:lvl>
+    <w:lvl w:ilvl="1" w:tplc="04090003" w:tentative="1">
+      <w:start w:val="1"/>
+      <w:numFmt w:val="bullet"/>
+      <w:lvlText w:val="o"/>
+      <w:lvlJc w:val="left"/>
+      <w:pPr>
+        <w:ind w:left="1440" w:hanging="360"/>
+      </w:pPr>
+      <w:rPr>
+        <w:rFonts w:ascii="Courier New" w:hAnsi="Courier New" w:cs="Courier New" w:hint="default"/>
+      </w:rPr>
+    </w:lvl>
+    <w:lvl w:ilvl="2" w:tplc="04090005" w:tentative="1">
+      <w:start w:val="1"/>
+      <w:numFmt w:val="bullet"/>
+      <w:lvlText w:val=""/>
+      <w:lvlJc w:val="left"/>
+      <w:pPr>
+        <w:ind w:left="2160" w:hanging="360"/>
+      </w:pPr>
+      <w:rPr>
+        <w:rFonts w:ascii="Wingdings" w:hAnsi="Wingdings" w:hint="default"/>
+      </w:rPr>
+    </w:lvl>
+    <w:lvl w:ilvl="3" w:tplc="04090001" w:tentative="1">
+      <w:start w:val="1"/>
+      <w:numFmt w:val="bullet"/>
+      <w:lvlText w:val=""/>
+      <w:lvlJc w:val="left"/>
+      <w:pPr>
+        <w:ind w:left="2880" w:hanging="360"/>
+      </w:pPr>
+      <w:rPr>
+        <w:rFonts w:ascii="Symbol" w:hAnsi="Symbol" w:hint="default"/>
+      </w:rPr>
+    </w:lvl>
+    <w:lvl w:ilvl="4" w:tplc="04090003" w:tentative="1">
+      <w:start w:val="1"/>
+      <w:numFmt w:val="bullet"/>
+      <w:lvlText w:val="o"/>
+      <w:lvlJc w:val="left"/>
+      <w:pPr>
+        <w:ind w:left="3600" w:hanging="360"/>
+      </w:pPr>
+      <w:rPr>
+        <w:rFonts w:ascii="Courier New" w:hAnsi="Courier New" w:cs="Courier New" w:hint="default"/>
+      </w:rPr>
+    </w:lvl>
+    <w:lvl w:ilvl="5" w:tplc="04090005" w:tentative="1">
+      <w:start w:val="1"/>
+      <w:numFmt w:val="bullet"/>
+      <w:lvlText w:val=""/>
+      <w:lvlJc w:val="left"/>
+      <w:pPr>
+        <w:ind w:left="4320" w:hanging="360"/>
+      </w:pPr>
+      <w:rPr>
+        <w:rFonts w:ascii="Wingdings" w:hAnsi="Wingdings" w:hint="default"/>
+      </w:rPr>
+    </w:lvl>
+    <w:lvl w:ilvl="6" w:tplc="04090001" w:tentative="1">
+      <w:start w:val="1"/>
+      <w:numFmt w:val="bullet"/>
+      <w:lvlText w:val=""/>
+      <w:lvlJc w:val="left"/>
+      <w:pPr>
+        <w:ind w:left="5040" w:hanging="360"/>
+      </w:pPr>
+      <w:rPr>
+        <w:rFonts w:ascii="Symbol" w:hAnsi="Symbol" w:hint="default"/>
+      </w:rPr>
+    </w:lvl>
+    <w:lvl w:ilvl="7" w:tplc="04090003" w:tentative="1">
+      <w:start w:val="1"/>
+      <w:numFmt w:val="bullet"/>
+      <w:lvlText w:val="o"/>
+      <w:lvlJc w:val="left"/>
+      <w:pPr>
+        <w:ind w:left="5760" w:hanging="360"/>
+      </w:pPr>
+      <w:rPr>
+        <w:rFonts w:ascii="Courier New" w:hAnsi="Courier New" w:cs="Courier New" w:hint="default"/>
+      </w:rPr>
+    </w:lvl>
+    <w:lvl w:ilvl="8" w:tplc="04090005" w:tentative="1">
+      <w:start w:val="1"/>
+      <w:numFmt w:val="bullet"/>
+      <w:lvlText w:val=""/>
+      <w:lvlJc w:val="left"/>
+      <w:pPr>
+        <w:ind w:left="6480" w:hanging="360"/>
+      </w:pPr>
+      <w:rPr>
+        <w:rFonts w:ascii="Wingdings" w:hAnsi="Wingdings" w:hint="default"/>
+      </w:rPr>
+    </w:lvl>
+  </w:abstractNum>
+  <w:abstractNum w:abstractNumId="17" w15:restartNumberingAfterBreak="0">
     <w:nsid w:val="490B78A9"/>
     <w:multiLevelType w:val="hybridMultilevel"/>
     <w:tmpl w:val="9668AD74"/>
@@ -4830,7 +8532,7 @@
       </w:rPr>
     </w:lvl>
   </w:abstractNum>
-  <w:abstractNum w:abstractNumId="6" w15:restartNumberingAfterBreak="0">
+  <w:abstractNum w:abstractNumId="18" w15:restartNumberingAfterBreak="0">
     <w:nsid w:val="4CC61D47"/>
     <w:multiLevelType w:val="hybridMultilevel"/>
     <w:tmpl w:val="A1DACD7E"/>
@@ -4945,7 +8647,7 @@
       </w:rPr>
     </w:lvl>
   </w:abstractNum>
-  <w:abstractNum w:abstractNumId="7" w15:restartNumberingAfterBreak="0">
+  <w:abstractNum w:abstractNumId="19" w15:restartNumberingAfterBreak="0">
     <w:nsid w:val="55D7562D"/>
     <w:multiLevelType w:val="hybridMultilevel"/>
     <w:tmpl w:val="A58691FE"/>
@@ -5060,7 +8762,7 @@
       </w:rPr>
     </w:lvl>
   </w:abstractNum>
-  <w:abstractNum w:abstractNumId="8" w15:restartNumberingAfterBreak="0">
+  <w:abstractNum w:abstractNumId="20" w15:restartNumberingAfterBreak="0">
     <w:nsid w:val="591F32DF"/>
     <w:multiLevelType w:val="hybridMultilevel"/>
     <w:tmpl w:val="87761FA4"/>
@@ -5175,7 +8877,7 @@
       </w:rPr>
     </w:lvl>
   </w:abstractNum>
-  <w:abstractNum w:abstractNumId="9" w15:restartNumberingAfterBreak="0">
+  <w:abstractNum w:abstractNumId="21" w15:restartNumberingAfterBreak="0">
     <w:nsid w:val="5AE429EE"/>
     <w:multiLevelType w:val="hybridMultilevel"/>
     <w:tmpl w:val="887A1878"/>
@@ -5290,7 +8992,237 @@
       </w:rPr>
     </w:lvl>
   </w:abstractNum>
-  <w:abstractNum w:abstractNumId="10" w15:restartNumberingAfterBreak="0">
+  <w:abstractNum w:abstractNumId="22" w15:restartNumberingAfterBreak="0">
+    <w:nsid w:val="5AF36528"/>
+    <w:multiLevelType w:val="hybridMultilevel"/>
+    <w:tmpl w:val="E25EE2D4"/>
+    <w:lvl w:ilvl="0" w:tplc="6BE0C822">
+      <w:start w:val="1"/>
+      <w:numFmt w:val="bullet"/>
+      <w:lvlText w:val=""/>
+      <w:lvlPicBulletId w:val="4"/>
+      <w:lvlJc w:val="left"/>
+      <w:pPr>
+        <w:ind w:left="720" w:hanging="360"/>
+      </w:pPr>
+      <w:rPr>
+        <w:rFonts w:ascii="Symbol" w:hAnsi="Symbol" w:hint="default"/>
+        <w:color w:val="auto"/>
+      </w:rPr>
+    </w:lvl>
+    <w:lvl w:ilvl="1" w:tplc="04090003" w:tentative="1">
+      <w:start w:val="1"/>
+      <w:numFmt w:val="bullet"/>
+      <w:lvlText w:val="o"/>
+      <w:lvlJc w:val="left"/>
+      <w:pPr>
+        <w:ind w:left="1440" w:hanging="360"/>
+      </w:pPr>
+      <w:rPr>
+        <w:rFonts w:ascii="Courier New" w:hAnsi="Courier New" w:cs="Courier New" w:hint="default"/>
+      </w:rPr>
+    </w:lvl>
+    <w:lvl w:ilvl="2" w:tplc="04090005" w:tentative="1">
+      <w:start w:val="1"/>
+      <w:numFmt w:val="bullet"/>
+      <w:lvlText w:val=""/>
+      <w:lvlJc w:val="left"/>
+      <w:pPr>
+        <w:ind w:left="2160" w:hanging="360"/>
+      </w:pPr>
+      <w:rPr>
+        <w:rFonts w:ascii="Wingdings" w:hAnsi="Wingdings" w:hint="default"/>
+      </w:rPr>
+    </w:lvl>
+    <w:lvl w:ilvl="3" w:tplc="04090001" w:tentative="1">
+      <w:start w:val="1"/>
+      <w:numFmt w:val="bullet"/>
+      <w:lvlText w:val=""/>
+      <w:lvlJc w:val="left"/>
+      <w:pPr>
+        <w:ind w:left="2880" w:hanging="360"/>
+      </w:pPr>
+      <w:rPr>
+        <w:rFonts w:ascii="Symbol" w:hAnsi="Symbol" w:hint="default"/>
+      </w:rPr>
+    </w:lvl>
+    <w:lvl w:ilvl="4" w:tplc="04090003" w:tentative="1">
+      <w:start w:val="1"/>
+      <w:numFmt w:val="bullet"/>
+      <w:lvlText w:val="o"/>
+      <w:lvlJc w:val="left"/>
+      <w:pPr>
+        <w:ind w:left="3600" w:hanging="360"/>
+      </w:pPr>
+      <w:rPr>
+        <w:rFonts w:ascii="Courier New" w:hAnsi="Courier New" w:cs="Courier New" w:hint="default"/>
+      </w:rPr>
+    </w:lvl>
+    <w:lvl w:ilvl="5" w:tplc="04090005" w:tentative="1">
+      <w:start w:val="1"/>
+      <w:numFmt w:val="bullet"/>
+      <w:lvlText w:val=""/>
+      <w:lvlJc w:val="left"/>
+      <w:pPr>
+        <w:ind w:left="4320" w:hanging="360"/>
+      </w:pPr>
+      <w:rPr>
+        <w:rFonts w:ascii="Wingdings" w:hAnsi="Wingdings" w:hint="default"/>
+      </w:rPr>
+    </w:lvl>
+    <w:lvl w:ilvl="6" w:tplc="04090001" w:tentative="1">
+      <w:start w:val="1"/>
+      <w:numFmt w:val="bullet"/>
+      <w:lvlText w:val=""/>
+      <w:lvlJc w:val="left"/>
+      <w:pPr>
+        <w:ind w:left="5040" w:hanging="360"/>
+      </w:pPr>
+      <w:rPr>
+        <w:rFonts w:ascii="Symbol" w:hAnsi="Symbol" w:hint="default"/>
+      </w:rPr>
+    </w:lvl>
+    <w:lvl w:ilvl="7" w:tplc="04090003" w:tentative="1">
+      <w:start w:val="1"/>
+      <w:numFmt w:val="bullet"/>
+      <w:lvlText w:val="o"/>
+      <w:lvlJc w:val="left"/>
+      <w:pPr>
+        <w:ind w:left="5760" w:hanging="360"/>
+      </w:pPr>
+      <w:rPr>
+        <w:rFonts w:ascii="Courier New" w:hAnsi="Courier New" w:cs="Courier New" w:hint="default"/>
+      </w:rPr>
+    </w:lvl>
+    <w:lvl w:ilvl="8" w:tplc="04090005" w:tentative="1">
+      <w:start w:val="1"/>
+      <w:numFmt w:val="bullet"/>
+      <w:lvlText w:val=""/>
+      <w:lvlJc w:val="left"/>
+      <w:pPr>
+        <w:ind w:left="6480" w:hanging="360"/>
+      </w:pPr>
+      <w:rPr>
+        <w:rFonts w:ascii="Wingdings" w:hAnsi="Wingdings" w:hint="default"/>
+      </w:rPr>
+    </w:lvl>
+  </w:abstractNum>
+  <w:abstractNum w:abstractNumId="23" w15:restartNumberingAfterBreak="0">
+    <w:nsid w:val="5D654585"/>
+    <w:multiLevelType w:val="hybridMultilevel"/>
+    <w:tmpl w:val="7B2A6E52"/>
+    <w:lvl w:ilvl="0" w:tplc="6BE0C822">
+      <w:start w:val="1"/>
+      <w:numFmt w:val="bullet"/>
+      <w:lvlText w:val=""/>
+      <w:lvlPicBulletId w:val="4"/>
+      <w:lvlJc w:val="left"/>
+      <w:pPr>
+        <w:ind w:left="720" w:hanging="360"/>
+      </w:pPr>
+      <w:rPr>
+        <w:rFonts w:ascii="Symbol" w:hAnsi="Symbol" w:hint="default"/>
+        <w:color w:val="auto"/>
+      </w:rPr>
+    </w:lvl>
+    <w:lvl w:ilvl="1" w:tplc="04090003" w:tentative="1">
+      <w:start w:val="1"/>
+      <w:numFmt w:val="bullet"/>
+      <w:lvlText w:val="o"/>
+      <w:lvlJc w:val="left"/>
+      <w:pPr>
+        <w:ind w:left="1440" w:hanging="360"/>
+      </w:pPr>
+      <w:rPr>
+        <w:rFonts w:ascii="Courier New" w:hAnsi="Courier New" w:cs="Courier New" w:hint="default"/>
+      </w:rPr>
+    </w:lvl>
+    <w:lvl w:ilvl="2" w:tplc="04090005" w:tentative="1">
+      <w:start w:val="1"/>
+      <w:numFmt w:val="bullet"/>
+      <w:lvlText w:val=""/>
+      <w:lvlJc w:val="left"/>
+      <w:pPr>
+        <w:ind w:left="2160" w:hanging="360"/>
+      </w:pPr>
+      <w:rPr>
+        <w:rFonts w:ascii="Wingdings" w:hAnsi="Wingdings" w:hint="default"/>
+      </w:rPr>
+    </w:lvl>
+    <w:lvl w:ilvl="3" w:tplc="04090001" w:tentative="1">
+      <w:start w:val="1"/>
+      <w:numFmt w:val="bullet"/>
+      <w:lvlText w:val=""/>
+      <w:lvlJc w:val="left"/>
+      <w:pPr>
+        <w:ind w:left="2880" w:hanging="360"/>
+      </w:pPr>
+      <w:rPr>
+        <w:rFonts w:ascii="Symbol" w:hAnsi="Symbol" w:hint="default"/>
+      </w:rPr>
+    </w:lvl>
+    <w:lvl w:ilvl="4" w:tplc="04090003" w:tentative="1">
+      <w:start w:val="1"/>
+      <w:numFmt w:val="bullet"/>
+      <w:lvlText w:val="o"/>
+      <w:lvlJc w:val="left"/>
+      <w:pPr>
+        <w:ind w:left="3600" w:hanging="360"/>
+      </w:pPr>
+      <w:rPr>
+        <w:rFonts w:ascii="Courier New" w:hAnsi="Courier New" w:cs="Courier New" w:hint="default"/>
+      </w:rPr>
+    </w:lvl>
+    <w:lvl w:ilvl="5" w:tplc="04090005" w:tentative="1">
+      <w:start w:val="1"/>
+      <w:numFmt w:val="bullet"/>
+      <w:lvlText w:val=""/>
+      <w:lvlJc w:val="left"/>
+      <w:pPr>
+        <w:ind w:left="4320" w:hanging="360"/>
+      </w:pPr>
+      <w:rPr>
+        <w:rFonts w:ascii="Wingdings" w:hAnsi="Wingdings" w:hint="default"/>
+      </w:rPr>
+    </w:lvl>
+    <w:lvl w:ilvl="6" w:tplc="04090001" w:tentative="1">
+      <w:start w:val="1"/>
+      <w:numFmt w:val="bullet"/>
+      <w:lvlText w:val=""/>
+      <w:lvlJc w:val="left"/>
+      <w:pPr>
+        <w:ind w:left="5040" w:hanging="360"/>
+      </w:pPr>
+      <w:rPr>
+        <w:rFonts w:ascii="Symbol" w:hAnsi="Symbol" w:hint="default"/>
+      </w:rPr>
+    </w:lvl>
+    <w:lvl w:ilvl="7" w:tplc="04090003" w:tentative="1">
+      <w:start w:val="1"/>
+      <w:numFmt w:val="bullet"/>
+      <w:lvlText w:val="o"/>
+      <w:lvlJc w:val="left"/>
+      <w:pPr>
+        <w:ind w:left="5760" w:hanging="360"/>
+      </w:pPr>
+      <w:rPr>
+        <w:rFonts w:ascii="Courier New" w:hAnsi="Courier New" w:cs="Courier New" w:hint="default"/>
+      </w:rPr>
+    </w:lvl>
+    <w:lvl w:ilvl="8" w:tplc="04090005" w:tentative="1">
+      <w:start w:val="1"/>
+      <w:numFmt w:val="bullet"/>
+      <w:lvlText w:val=""/>
+      <w:lvlJc w:val="left"/>
+      <w:pPr>
+        <w:ind w:left="6480" w:hanging="360"/>
+      </w:pPr>
+      <w:rPr>
+        <w:rFonts w:ascii="Wingdings" w:hAnsi="Wingdings" w:hint="default"/>
+      </w:rPr>
+    </w:lvl>
+  </w:abstractNum>
+  <w:abstractNum w:abstractNumId="24" w15:restartNumberingAfterBreak="0">
     <w:nsid w:val="5E5E090C"/>
     <w:multiLevelType w:val="hybridMultilevel"/>
     <w:tmpl w:val="9490D8A4"/>
@@ -5405,7 +9337,7 @@
       </w:rPr>
     </w:lvl>
   </w:abstractNum>
-  <w:abstractNum w:abstractNumId="11" w15:restartNumberingAfterBreak="0">
+  <w:abstractNum w:abstractNumId="25" w15:restartNumberingAfterBreak="0">
     <w:nsid w:val="5F1F6463"/>
     <w:multiLevelType w:val="hybridMultilevel"/>
     <w:tmpl w:val="E1923548"/>
@@ -5520,7 +9452,7 @@
       </w:rPr>
     </w:lvl>
   </w:abstractNum>
-  <w:abstractNum w:abstractNumId="12" w15:restartNumberingAfterBreak="0">
+  <w:abstractNum w:abstractNumId="26" w15:restartNumberingAfterBreak="0">
     <w:nsid w:val="649047C5"/>
     <w:multiLevelType w:val="hybridMultilevel"/>
     <w:tmpl w:val="46DE4676"/>
@@ -5635,7 +9567,7 @@
       </w:rPr>
     </w:lvl>
   </w:abstractNum>
-  <w:abstractNum w:abstractNumId="13" w15:restartNumberingAfterBreak="0">
+  <w:abstractNum w:abstractNumId="27" w15:restartNumberingAfterBreak="0">
     <w:nsid w:val="64D20F23"/>
     <w:multiLevelType w:val="hybridMultilevel"/>
     <w:tmpl w:val="BCB298BE"/>
@@ -5750,7 +9682,7 @@
       </w:rPr>
     </w:lvl>
   </w:abstractNum>
-  <w:abstractNum w:abstractNumId="14" w15:restartNumberingAfterBreak="0">
+  <w:abstractNum w:abstractNumId="28" w15:restartNumberingAfterBreak="0">
     <w:nsid w:val="69A226F6"/>
     <w:multiLevelType w:val="hybridMultilevel"/>
     <w:tmpl w:val="EDE04EAA"/>
@@ -5865,7 +9797,7 @@
       </w:rPr>
     </w:lvl>
   </w:abstractNum>
-  <w:abstractNum w:abstractNumId="15" w15:restartNumberingAfterBreak="0">
+  <w:abstractNum w:abstractNumId="29" w15:restartNumberingAfterBreak="0">
     <w:nsid w:val="6B6E3211"/>
     <w:multiLevelType w:val="hybridMultilevel"/>
     <w:tmpl w:val="D576C3B2"/>
@@ -5980,7 +9912,7 @@
       </w:rPr>
     </w:lvl>
   </w:abstractNum>
-  <w:abstractNum w:abstractNumId="16" w15:restartNumberingAfterBreak="0">
+  <w:abstractNum w:abstractNumId="30" w15:restartNumberingAfterBreak="0">
     <w:nsid w:val="6E09231D"/>
     <w:multiLevelType w:val="hybridMultilevel"/>
     <w:tmpl w:val="733E7300"/>
@@ -6095,7 +10027,352 @@
       </w:rPr>
     </w:lvl>
   </w:abstractNum>
-  <w:abstractNum w:abstractNumId="17" w15:restartNumberingAfterBreak="0">
+  <w:abstractNum w:abstractNumId="31" w15:restartNumberingAfterBreak="0">
+    <w:nsid w:val="6EC66E10"/>
+    <w:multiLevelType w:val="hybridMultilevel"/>
+    <w:tmpl w:val="3622FDEE"/>
+    <w:lvl w:ilvl="0" w:tplc="6BE0C822">
+      <w:start w:val="1"/>
+      <w:numFmt w:val="bullet"/>
+      <w:lvlText w:val=""/>
+      <w:lvlPicBulletId w:val="4"/>
+      <w:lvlJc w:val="left"/>
+      <w:pPr>
+        <w:ind w:left="720" w:hanging="360"/>
+      </w:pPr>
+      <w:rPr>
+        <w:rFonts w:ascii="Symbol" w:hAnsi="Symbol" w:hint="default"/>
+        <w:color w:val="auto"/>
+      </w:rPr>
+    </w:lvl>
+    <w:lvl w:ilvl="1" w:tplc="04090003" w:tentative="1">
+      <w:start w:val="1"/>
+      <w:numFmt w:val="bullet"/>
+      <w:lvlText w:val="o"/>
+      <w:lvlJc w:val="left"/>
+      <w:pPr>
+        <w:ind w:left="1440" w:hanging="360"/>
+      </w:pPr>
+      <w:rPr>
+        <w:rFonts w:ascii="Courier New" w:hAnsi="Courier New" w:cs="Courier New" w:hint="default"/>
+      </w:rPr>
+    </w:lvl>
+    <w:lvl w:ilvl="2" w:tplc="04090005" w:tentative="1">
+      <w:start w:val="1"/>
+      <w:numFmt w:val="bullet"/>
+      <w:lvlText w:val=""/>
+      <w:lvlJc w:val="left"/>
+      <w:pPr>
+        <w:ind w:left="2160" w:hanging="360"/>
+      </w:pPr>
+      <w:rPr>
+        <w:rFonts w:ascii="Wingdings" w:hAnsi="Wingdings" w:hint="default"/>
+      </w:rPr>
+    </w:lvl>
+    <w:lvl w:ilvl="3" w:tplc="04090001" w:tentative="1">
+      <w:start w:val="1"/>
+      <w:numFmt w:val="bullet"/>
+      <w:lvlText w:val=""/>
+      <w:lvlJc w:val="left"/>
+      <w:pPr>
+        <w:ind w:left="2880" w:hanging="360"/>
+      </w:pPr>
+      <w:rPr>
+        <w:rFonts w:ascii="Symbol" w:hAnsi="Symbol" w:hint="default"/>
+      </w:rPr>
+    </w:lvl>
+    <w:lvl w:ilvl="4" w:tplc="04090003" w:tentative="1">
+      <w:start w:val="1"/>
+      <w:numFmt w:val="bullet"/>
+      <w:lvlText w:val="o"/>
+      <w:lvlJc w:val="left"/>
+      <w:pPr>
+        <w:ind w:left="3600" w:hanging="360"/>
+      </w:pPr>
+      <w:rPr>
+        <w:rFonts w:ascii="Courier New" w:hAnsi="Courier New" w:cs="Courier New" w:hint="default"/>
+      </w:rPr>
+    </w:lvl>
+    <w:lvl w:ilvl="5" w:tplc="04090005" w:tentative="1">
+      <w:start w:val="1"/>
+      <w:numFmt w:val="bullet"/>
+      <w:lvlText w:val=""/>
+      <w:lvlJc w:val="left"/>
+      <w:pPr>
+        <w:ind w:left="4320" w:hanging="360"/>
+      </w:pPr>
+      <w:rPr>
+        <w:rFonts w:ascii="Wingdings" w:hAnsi="Wingdings" w:hint="default"/>
+      </w:rPr>
+    </w:lvl>
+    <w:lvl w:ilvl="6" w:tplc="04090001" w:tentative="1">
+      <w:start w:val="1"/>
+      <w:numFmt w:val="bullet"/>
+      <w:lvlText w:val=""/>
+      <w:lvlJc w:val="left"/>
+      <w:pPr>
+        <w:ind w:left="5040" w:hanging="360"/>
+      </w:pPr>
+      <w:rPr>
+        <w:rFonts w:ascii="Symbol" w:hAnsi="Symbol" w:hint="default"/>
+      </w:rPr>
+    </w:lvl>
+    <w:lvl w:ilvl="7" w:tplc="04090003" w:tentative="1">
+      <w:start w:val="1"/>
+      <w:numFmt w:val="bullet"/>
+      <w:lvlText w:val="o"/>
+      <w:lvlJc w:val="left"/>
+      <w:pPr>
+        <w:ind w:left="5760" w:hanging="360"/>
+      </w:pPr>
+      <w:rPr>
+        <w:rFonts w:ascii="Courier New" w:hAnsi="Courier New" w:cs="Courier New" w:hint="default"/>
+      </w:rPr>
+    </w:lvl>
+    <w:lvl w:ilvl="8" w:tplc="04090005" w:tentative="1">
+      <w:start w:val="1"/>
+      <w:numFmt w:val="bullet"/>
+      <w:lvlText w:val=""/>
+      <w:lvlJc w:val="left"/>
+      <w:pPr>
+        <w:ind w:left="6480" w:hanging="360"/>
+      </w:pPr>
+      <w:rPr>
+        <w:rFonts w:ascii="Wingdings" w:hAnsi="Wingdings" w:hint="default"/>
+      </w:rPr>
+    </w:lvl>
+  </w:abstractNum>
+  <w:abstractNum w:abstractNumId="32" w15:restartNumberingAfterBreak="0">
+    <w:nsid w:val="712901A4"/>
+    <w:multiLevelType w:val="hybridMultilevel"/>
+    <w:tmpl w:val="4B42BA3C"/>
+    <w:lvl w:ilvl="0" w:tplc="6BE0C822">
+      <w:start w:val="1"/>
+      <w:numFmt w:val="bullet"/>
+      <w:lvlText w:val=""/>
+      <w:lvlPicBulletId w:val="4"/>
+      <w:lvlJc w:val="left"/>
+      <w:pPr>
+        <w:ind w:left="720" w:hanging="360"/>
+      </w:pPr>
+      <w:rPr>
+        <w:rFonts w:ascii="Symbol" w:hAnsi="Symbol" w:hint="default"/>
+        <w:color w:val="auto"/>
+      </w:rPr>
+    </w:lvl>
+    <w:lvl w:ilvl="1" w:tplc="04090003" w:tentative="1">
+      <w:start w:val="1"/>
+      <w:numFmt w:val="bullet"/>
+      <w:lvlText w:val="o"/>
+      <w:lvlJc w:val="left"/>
+      <w:pPr>
+        <w:ind w:left="1440" w:hanging="360"/>
+      </w:pPr>
+      <w:rPr>
+        <w:rFonts w:ascii="Courier New" w:hAnsi="Courier New" w:cs="Courier New" w:hint="default"/>
+      </w:rPr>
+    </w:lvl>
+    <w:lvl w:ilvl="2" w:tplc="04090005" w:tentative="1">
+      <w:start w:val="1"/>
+      <w:numFmt w:val="bullet"/>
+      <w:lvlText w:val=""/>
+      <w:lvlJc w:val="left"/>
+      <w:pPr>
+        <w:ind w:left="2160" w:hanging="360"/>
+      </w:pPr>
+      <w:rPr>
+        <w:rFonts w:ascii="Wingdings" w:hAnsi="Wingdings" w:hint="default"/>
+      </w:rPr>
+    </w:lvl>
+    <w:lvl w:ilvl="3" w:tplc="04090001" w:tentative="1">
+      <w:start w:val="1"/>
+      <w:numFmt w:val="bullet"/>
+      <w:lvlText w:val=""/>
+      <w:lvlJc w:val="left"/>
+      <w:pPr>
+        <w:ind w:left="2880" w:hanging="360"/>
+      </w:pPr>
+      <w:rPr>
+        <w:rFonts w:ascii="Symbol" w:hAnsi="Symbol" w:hint="default"/>
+      </w:rPr>
+    </w:lvl>
+    <w:lvl w:ilvl="4" w:tplc="04090003" w:tentative="1">
+      <w:start w:val="1"/>
+      <w:numFmt w:val="bullet"/>
+      <w:lvlText w:val="o"/>
+      <w:lvlJc w:val="left"/>
+      <w:pPr>
+        <w:ind w:left="3600" w:hanging="360"/>
+      </w:pPr>
+      <w:rPr>
+        <w:rFonts w:ascii="Courier New" w:hAnsi="Courier New" w:cs="Courier New" w:hint="default"/>
+      </w:rPr>
+    </w:lvl>
+    <w:lvl w:ilvl="5" w:tplc="04090005" w:tentative="1">
+      <w:start w:val="1"/>
+      <w:numFmt w:val="bullet"/>
+      <w:lvlText w:val=""/>
+      <w:lvlJc w:val="left"/>
+      <w:pPr>
+        <w:ind w:left="4320" w:hanging="360"/>
+      </w:pPr>
+      <w:rPr>
+        <w:rFonts w:ascii="Wingdings" w:hAnsi="Wingdings" w:hint="default"/>
+      </w:rPr>
+    </w:lvl>
+    <w:lvl w:ilvl="6" w:tplc="04090001" w:tentative="1">
+      <w:start w:val="1"/>
+      <w:numFmt w:val="bullet"/>
+      <w:lvlText w:val=""/>
+      <w:lvlJc w:val="left"/>
+      <w:pPr>
+        <w:ind w:left="5040" w:hanging="360"/>
+      </w:pPr>
+      <w:rPr>
+        <w:rFonts w:ascii="Symbol" w:hAnsi="Symbol" w:hint="default"/>
+      </w:rPr>
+    </w:lvl>
+    <w:lvl w:ilvl="7" w:tplc="04090003" w:tentative="1">
+      <w:start w:val="1"/>
+      <w:numFmt w:val="bullet"/>
+      <w:lvlText w:val="o"/>
+      <w:lvlJc w:val="left"/>
+      <w:pPr>
+        <w:ind w:left="5760" w:hanging="360"/>
+      </w:pPr>
+      <w:rPr>
+        <w:rFonts w:ascii="Courier New" w:hAnsi="Courier New" w:cs="Courier New" w:hint="default"/>
+      </w:rPr>
+    </w:lvl>
+    <w:lvl w:ilvl="8" w:tplc="04090005" w:tentative="1">
+      <w:start w:val="1"/>
+      <w:numFmt w:val="bullet"/>
+      <w:lvlText w:val=""/>
+      <w:lvlJc w:val="left"/>
+      <w:pPr>
+        <w:ind w:left="6480" w:hanging="360"/>
+      </w:pPr>
+      <w:rPr>
+        <w:rFonts w:ascii="Wingdings" w:hAnsi="Wingdings" w:hint="default"/>
+      </w:rPr>
+    </w:lvl>
+  </w:abstractNum>
+  <w:abstractNum w:abstractNumId="33" w15:restartNumberingAfterBreak="0">
+    <w:nsid w:val="73997F35"/>
+    <w:multiLevelType w:val="hybridMultilevel"/>
+    <w:tmpl w:val="D8BE97CC"/>
+    <w:lvl w:ilvl="0" w:tplc="42A05FD0">
+      <w:start w:val="1"/>
+      <w:numFmt w:val="bullet"/>
+      <w:lvlText w:val=""/>
+      <w:lvlPicBulletId w:val="5"/>
+      <w:lvlJc w:val="left"/>
+      <w:pPr>
+        <w:ind w:left="720" w:hanging="360"/>
+      </w:pPr>
+      <w:rPr>
+        <w:rFonts w:ascii="Symbol" w:hAnsi="Symbol" w:hint="default"/>
+        <w:color w:val="auto"/>
+      </w:rPr>
+    </w:lvl>
+    <w:lvl w:ilvl="1" w:tplc="04090003" w:tentative="1">
+      <w:start w:val="1"/>
+      <w:numFmt w:val="bullet"/>
+      <w:lvlText w:val="o"/>
+      <w:lvlJc w:val="left"/>
+      <w:pPr>
+        <w:ind w:left="1440" w:hanging="360"/>
+      </w:pPr>
+      <w:rPr>
+        <w:rFonts w:ascii="Courier New" w:hAnsi="Courier New" w:cs="Courier New" w:hint="default"/>
+      </w:rPr>
+    </w:lvl>
+    <w:lvl w:ilvl="2" w:tplc="04090005" w:tentative="1">
+      <w:start w:val="1"/>
+      <w:numFmt w:val="bullet"/>
+      <w:lvlText w:val=""/>
+      <w:lvlJc w:val="left"/>
+      <w:pPr>
+        <w:ind w:left="2160" w:hanging="360"/>
+      </w:pPr>
+      <w:rPr>
+        <w:rFonts w:ascii="Wingdings" w:hAnsi="Wingdings" w:hint="default"/>
+      </w:rPr>
+    </w:lvl>
+    <w:lvl w:ilvl="3" w:tplc="04090001" w:tentative="1">
+      <w:start w:val="1"/>
+      <w:numFmt w:val="bullet"/>
+      <w:lvlText w:val=""/>
+      <w:lvlJc w:val="left"/>
+      <w:pPr>
+        <w:ind w:left="2880" w:hanging="360"/>
+      </w:pPr>
+      <w:rPr>
+        <w:rFonts w:ascii="Symbol" w:hAnsi="Symbol" w:hint="default"/>
+      </w:rPr>
+    </w:lvl>
+    <w:lvl w:ilvl="4" w:tplc="04090003" w:tentative="1">
+      <w:start w:val="1"/>
+      <w:numFmt w:val="bullet"/>
+      <w:lvlText w:val="o"/>
+      <w:lvlJc w:val="left"/>
+      <w:pPr>
+        <w:ind w:left="3600" w:hanging="360"/>
+      </w:pPr>
+      <w:rPr>
+        <w:rFonts w:ascii="Courier New" w:hAnsi="Courier New" w:cs="Courier New" w:hint="default"/>
+      </w:rPr>
+    </w:lvl>
+    <w:lvl w:ilvl="5" w:tplc="04090005" w:tentative="1">
+      <w:start w:val="1"/>
+      <w:numFmt w:val="bullet"/>
+      <w:lvlText w:val=""/>
+      <w:lvlJc w:val="left"/>
+      <w:pPr>
+        <w:ind w:left="4320" w:hanging="360"/>
+      </w:pPr>
+      <w:rPr>
+        <w:rFonts w:ascii="Wingdings" w:hAnsi="Wingdings" w:hint="default"/>
+      </w:rPr>
+    </w:lvl>
+    <w:lvl w:ilvl="6" w:tplc="04090001" w:tentative="1">
+      <w:start w:val="1"/>
+      <w:numFmt w:val="bullet"/>
+      <w:lvlText w:val=""/>
+      <w:lvlJc w:val="left"/>
+      <w:pPr>
+        <w:ind w:left="5040" w:hanging="360"/>
+      </w:pPr>
+      <w:rPr>
+        <w:rFonts w:ascii="Symbol" w:hAnsi="Symbol" w:hint="default"/>
+      </w:rPr>
+    </w:lvl>
+    <w:lvl w:ilvl="7" w:tplc="04090003" w:tentative="1">
+      <w:start w:val="1"/>
+      <w:numFmt w:val="bullet"/>
+      <w:lvlText w:val="o"/>
+      <w:lvlJc w:val="left"/>
+      <w:pPr>
+        <w:ind w:left="5760" w:hanging="360"/>
+      </w:pPr>
+      <w:rPr>
+        <w:rFonts w:ascii="Courier New" w:hAnsi="Courier New" w:cs="Courier New" w:hint="default"/>
+      </w:rPr>
+    </w:lvl>
+    <w:lvl w:ilvl="8" w:tplc="04090005" w:tentative="1">
+      <w:start w:val="1"/>
+      <w:numFmt w:val="bullet"/>
+      <w:lvlText w:val=""/>
+      <w:lvlJc w:val="left"/>
+      <w:pPr>
+        <w:ind w:left="6480" w:hanging="360"/>
+      </w:pPr>
+      <w:rPr>
+        <w:rFonts w:ascii="Wingdings" w:hAnsi="Wingdings" w:hint="default"/>
+      </w:rPr>
+    </w:lvl>
+  </w:abstractNum>
+  <w:abstractNum w:abstractNumId="34" w15:restartNumberingAfterBreak="0">
     <w:nsid w:val="74BA5DEC"/>
     <w:multiLevelType w:val="hybridMultilevel"/>
     <w:tmpl w:val="E990C116"/>
@@ -6208,7 +10485,7 @@
       </w:rPr>
     </w:lvl>
   </w:abstractNum>
-  <w:abstractNum w:abstractNumId="18" w15:restartNumberingAfterBreak="0">
+  <w:abstractNum w:abstractNumId="35" w15:restartNumberingAfterBreak="0">
     <w:nsid w:val="755E5CF3"/>
     <w:multiLevelType w:val="hybridMultilevel"/>
     <w:tmpl w:val="50A8A0D8"/>
@@ -6323,62 +10600,349 @@
       </w:rPr>
     </w:lvl>
   </w:abstractNum>
+  <w:abstractNum w:abstractNumId="36" w15:restartNumberingAfterBreak="0">
+    <w:nsid w:val="7C203000"/>
+    <w:multiLevelType w:val="hybridMultilevel"/>
+    <w:tmpl w:val="74647A32"/>
+    <w:lvl w:ilvl="0" w:tplc="6BE0C822">
+      <w:start w:val="1"/>
+      <w:numFmt w:val="bullet"/>
+      <w:lvlText w:val=""/>
+      <w:lvlPicBulletId w:val="4"/>
+      <w:lvlJc w:val="left"/>
+      <w:pPr>
+        <w:ind w:left="720" w:hanging="360"/>
+      </w:pPr>
+      <w:rPr>
+        <w:rFonts w:ascii="Symbol" w:hAnsi="Symbol" w:hint="default"/>
+        <w:color w:val="auto"/>
+      </w:rPr>
+    </w:lvl>
+    <w:lvl w:ilvl="1" w:tplc="04090003" w:tentative="1">
+      <w:start w:val="1"/>
+      <w:numFmt w:val="bullet"/>
+      <w:lvlText w:val="o"/>
+      <w:lvlJc w:val="left"/>
+      <w:pPr>
+        <w:ind w:left="1440" w:hanging="360"/>
+      </w:pPr>
+      <w:rPr>
+        <w:rFonts w:ascii="Courier New" w:hAnsi="Courier New" w:cs="Courier New" w:hint="default"/>
+      </w:rPr>
+    </w:lvl>
+    <w:lvl w:ilvl="2" w:tplc="04090005" w:tentative="1">
+      <w:start w:val="1"/>
+      <w:numFmt w:val="bullet"/>
+      <w:lvlText w:val=""/>
+      <w:lvlJc w:val="left"/>
+      <w:pPr>
+        <w:ind w:left="2160" w:hanging="360"/>
+      </w:pPr>
+      <w:rPr>
+        <w:rFonts w:ascii="Wingdings" w:hAnsi="Wingdings" w:hint="default"/>
+      </w:rPr>
+    </w:lvl>
+    <w:lvl w:ilvl="3" w:tplc="04090001" w:tentative="1">
+      <w:start w:val="1"/>
+      <w:numFmt w:val="bullet"/>
+      <w:lvlText w:val=""/>
+      <w:lvlJc w:val="left"/>
+      <w:pPr>
+        <w:ind w:left="2880" w:hanging="360"/>
+      </w:pPr>
+      <w:rPr>
+        <w:rFonts w:ascii="Symbol" w:hAnsi="Symbol" w:hint="default"/>
+      </w:rPr>
+    </w:lvl>
+    <w:lvl w:ilvl="4" w:tplc="04090003" w:tentative="1">
+      <w:start w:val="1"/>
+      <w:numFmt w:val="bullet"/>
+      <w:lvlText w:val="o"/>
+      <w:lvlJc w:val="left"/>
+      <w:pPr>
+        <w:ind w:left="3600" w:hanging="360"/>
+      </w:pPr>
+      <w:rPr>
+        <w:rFonts w:ascii="Courier New" w:hAnsi="Courier New" w:cs="Courier New" w:hint="default"/>
+      </w:rPr>
+    </w:lvl>
+    <w:lvl w:ilvl="5" w:tplc="04090005" w:tentative="1">
+      <w:start w:val="1"/>
+      <w:numFmt w:val="bullet"/>
+      <w:lvlText w:val=""/>
+      <w:lvlJc w:val="left"/>
+      <w:pPr>
+        <w:ind w:left="4320" w:hanging="360"/>
+      </w:pPr>
+      <w:rPr>
+        <w:rFonts w:ascii="Wingdings" w:hAnsi="Wingdings" w:hint="default"/>
+      </w:rPr>
+    </w:lvl>
+    <w:lvl w:ilvl="6" w:tplc="04090001" w:tentative="1">
+      <w:start w:val="1"/>
+      <w:numFmt w:val="bullet"/>
+      <w:lvlText w:val=""/>
+      <w:lvlJc w:val="left"/>
+      <w:pPr>
+        <w:ind w:left="5040" w:hanging="360"/>
+      </w:pPr>
+      <w:rPr>
+        <w:rFonts w:ascii="Symbol" w:hAnsi="Symbol" w:hint="default"/>
+      </w:rPr>
+    </w:lvl>
+    <w:lvl w:ilvl="7" w:tplc="04090003" w:tentative="1">
+      <w:start w:val="1"/>
+      <w:numFmt w:val="bullet"/>
+      <w:lvlText w:val="o"/>
+      <w:lvlJc w:val="left"/>
+      <w:pPr>
+        <w:ind w:left="5760" w:hanging="360"/>
+      </w:pPr>
+      <w:rPr>
+        <w:rFonts w:ascii="Courier New" w:hAnsi="Courier New" w:cs="Courier New" w:hint="default"/>
+      </w:rPr>
+    </w:lvl>
+    <w:lvl w:ilvl="8" w:tplc="04090005" w:tentative="1">
+      <w:start w:val="1"/>
+      <w:numFmt w:val="bullet"/>
+      <w:lvlText w:val=""/>
+      <w:lvlJc w:val="left"/>
+      <w:pPr>
+        <w:ind w:left="6480" w:hanging="360"/>
+      </w:pPr>
+      <w:rPr>
+        <w:rFonts w:ascii="Wingdings" w:hAnsi="Wingdings" w:hint="default"/>
+      </w:rPr>
+    </w:lvl>
+  </w:abstractNum>
+  <w:abstractNum w:abstractNumId="37" w15:restartNumberingAfterBreak="0">
+    <w:nsid w:val="7CB15B35"/>
+    <w:multiLevelType w:val="hybridMultilevel"/>
+    <w:tmpl w:val="9C447BB2"/>
+    <w:lvl w:ilvl="0" w:tplc="6BE0C822">
+      <w:start w:val="1"/>
+      <w:numFmt w:val="bullet"/>
+      <w:lvlText w:val=""/>
+      <w:lvlPicBulletId w:val="4"/>
+      <w:lvlJc w:val="left"/>
+      <w:pPr>
+        <w:ind w:left="720" w:hanging="360"/>
+      </w:pPr>
+      <w:rPr>
+        <w:rFonts w:ascii="Symbol" w:hAnsi="Symbol" w:hint="default"/>
+        <w:color w:val="auto"/>
+      </w:rPr>
+    </w:lvl>
+    <w:lvl w:ilvl="1" w:tplc="04090003" w:tentative="1">
+      <w:start w:val="1"/>
+      <w:numFmt w:val="bullet"/>
+      <w:lvlText w:val="o"/>
+      <w:lvlJc w:val="left"/>
+      <w:pPr>
+        <w:ind w:left="1440" w:hanging="360"/>
+      </w:pPr>
+      <w:rPr>
+        <w:rFonts w:ascii="Courier New" w:hAnsi="Courier New" w:cs="Courier New" w:hint="default"/>
+      </w:rPr>
+    </w:lvl>
+    <w:lvl w:ilvl="2" w:tplc="04090005" w:tentative="1">
+      <w:start w:val="1"/>
+      <w:numFmt w:val="bullet"/>
+      <w:lvlText w:val=""/>
+      <w:lvlJc w:val="left"/>
+      <w:pPr>
+        <w:ind w:left="2160" w:hanging="360"/>
+      </w:pPr>
+      <w:rPr>
+        <w:rFonts w:ascii="Wingdings" w:hAnsi="Wingdings" w:hint="default"/>
+      </w:rPr>
+    </w:lvl>
+    <w:lvl w:ilvl="3" w:tplc="04090001" w:tentative="1">
+      <w:start w:val="1"/>
+      <w:numFmt w:val="bullet"/>
+      <w:lvlText w:val=""/>
+      <w:lvlJc w:val="left"/>
+      <w:pPr>
+        <w:ind w:left="2880" w:hanging="360"/>
+      </w:pPr>
+      <w:rPr>
+        <w:rFonts w:ascii="Symbol" w:hAnsi="Symbol" w:hint="default"/>
+      </w:rPr>
+    </w:lvl>
+    <w:lvl w:ilvl="4" w:tplc="04090003" w:tentative="1">
+      <w:start w:val="1"/>
+      <w:numFmt w:val="bullet"/>
+      <w:lvlText w:val="o"/>
+      <w:lvlJc w:val="left"/>
+      <w:pPr>
+        <w:ind w:left="3600" w:hanging="360"/>
+      </w:pPr>
+      <w:rPr>
+        <w:rFonts w:ascii="Courier New" w:hAnsi="Courier New" w:cs="Courier New" w:hint="default"/>
+      </w:rPr>
+    </w:lvl>
+    <w:lvl w:ilvl="5" w:tplc="04090005" w:tentative="1">
+      <w:start w:val="1"/>
+      <w:numFmt w:val="bullet"/>
+      <w:lvlText w:val=""/>
+      <w:lvlJc w:val="left"/>
+      <w:pPr>
+        <w:ind w:left="4320" w:hanging="360"/>
+      </w:pPr>
+      <w:rPr>
+        <w:rFonts w:ascii="Wingdings" w:hAnsi="Wingdings" w:hint="default"/>
+      </w:rPr>
+    </w:lvl>
+    <w:lvl w:ilvl="6" w:tplc="04090001" w:tentative="1">
+      <w:start w:val="1"/>
+      <w:numFmt w:val="bullet"/>
+      <w:lvlText w:val=""/>
+      <w:lvlJc w:val="left"/>
+      <w:pPr>
+        <w:ind w:left="5040" w:hanging="360"/>
+      </w:pPr>
+      <w:rPr>
+        <w:rFonts w:ascii="Symbol" w:hAnsi="Symbol" w:hint="default"/>
+      </w:rPr>
+    </w:lvl>
+    <w:lvl w:ilvl="7" w:tplc="04090003" w:tentative="1">
+      <w:start w:val="1"/>
+      <w:numFmt w:val="bullet"/>
+      <w:lvlText w:val="o"/>
+      <w:lvlJc w:val="left"/>
+      <w:pPr>
+        <w:ind w:left="5760" w:hanging="360"/>
+      </w:pPr>
+      <w:rPr>
+        <w:rFonts w:ascii="Courier New" w:hAnsi="Courier New" w:cs="Courier New" w:hint="default"/>
+      </w:rPr>
+    </w:lvl>
+    <w:lvl w:ilvl="8" w:tplc="04090005" w:tentative="1">
+      <w:start w:val="1"/>
+      <w:numFmt w:val="bullet"/>
+      <w:lvlText w:val=""/>
+      <w:lvlJc w:val="left"/>
+      <w:pPr>
+        <w:ind w:left="6480" w:hanging="360"/>
+      </w:pPr>
+      <w:rPr>
+        <w:rFonts w:ascii="Wingdings" w:hAnsi="Wingdings" w:hint="default"/>
+      </w:rPr>
+    </w:lvl>
+  </w:abstractNum>
   <w:num w:numId="1">
+    <w:abstractNumId w:val="34"/>
+  </w:num>
+  <w:num w:numId="2">
+    <w:abstractNumId w:val="20"/>
+  </w:num>
+  <w:num w:numId="3">
+    <w:abstractNumId w:val="18"/>
+  </w:num>
+  <w:num w:numId="4">
+    <w:abstractNumId w:val="24"/>
+  </w:num>
+  <w:num w:numId="5">
     <w:abstractNumId w:val="17"/>
   </w:num>
-  <w:num w:numId="2">
+  <w:num w:numId="6">
+    <w:abstractNumId w:val="29"/>
+  </w:num>
+  <w:num w:numId="7">
+    <w:abstractNumId w:val="7"/>
+  </w:num>
+  <w:num w:numId="8">
+    <w:abstractNumId w:val="5"/>
+  </w:num>
+  <w:num w:numId="9">
+    <w:abstractNumId w:val="21"/>
+  </w:num>
+  <w:num w:numId="10">
     <w:abstractNumId w:val="8"/>
   </w:num>
-  <w:num w:numId="3">
+  <w:num w:numId="11">
+    <w:abstractNumId w:val="30"/>
+  </w:num>
+  <w:num w:numId="12">
+    <w:abstractNumId w:val="25"/>
+  </w:num>
+  <w:num w:numId="13">
+    <w:abstractNumId w:val="27"/>
+  </w:num>
+  <w:num w:numId="14">
+    <w:abstractNumId w:val="12"/>
+  </w:num>
+  <w:num w:numId="15">
+    <w:abstractNumId w:val="35"/>
+  </w:num>
+  <w:num w:numId="16">
+    <w:abstractNumId w:val="28"/>
+  </w:num>
+  <w:num w:numId="17">
+    <w:abstractNumId w:val="19"/>
+  </w:num>
+  <w:num w:numId="18">
+    <w:abstractNumId w:val="2"/>
+  </w:num>
+  <w:num w:numId="19">
+    <w:abstractNumId w:val="26"/>
+  </w:num>
+  <w:num w:numId="20">
     <w:abstractNumId w:val="6"/>
   </w:num>
-  <w:num w:numId="4">
+  <w:num w:numId="21">
+    <w:abstractNumId w:val="32"/>
+  </w:num>
+  <w:num w:numId="22">
+    <w:abstractNumId w:val="23"/>
+  </w:num>
+  <w:num w:numId="23">
+    <w:abstractNumId w:val="4"/>
+  </w:num>
+  <w:num w:numId="24">
+    <w:abstractNumId w:val="31"/>
+  </w:num>
+  <w:num w:numId="25">
+    <w:abstractNumId w:val="22"/>
+  </w:num>
+  <w:num w:numId="26">
+    <w:abstractNumId w:val="15"/>
+  </w:num>
+  <w:num w:numId="27">
+    <w:abstractNumId w:val="37"/>
+  </w:num>
+  <w:num w:numId="28">
+    <w:abstractNumId w:val="9"/>
+  </w:num>
+  <w:num w:numId="29">
+    <w:abstractNumId w:val="11"/>
+  </w:num>
+  <w:num w:numId="30">
+    <w:abstractNumId w:val="14"/>
+  </w:num>
+  <w:num w:numId="31">
+    <w:abstractNumId w:val="3"/>
+  </w:num>
+  <w:num w:numId="32">
+    <w:abstractNumId w:val="36"/>
+  </w:num>
+  <w:num w:numId="33">
+    <w:abstractNumId w:val="16"/>
+  </w:num>
+  <w:num w:numId="34">
     <w:abstractNumId w:val="10"/>
   </w:num>
-  <w:num w:numId="5">
-    <w:abstractNumId w:val="5"/>
+  <w:num w:numId="35">
+    <w:abstractNumId w:val="0"/>
   </w:num>
-  <w:num w:numId="6">
-    <w:abstractNumId w:val="15"/>
-  </w:num>
-  <w:num w:numId="7">
-    <w:abstractNumId w:val="2"/>
-  </w:num>
-  <w:num w:numId="8">
-    <w:abstractNumId w:val="1"/>
-  </w:num>
-  <w:num w:numId="9">
-    <w:abstractNumId w:val="9"/>
-  </w:num>
-  <w:num w:numId="10">
-    <w:abstractNumId w:val="3"/>
-  </w:num>
-  <w:num w:numId="11">
-    <w:abstractNumId w:val="16"/>
-  </w:num>
-  <w:num w:numId="12">
-    <w:abstractNumId w:val="11"/>
-  </w:num>
-  <w:num w:numId="13">
+  <w:num w:numId="36">
     <w:abstractNumId w:val="13"/>
   </w:num>
-  <w:num w:numId="14">
-    <w:abstractNumId w:val="4"/>
+  <w:num w:numId="37">
+    <w:abstractNumId w:val="33"/>
   </w:num>
-  <w:num w:numId="15">
-    <w:abstractNumId w:val="18"/>
-  </w:num>
-  <w:num w:numId="16">
-    <w:abstractNumId w:val="14"/>
-  </w:num>
-  <w:num w:numId="17">
-    <w:abstractNumId w:val="7"/>
-  </w:num>
-  <w:num w:numId="18">
-    <w:abstractNumId w:val="0"/>
-  </w:num>
-  <w:num w:numId="19">
-    <w:abstractNumId w:val="12"/>
+  <w:num w:numId="38">
+    <w:abstractNumId w:val="1"/>
   </w:num>
 </w:numbering>
 </file>

</xml_diff>

<commit_message>
End of Chapter 12 Clipboard
</commit_message>
<xml_diff>
--- a/14 ... Chapter 12 ClipBoard/Chapter 12 Clipboard Part 1.docx
+++ b/14 ... Chapter 12 ClipBoard/Chapter 12 Clipboard Part 1.docx
@@ -10813,8 +10813,583 @@
       </w:r>
     </w:p>
     <w:p/>
+    <w:p>
+      <w:pPr>
+        <w:rPr>
+          <w:i/>
+          <w:iCs/>
+          <w:color w:val="0000FF"/>
+        </w:rPr>
+      </w:pPr>
+      <w:r>
+        <w:rPr>
+          <w:i/>
+          <w:iCs/>
+          <w:color w:val="0000FF"/>
+        </w:rPr>
+        <w:t>ClipView program in chapter 12 folder for the program code…</w:t>
+      </w:r>
+    </w:p>
+    <w:p>
+      <w:r>
+        <w:drawing>
+          <wp:inline distT="0" distB="0" distL="0" distR="0" wp14:anchorId="1AFF82DE" wp14:editId="53C33A70">
+            <wp:extent cx="5271783" cy="3992137"/>
+            <wp:effectExtent l="0" t="0" r="5080" b="8890"/>
+            <wp:docPr id="46" name="Picture 46"/>
+            <wp:cNvGraphicFramePr>
+              <a:graphicFrameLocks xmlns:a="http://schemas.openxmlformats.org/drawingml/2006/main" noChangeAspect="1"/>
+            </wp:cNvGraphicFramePr>
+            <a:graphic xmlns:a="http://schemas.openxmlformats.org/drawingml/2006/main">
+              <a:graphicData uri="http://schemas.openxmlformats.org/drawingml/2006/picture">
+                <pic:pic xmlns:pic="http://schemas.openxmlformats.org/drawingml/2006/picture">
+                  <pic:nvPicPr>
+                    <pic:cNvPr id="1" name=""/>
+                    <pic:cNvPicPr/>
+                  </pic:nvPicPr>
+                  <pic:blipFill>
+                    <a:blip r:embed="rId46"/>
+                    <a:stretch>
+                      <a:fillRect/>
+                    </a:stretch>
+                  </pic:blipFill>
+                  <pic:spPr>
+                    <a:xfrm>
+                      <a:off x="0" y="0"/>
+                      <a:ext cx="5293336" cy="4008458"/>
+                    </a:xfrm>
+                    <a:prstGeom prst="rect">
+                      <a:avLst/>
+                    </a:prstGeom>
+                  </pic:spPr>
+                </pic:pic>
+              </a:graphicData>
+            </a:graphic>
+          </wp:inline>
+        </w:drawing>
+      </w:r>
+    </w:p>
+    <w:p/>
+    <w:p>
+      <w:pPr>
+        <w:rPr>
+          <w:sz w:val="28"/>
+          <w:szCs w:val="28"/>
+          <w14:textOutline w14:w="9525" w14:cap="rnd" w14:cmpd="sng" w14:algn="ctr">
+            <w14:solidFill>
+              <w14:srgbClr w14:val="00B050"/>
+            </w14:solidFill>
+            <w14:prstDash w14:val="solid"/>
+            <w14:bevel/>
+          </w14:textOutline>
+        </w:rPr>
+      </w:pPr>
+      <w:r>
+        <w:rPr>
+          <w:sz w:val="28"/>
+          <w:szCs w:val="28"/>
+          <w14:textOutline w14:w="9525" w14:cap="rnd" w14:cmpd="sng" w14:algn="ctr">
+            <w14:solidFill>
+              <w14:srgbClr w14:val="00B050"/>
+            </w14:solidFill>
+            <w14:prstDash w14:val="solid"/>
+            <w14:bevel/>
+          </w14:textOutline>
+        </w:rPr>
+        <w:t>CLIPVIEW: A Simple Clipboard Viewer Program</w:t>
+      </w:r>
+    </w:p>
+    <w:p>
+      <w:r>
+        <w:t>CLIPVIEW is a simple program that demonstrates the basic functionality of a clipboard viewer. It highlights the key messages and functions involved in the process, focusing specifically on displaying the CF_TEXT format.</w:t>
+      </w:r>
+    </w:p>
+    <w:p/>
+    <w:p>
+      <w:pPr>
+        <w:rPr>
+          <w:sz w:val="28"/>
+          <w:szCs w:val="28"/>
+          <w14:textOutline w14:w="9525" w14:cap="rnd" w14:cmpd="sng" w14:algn="ctr">
+            <w14:solidFill>
+              <w14:srgbClr w14:val="00B050"/>
+            </w14:solidFill>
+            <w14:prstDash w14:val="solid"/>
+            <w14:bevel/>
+          </w14:textOutline>
+        </w:rPr>
+      </w:pPr>
+      <w:r>
+        <w:rPr>
+          <w:sz w:val="28"/>
+          <w:szCs w:val="28"/>
+          <w14:textOutline w14:w="9525" w14:cap="rnd" w14:cmpd="sng" w14:algn="ctr">
+            <w14:solidFill>
+              <w14:srgbClr w14:val="00B050"/>
+            </w14:solidFill>
+            <w14:prstDash w14:val="solid"/>
+            <w14:bevel/>
+          </w14:textOutline>
+        </w:rPr>
+        <w:t>Message Handling:</w:t>
+      </w:r>
+    </w:p>
+    <w:p>
+      <w:pPr>
+        <w:pStyle w:val="ListParagraph"/>
+        <w:numPr>
+          <w:ilvl w:val="0"/>
+          <w:numId w:val="58"/>
+        </w:numPr>
+      </w:pPr>
+      <w:r>
+        <w:rPr>
+          <w:color w:val="0000FF"/>
+        </w:rPr>
+        <w:t xml:space="preserve">WM_CREATE: </w:t>
+      </w:r>
+      <w:r>
+        <w:t>Registers the program as the current clipboard viewer and stores the previous viewer's handle in hwndNextViewer.</w:t>
+      </w:r>
+    </w:p>
+    <w:p>
+      <w:pPr>
+        <w:pStyle w:val="ListParagraph"/>
+        <w:numPr>
+          <w:ilvl w:val="0"/>
+          <w:numId w:val="58"/>
+        </w:numPr>
+      </w:pPr>
+      <w:r>
+        <w:rPr>
+          <w:color w:val="0000FF"/>
+        </w:rPr>
+        <w:t xml:space="preserve">WM_CHANGECBCHAIN: </w:t>
+      </w:r>
+      <w:r>
+        <w:t>Updates the hwndNextViewer value when another viewer joins or leaves the chain.</w:t>
+      </w:r>
+    </w:p>
+    <w:p>
+      <w:pPr>
+        <w:pStyle w:val="ListParagraph"/>
+        <w:numPr>
+          <w:ilvl w:val="0"/>
+          <w:numId w:val="58"/>
+        </w:numPr>
+      </w:pPr>
+      <w:r>
+        <w:rPr>
+          <w:color w:val="0000FF"/>
+        </w:rPr>
+        <w:t xml:space="preserve">WM_DRAWCLIPBOARD: </w:t>
+      </w:r>
+      <w:r>
+        <w:t>Forwards the message to the next viewer and invalidates the program's client area, triggering a repaint.</w:t>
+      </w:r>
+    </w:p>
+    <w:p>
+      <w:pPr>
+        <w:pStyle w:val="ListParagraph"/>
+        <w:numPr>
+          <w:ilvl w:val="0"/>
+          <w:numId w:val="58"/>
+        </w:numPr>
+      </w:pPr>
+      <w:r>
+        <w:rPr>
+          <w:color w:val="0000FF"/>
+        </w:rPr>
+        <w:t xml:space="preserve">WM_PAINT: </w:t>
+      </w:r>
+      <w:r>
+        <w:t>Retrieves the CF_TEXT data from the clipboard and uses DrawText to display it in the client area.</w:t>
+      </w:r>
+    </w:p>
+    <w:p>
+      <w:pPr>
+        <w:pStyle w:val="ListParagraph"/>
+        <w:numPr>
+          <w:ilvl w:val="0"/>
+          <w:numId w:val="58"/>
+        </w:numPr>
+      </w:pPr>
+      <w:r>
+        <w:rPr>
+          <w:color w:val="0000FF"/>
+        </w:rPr>
+        <w:t xml:space="preserve">WM_DESTROY: </w:t>
+      </w:r>
+      <w:r>
+        <w:t>Removes the program from the chain and terminates the application.</w:t>
+      </w:r>
+    </w:p>
+    <w:p>
+      <w:pPr>
+        <w:rPr>
+          <w14:textOutline w14:w="9525" w14:cap="rnd" w14:cmpd="sng" w14:algn="ctr">
+            <w14:solidFill>
+              <w14:srgbClr w14:val="00B050"/>
+            </w14:solidFill>
+            <w14:prstDash w14:val="solid"/>
+            <w14:bevel/>
+          </w14:textOutline>
+        </w:rPr>
+      </w:pPr>
+    </w:p>
+    <w:p>
+      <w:pPr>
+        <w:rPr>
+          <w:sz w:val="28"/>
+          <w:szCs w:val="28"/>
+          <w14:textOutline w14:w="9525" w14:cap="rnd" w14:cmpd="sng" w14:algn="ctr">
+            <w14:solidFill>
+              <w14:srgbClr w14:val="00B050"/>
+            </w14:solidFill>
+            <w14:prstDash w14:val="solid"/>
+            <w14:bevel/>
+          </w14:textOutline>
+        </w:rPr>
+      </w:pPr>
+      <w:r>
+        <w:rPr>
+          <w:sz w:val="28"/>
+          <w:szCs w:val="28"/>
+          <w14:textOutline w14:w="9525" w14:cap="rnd" w14:cmpd="sng" w14:algn="ctr">
+            <w14:solidFill>
+              <w14:srgbClr w14:val="00B050"/>
+            </w14:solidFill>
+            <w14:prstDash w14:val="solid"/>
+            <w14:bevel/>
+          </w14:textOutline>
+        </w:rPr>
+        <w:t>Data Retrieval:</w:t>
+      </w:r>
+    </w:p>
+    <w:p>
+      <w:pPr>
+        <w:pStyle w:val="ListParagraph"/>
+        <w:numPr>
+          <w:ilvl w:val="0"/>
+          <w:numId w:val="57"/>
+        </w:numPr>
+      </w:pPr>
+      <w:r>
+        <w:t>CLIPVIEW uses OpenClipboard and GetClipboardData to access the clipboard content.</w:t>
+      </w:r>
+    </w:p>
+    <w:p>
+      <w:pPr>
+        <w:pStyle w:val="ListParagraph"/>
+        <w:numPr>
+          <w:ilvl w:val="0"/>
+          <w:numId w:val="57"/>
+        </w:numPr>
+      </w:pPr>
+      <w:r>
+        <w:t>It checks for the CF_TEXT format. If available, it obtains the global memory handle and locks it.</w:t>
+      </w:r>
+    </w:p>
+    <w:p>
+      <w:pPr>
+        <w:pStyle w:val="ListParagraph"/>
+        <w:numPr>
+          <w:ilvl w:val="0"/>
+          <w:numId w:val="57"/>
+        </w:numPr>
+      </w:pPr>
+      <w:r>
+        <w:t>The locked memory is then used with DrawText to render the text on the program's window.</w:t>
+      </w:r>
+    </w:p>
+    <w:p>
+      <w:pPr>
+        <w:pStyle w:val="ListParagraph"/>
+        <w:numPr>
+          <w:ilvl w:val="0"/>
+          <w:numId w:val="57"/>
+        </w:numPr>
+      </w:pPr>
+      <w:r>
+        <w:t>After displaying the content, the program unlocks the memory and closes the clipboard.</w:t>
+      </w:r>
+    </w:p>
+    <w:p>
+      <w:pPr>
+        <w:rPr>
+          <w:sz w:val="28"/>
+          <w:szCs w:val="28"/>
+          <w14:textOutline w14:w="9525" w14:cap="rnd" w14:cmpd="sng" w14:algn="ctr">
+            <w14:solidFill>
+              <w14:srgbClr w14:val="00B050"/>
+            </w14:solidFill>
+            <w14:prstDash w14:val="solid"/>
+            <w14:bevel/>
+          </w14:textOutline>
+        </w:rPr>
+      </w:pPr>
+      <w:r>
+        <w:rPr>
+          <w:sz w:val="28"/>
+          <w:szCs w:val="28"/>
+          <w14:textOutline w14:w="9525" w14:cap="rnd" w14:cmpd="sng" w14:algn="ctr">
+            <w14:solidFill>
+              <w14:srgbClr w14:val="00B050"/>
+            </w14:solidFill>
+            <w14:prstDash w14:val="solid"/>
+            <w14:bevel/>
+          </w14:textOutline>
+        </w:rPr>
+        <w:t>Limitations:</w:t>
+      </w:r>
+    </w:p>
+    <w:p>
+      <w:pPr>
+        <w:pStyle w:val="ListParagraph"/>
+        <w:numPr>
+          <w:ilvl w:val="0"/>
+          <w:numId w:val="59"/>
+        </w:numPr>
+      </w:pPr>
+      <w:r>
+        <w:t>CLIPVIEW only handles the CF_TEXT format, demonstrating a basic implementation.</w:t>
+      </w:r>
+    </w:p>
+    <w:p>
+      <w:pPr>
+        <w:pStyle w:val="ListParagraph"/>
+        <w:numPr>
+          <w:ilvl w:val="0"/>
+          <w:numId w:val="59"/>
+        </w:numPr>
+      </w:pPr>
+      <w:r>
+        <w:t>More advanced viewers may need to handle additional formats and utilize functions like EnumClipboardFormats and GetClipboardFormatName to display names and data for non-standard formats.</w:t>
+      </w:r>
+    </w:p>
+    <w:p>
+      <w:pPr>
+        <w:pStyle w:val="ListParagraph"/>
+        <w:numPr>
+          <w:ilvl w:val="0"/>
+          <w:numId w:val="59"/>
+        </w:numPr>
+      </w:pPr>
+      <w:r>
+        <w:t>For formats like CF_OWNERDISPLAY, the viewer must send specific messages (WM_PAINTCLIPBOARD, WM_VSCROLLCLIPBOARD, WM_SIZECLIPBOARD, WM_HSCROLLCLIPBOARD) to the clipboard owner for proper display.</w:t>
+      </w:r>
+    </w:p>
+    <w:p>
+      <w:pPr>
+        <w:rPr>
+          <w:sz w:val="28"/>
+          <w:szCs w:val="28"/>
+          <w14:textOutline w14:w="9525" w14:cap="rnd" w14:cmpd="sng" w14:algn="ctr">
+            <w14:solidFill>
+              <w14:srgbClr w14:val="00B050"/>
+            </w14:solidFill>
+            <w14:prstDash w14:val="solid"/>
+            <w14:bevel/>
+          </w14:textOutline>
+        </w:rPr>
+      </w:pPr>
+    </w:p>
+    <w:p>
+      <w:pPr>
+        <w:rPr>
+          <w:sz w:val="28"/>
+          <w:szCs w:val="28"/>
+          <w14:textOutline w14:w="9525" w14:cap="rnd" w14:cmpd="sng" w14:algn="ctr">
+            <w14:solidFill>
+              <w14:srgbClr w14:val="00B050"/>
+            </w14:solidFill>
+            <w14:prstDash w14:val="solid"/>
+            <w14:bevel/>
+          </w14:textOutline>
+        </w:rPr>
+      </w:pPr>
+    </w:p>
+    <w:p>
+      <w:pPr>
+        <w:rPr>
+          <w:sz w:val="28"/>
+          <w:szCs w:val="28"/>
+          <w14:textOutline w14:w="9525" w14:cap="rnd" w14:cmpd="sng" w14:algn="ctr">
+            <w14:solidFill>
+              <w14:srgbClr w14:val="00B050"/>
+            </w14:solidFill>
+            <w14:prstDash w14:val="solid"/>
+            <w14:bevel/>
+          </w14:textOutline>
+        </w:rPr>
+      </w:pPr>
+    </w:p>
+    <w:p>
+      <w:pPr>
+        <w:rPr>
+          <w:sz w:val="28"/>
+          <w:szCs w:val="28"/>
+          <w14:textOutline w14:w="9525" w14:cap="rnd" w14:cmpd="sng" w14:algn="ctr">
+            <w14:solidFill>
+              <w14:srgbClr w14:val="00B050"/>
+            </w14:solidFill>
+            <w14:prstDash w14:val="solid"/>
+            <w14:bevel/>
+          </w14:textOutline>
+        </w:rPr>
+      </w:pPr>
+      <w:r>
+        <w:rPr>
+          <w:sz w:val="28"/>
+          <w:szCs w:val="28"/>
+          <w14:textOutline w14:w="9525" w14:cap="rnd" w14:cmpd="sng" w14:algn="ctr">
+            <w14:solidFill>
+              <w14:srgbClr w14:val="00B050"/>
+            </w14:solidFill>
+            <w14:prstDash w14:val="solid"/>
+            <w14:bevel/>
+          </w14:textOutline>
+        </w:rPr>
+        <w:lastRenderedPageBreak/>
+        <w:t>Obtaining Clipboard Owner:</w:t>
+      </w:r>
+    </w:p>
+    <w:p>
+      <w:pPr>
+        <w:pStyle w:val="ListParagraph"/>
+        <w:numPr>
+          <w:ilvl w:val="0"/>
+          <w:numId w:val="60"/>
+        </w:numPr>
+      </w:pPr>
+      <w:r>
+        <w:t>To communicate with the owner of a custom format, CLIPVIEW needs the owner's window handle.</w:t>
+      </w:r>
+    </w:p>
+    <w:p>
+      <w:pPr>
+        <w:pStyle w:val="ListParagraph"/>
+        <w:numPr>
+          <w:ilvl w:val="0"/>
+          <w:numId w:val="60"/>
+        </w:numPr>
+      </w:pPr>
+      <w:r>
+        <w:t>This is achieved using the GetClipboardOwner function.</w:t>
+      </w:r>
+    </w:p>
+    <w:p>
+      <w:pPr>
+        <w:pStyle w:val="ListParagraph"/>
+        <w:numPr>
+          <w:ilvl w:val="0"/>
+          <w:numId w:val="60"/>
+        </w:numPr>
+      </w:pPr>
+      <w:r>
+        <w:t>Once the handle is obtained, the viewer can send the necessary messages to the owner for updating the content.</w:t>
+      </w:r>
+    </w:p>
+    <w:p>
+      <w:pPr>
+        <w:rPr>
+          <w14:textOutline w14:w="9525" w14:cap="rnd" w14:cmpd="sng" w14:algn="ctr">
+            <w14:solidFill>
+              <w14:srgbClr w14:val="00B050"/>
+            </w14:solidFill>
+            <w14:prstDash w14:val="solid"/>
+            <w14:bevel/>
+          </w14:textOutline>
+        </w:rPr>
+      </w:pPr>
+    </w:p>
+    <w:p>
+      <w:pPr>
+        <w:rPr>
+          <w:sz w:val="28"/>
+          <w:szCs w:val="28"/>
+          <w14:textOutline w14:w="9525" w14:cap="rnd" w14:cmpd="sng" w14:algn="ctr">
+            <w14:solidFill>
+              <w14:srgbClr w14:val="00B050"/>
+            </w14:solidFill>
+            <w14:prstDash w14:val="solid"/>
+            <w14:bevel/>
+          </w14:textOutline>
+        </w:rPr>
+      </w:pPr>
+      <w:r>
+        <w:rPr>
+          <w:sz w:val="28"/>
+          <w:szCs w:val="28"/>
+          <w14:textOutline w14:w="9525" w14:cap="rnd" w14:cmpd="sng" w14:algn="ctr">
+            <w14:solidFill>
+              <w14:srgbClr w14:val="00B050"/>
+            </w14:solidFill>
+            <w14:prstDash w14:val="solid"/>
+            <w14:bevel/>
+          </w14:textOutline>
+        </w:rPr>
+        <w:t>Key Points:</w:t>
+      </w:r>
+    </w:p>
+    <w:p>
+      <w:pPr>
+        <w:pStyle w:val="ListParagraph"/>
+        <w:numPr>
+          <w:ilvl w:val="0"/>
+          <w:numId w:val="61"/>
+        </w:numPr>
+      </w:pPr>
+      <w:r>
+        <w:t>CLIPVIEW provides a foundational example of a clipboard viewer.</w:t>
+      </w:r>
+    </w:p>
+    <w:p>
+      <w:pPr>
+        <w:pStyle w:val="ListParagraph"/>
+        <w:numPr>
+          <w:ilvl w:val="0"/>
+          <w:numId w:val="61"/>
+        </w:numPr>
+      </w:pPr>
+      <w:r>
+        <w:t>Understanding its message handling and data retrieval demonstrates the core principles of clipboard interaction.</w:t>
+      </w:r>
+    </w:p>
+    <w:p>
+      <w:pPr>
+        <w:pStyle w:val="ListParagraph"/>
+        <w:numPr>
+          <w:ilvl w:val="0"/>
+          <w:numId w:val="61"/>
+        </w:numPr>
+      </w:pPr>
+      <w:r>
+        <w:t>For more complex scenarios involving diverse formats and owner interaction, additional functionalities need to be implemented.</w:t>
+      </w:r>
+    </w:p>
     <w:p/>
     <w:p/>
+    <w:p>
+      <w:pPr>
+        <w:rPr>
+          <w:i/>
+          <w:iCs/>
+          <w:sz w:val="32"/>
+          <w:szCs w:val="32"/>
+        </w:rPr>
+      </w:pPr>
+      <w:r>
+        <w:rPr>
+          <w:i/>
+          <w:iCs/>
+          <w:sz w:val="32"/>
+          <w:szCs w:val="32"/>
+          <w:highlight w:val="yellow"/>
+        </w:rPr>
+        <w:t>End of chapter 12…</w:t>
+      </w:r>
+    </w:p>
     <w:p/>
     <w:p/>
     <w:p/>
@@ -10855,21 +11430,21 @@
         <v:path o:extrusionok="f" gradientshapeok="t" o:connecttype="rect"/>
         <o:lock v:ext="edit" aspectratio="t"/>
       </v:shapetype>
-      <v:shape id="_x0000_i4644" type="#_x0000_t75" style="width:63.8pt;height:63.8pt" o:bullet="t">
+      <v:shape id="_x0000_i4746" type="#_x0000_t75" style="width:63.8pt;height:63.8pt" o:bullet="t">
         <v:imagedata r:id="rId1" o:title="icons8-bullet-64"/>
       </v:shape>
     </w:pict>
   </w:numPicBullet>
   <w:numPicBullet w:numPicBulletId="1">
     <w:pict>
-      <v:shape id="_x0000_i4645" type="#_x0000_t75" style="width:384pt;height:384pt" o:bullet="t">
+      <v:shape id="_x0000_i4747" type="#_x0000_t75" style="width:384pt;height:384pt" o:bullet="t">
         <v:imagedata r:id="rId2" o:title="Gartoon-Team-Gartoon-Action-Go-next.512"/>
       </v:shape>
     </w:pict>
   </w:numPicBullet>
   <w:numPicBullet w:numPicBulletId="2">
     <w:pict>
-      <v:shape id="_x0000_i4646" type="#_x0000_t75" style="width:384pt;height:384pt" o:bullet="t">
+      <v:shape id="_x0000_i4748" type="#_x0000_t75" style="width:384pt;height:384pt" o:bullet="t">
         <v:imagedata r:id="rId3" o:title="Gartoon-Team-Gartoon-Devices-Computer-laptop.512"/>
       </v:shape>
     </w:pict>
@@ -10990,6 +11565,121 @@
     </w:lvl>
   </w:abstractNum>
   <w:abstractNum w:abstractNumId="1" w15:restartNumberingAfterBreak="0">
+    <w:nsid w:val="02DC557A"/>
+    <w:multiLevelType w:val="hybridMultilevel"/>
+    <w:tmpl w:val="DB6418A4"/>
+    <w:lvl w:ilvl="0" w:tplc="6BE0C822">
+      <w:start w:val="1"/>
+      <w:numFmt w:val="bullet"/>
+      <w:lvlText w:val=""/>
+      <w:lvlPicBulletId w:val="2"/>
+      <w:lvlJc w:val="left"/>
+      <w:pPr>
+        <w:ind w:left="720" w:hanging="360"/>
+      </w:pPr>
+      <w:rPr>
+        <w:rFonts w:ascii="Symbol" w:hAnsi="Symbol" w:hint="default"/>
+        <w:color w:val="auto"/>
+      </w:rPr>
+    </w:lvl>
+    <w:lvl w:ilvl="1" w:tplc="04090003" w:tentative="1">
+      <w:start w:val="1"/>
+      <w:numFmt w:val="bullet"/>
+      <w:lvlText w:val="o"/>
+      <w:lvlJc w:val="left"/>
+      <w:pPr>
+        <w:ind w:left="1440" w:hanging="360"/>
+      </w:pPr>
+      <w:rPr>
+        <w:rFonts w:ascii="Courier New" w:hAnsi="Courier New" w:cs="Courier New" w:hint="default"/>
+      </w:rPr>
+    </w:lvl>
+    <w:lvl w:ilvl="2" w:tplc="04090005" w:tentative="1">
+      <w:start w:val="1"/>
+      <w:numFmt w:val="bullet"/>
+      <w:lvlText w:val=""/>
+      <w:lvlJc w:val="left"/>
+      <w:pPr>
+        <w:ind w:left="2160" w:hanging="360"/>
+      </w:pPr>
+      <w:rPr>
+        <w:rFonts w:ascii="Wingdings" w:hAnsi="Wingdings" w:hint="default"/>
+      </w:rPr>
+    </w:lvl>
+    <w:lvl w:ilvl="3" w:tplc="04090001" w:tentative="1">
+      <w:start w:val="1"/>
+      <w:numFmt w:val="bullet"/>
+      <w:lvlText w:val=""/>
+      <w:lvlJc w:val="left"/>
+      <w:pPr>
+        <w:ind w:left="2880" w:hanging="360"/>
+      </w:pPr>
+      <w:rPr>
+        <w:rFonts w:ascii="Symbol" w:hAnsi="Symbol" w:hint="default"/>
+      </w:rPr>
+    </w:lvl>
+    <w:lvl w:ilvl="4" w:tplc="04090003" w:tentative="1">
+      <w:start w:val="1"/>
+      <w:numFmt w:val="bullet"/>
+      <w:lvlText w:val="o"/>
+      <w:lvlJc w:val="left"/>
+      <w:pPr>
+        <w:ind w:left="3600" w:hanging="360"/>
+      </w:pPr>
+      <w:rPr>
+        <w:rFonts w:ascii="Courier New" w:hAnsi="Courier New" w:cs="Courier New" w:hint="default"/>
+      </w:rPr>
+    </w:lvl>
+    <w:lvl w:ilvl="5" w:tplc="04090005" w:tentative="1">
+      <w:start w:val="1"/>
+      <w:numFmt w:val="bullet"/>
+      <w:lvlText w:val=""/>
+      <w:lvlJc w:val="left"/>
+      <w:pPr>
+        <w:ind w:left="4320" w:hanging="360"/>
+      </w:pPr>
+      <w:rPr>
+        <w:rFonts w:ascii="Wingdings" w:hAnsi="Wingdings" w:hint="default"/>
+      </w:rPr>
+    </w:lvl>
+    <w:lvl w:ilvl="6" w:tplc="04090001" w:tentative="1">
+      <w:start w:val="1"/>
+      <w:numFmt w:val="bullet"/>
+      <w:lvlText w:val=""/>
+      <w:lvlJc w:val="left"/>
+      <w:pPr>
+        <w:ind w:left="5040" w:hanging="360"/>
+      </w:pPr>
+      <w:rPr>
+        <w:rFonts w:ascii="Symbol" w:hAnsi="Symbol" w:hint="default"/>
+      </w:rPr>
+    </w:lvl>
+    <w:lvl w:ilvl="7" w:tplc="04090003" w:tentative="1">
+      <w:start w:val="1"/>
+      <w:numFmt w:val="bullet"/>
+      <w:lvlText w:val="o"/>
+      <w:lvlJc w:val="left"/>
+      <w:pPr>
+        <w:ind w:left="5760" w:hanging="360"/>
+      </w:pPr>
+      <w:rPr>
+        <w:rFonts w:ascii="Courier New" w:hAnsi="Courier New" w:cs="Courier New" w:hint="default"/>
+      </w:rPr>
+    </w:lvl>
+    <w:lvl w:ilvl="8" w:tplc="04090005" w:tentative="1">
+      <w:start w:val="1"/>
+      <w:numFmt w:val="bullet"/>
+      <w:lvlText w:val=""/>
+      <w:lvlJc w:val="left"/>
+      <w:pPr>
+        <w:ind w:left="6480" w:hanging="360"/>
+      </w:pPr>
+      <w:rPr>
+        <w:rFonts w:ascii="Wingdings" w:hAnsi="Wingdings" w:hint="default"/>
+      </w:rPr>
+    </w:lvl>
+  </w:abstractNum>
+  <w:abstractNum w:abstractNumId="2" w15:restartNumberingAfterBreak="0">
     <w:nsid w:val="03F633B0"/>
     <w:multiLevelType w:val="hybridMultilevel"/>
     <w:tmpl w:val="44CA7F22"/>
@@ -11104,7 +11794,7 @@
       </w:rPr>
     </w:lvl>
   </w:abstractNum>
-  <w:abstractNum w:abstractNumId="2" w15:restartNumberingAfterBreak="0">
+  <w:abstractNum w:abstractNumId="3" w15:restartNumberingAfterBreak="0">
     <w:nsid w:val="07FC057D"/>
     <w:multiLevelType w:val="hybridMultilevel"/>
     <w:tmpl w:val="956E4002"/>
@@ -11218,7 +11908,7 @@
       </w:rPr>
     </w:lvl>
   </w:abstractNum>
-  <w:abstractNum w:abstractNumId="3" w15:restartNumberingAfterBreak="0">
+  <w:abstractNum w:abstractNumId="4" w15:restartNumberingAfterBreak="0">
     <w:nsid w:val="080427F0"/>
     <w:multiLevelType w:val="hybridMultilevel"/>
     <w:tmpl w:val="BC86EE22"/>
@@ -11333,7 +12023,7 @@
       </w:rPr>
     </w:lvl>
   </w:abstractNum>
-  <w:abstractNum w:abstractNumId="4" w15:restartNumberingAfterBreak="0">
+  <w:abstractNum w:abstractNumId="5" w15:restartNumberingAfterBreak="0">
     <w:nsid w:val="0B991DA7"/>
     <w:multiLevelType w:val="hybridMultilevel"/>
     <w:tmpl w:val="9DCC21B8"/>
@@ -11448,7 +12138,7 @@
       </w:rPr>
     </w:lvl>
   </w:abstractNum>
-  <w:abstractNum w:abstractNumId="5" w15:restartNumberingAfterBreak="0">
+  <w:abstractNum w:abstractNumId="6" w15:restartNumberingAfterBreak="0">
     <w:nsid w:val="0C79346C"/>
     <w:multiLevelType w:val="hybridMultilevel"/>
     <w:tmpl w:val="81AC1C2E"/>
@@ -11563,7 +12253,7 @@
       </w:rPr>
     </w:lvl>
   </w:abstractNum>
-  <w:abstractNum w:abstractNumId="6" w15:restartNumberingAfterBreak="0">
+  <w:abstractNum w:abstractNumId="7" w15:restartNumberingAfterBreak="0">
     <w:nsid w:val="0D24403D"/>
     <w:multiLevelType w:val="hybridMultilevel"/>
     <w:tmpl w:val="54CA1AFC"/>
@@ -11678,7 +12368,7 @@
       </w:rPr>
     </w:lvl>
   </w:abstractNum>
-  <w:abstractNum w:abstractNumId="7" w15:restartNumberingAfterBreak="0">
+  <w:abstractNum w:abstractNumId="8" w15:restartNumberingAfterBreak="0">
     <w:nsid w:val="14036C85"/>
     <w:multiLevelType w:val="hybridMultilevel"/>
     <w:tmpl w:val="0492B938"/>
@@ -11793,7 +12483,7 @@
       </w:rPr>
     </w:lvl>
   </w:abstractNum>
-  <w:abstractNum w:abstractNumId="8" w15:restartNumberingAfterBreak="0">
+  <w:abstractNum w:abstractNumId="9" w15:restartNumberingAfterBreak="0">
     <w:nsid w:val="16EA3A35"/>
     <w:multiLevelType w:val="hybridMultilevel"/>
     <w:tmpl w:val="92ECECF6"/>
@@ -11908,7 +12598,7 @@
       </w:rPr>
     </w:lvl>
   </w:abstractNum>
-  <w:abstractNum w:abstractNumId="9" w15:restartNumberingAfterBreak="0">
+  <w:abstractNum w:abstractNumId="10" w15:restartNumberingAfterBreak="0">
     <w:nsid w:val="18441596"/>
     <w:multiLevelType w:val="hybridMultilevel"/>
     <w:tmpl w:val="8FAAE926"/>
@@ -12023,7 +12713,7 @@
       </w:rPr>
     </w:lvl>
   </w:abstractNum>
-  <w:abstractNum w:abstractNumId="10" w15:restartNumberingAfterBreak="0">
+  <w:abstractNum w:abstractNumId="11" w15:restartNumberingAfterBreak="0">
     <w:nsid w:val="1CB16C87"/>
     <w:multiLevelType w:val="hybridMultilevel"/>
     <w:tmpl w:val="73E82342"/>
@@ -12138,7 +12828,122 @@
       </w:rPr>
     </w:lvl>
   </w:abstractNum>
-  <w:abstractNum w:abstractNumId="11" w15:restartNumberingAfterBreak="0">
+  <w:abstractNum w:abstractNumId="12" w15:restartNumberingAfterBreak="0">
+    <w:nsid w:val="234838FD"/>
+    <w:multiLevelType w:val="hybridMultilevel"/>
+    <w:tmpl w:val="F9000FA0"/>
+    <w:lvl w:ilvl="0" w:tplc="6BE0C822">
+      <w:start w:val="1"/>
+      <w:numFmt w:val="bullet"/>
+      <w:lvlText w:val=""/>
+      <w:lvlPicBulletId w:val="2"/>
+      <w:lvlJc w:val="left"/>
+      <w:pPr>
+        <w:ind w:left="720" w:hanging="360"/>
+      </w:pPr>
+      <w:rPr>
+        <w:rFonts w:ascii="Symbol" w:hAnsi="Symbol" w:hint="default"/>
+        <w:color w:val="auto"/>
+      </w:rPr>
+    </w:lvl>
+    <w:lvl w:ilvl="1" w:tplc="04090003" w:tentative="1">
+      <w:start w:val="1"/>
+      <w:numFmt w:val="bullet"/>
+      <w:lvlText w:val="o"/>
+      <w:lvlJc w:val="left"/>
+      <w:pPr>
+        <w:ind w:left="1440" w:hanging="360"/>
+      </w:pPr>
+      <w:rPr>
+        <w:rFonts w:ascii="Courier New" w:hAnsi="Courier New" w:cs="Courier New" w:hint="default"/>
+      </w:rPr>
+    </w:lvl>
+    <w:lvl w:ilvl="2" w:tplc="04090005" w:tentative="1">
+      <w:start w:val="1"/>
+      <w:numFmt w:val="bullet"/>
+      <w:lvlText w:val=""/>
+      <w:lvlJc w:val="left"/>
+      <w:pPr>
+        <w:ind w:left="2160" w:hanging="360"/>
+      </w:pPr>
+      <w:rPr>
+        <w:rFonts w:ascii="Wingdings" w:hAnsi="Wingdings" w:hint="default"/>
+      </w:rPr>
+    </w:lvl>
+    <w:lvl w:ilvl="3" w:tplc="04090001" w:tentative="1">
+      <w:start w:val="1"/>
+      <w:numFmt w:val="bullet"/>
+      <w:lvlText w:val=""/>
+      <w:lvlJc w:val="left"/>
+      <w:pPr>
+        <w:ind w:left="2880" w:hanging="360"/>
+      </w:pPr>
+      <w:rPr>
+        <w:rFonts w:ascii="Symbol" w:hAnsi="Symbol" w:hint="default"/>
+      </w:rPr>
+    </w:lvl>
+    <w:lvl w:ilvl="4" w:tplc="04090003" w:tentative="1">
+      <w:start w:val="1"/>
+      <w:numFmt w:val="bullet"/>
+      <w:lvlText w:val="o"/>
+      <w:lvlJc w:val="left"/>
+      <w:pPr>
+        <w:ind w:left="3600" w:hanging="360"/>
+      </w:pPr>
+      <w:rPr>
+        <w:rFonts w:ascii="Courier New" w:hAnsi="Courier New" w:cs="Courier New" w:hint="default"/>
+      </w:rPr>
+    </w:lvl>
+    <w:lvl w:ilvl="5" w:tplc="04090005" w:tentative="1">
+      <w:start w:val="1"/>
+      <w:numFmt w:val="bullet"/>
+      <w:lvlText w:val=""/>
+      <w:lvlJc w:val="left"/>
+      <w:pPr>
+        <w:ind w:left="4320" w:hanging="360"/>
+      </w:pPr>
+      <w:rPr>
+        <w:rFonts w:ascii="Wingdings" w:hAnsi="Wingdings" w:hint="default"/>
+      </w:rPr>
+    </w:lvl>
+    <w:lvl w:ilvl="6" w:tplc="04090001" w:tentative="1">
+      <w:start w:val="1"/>
+      <w:numFmt w:val="bullet"/>
+      <w:lvlText w:val=""/>
+      <w:lvlJc w:val="left"/>
+      <w:pPr>
+        <w:ind w:left="5040" w:hanging="360"/>
+      </w:pPr>
+      <w:rPr>
+        <w:rFonts w:ascii="Symbol" w:hAnsi="Symbol" w:hint="default"/>
+      </w:rPr>
+    </w:lvl>
+    <w:lvl w:ilvl="7" w:tplc="04090003" w:tentative="1">
+      <w:start w:val="1"/>
+      <w:numFmt w:val="bullet"/>
+      <w:lvlText w:val="o"/>
+      <w:lvlJc w:val="left"/>
+      <w:pPr>
+        <w:ind w:left="5760" w:hanging="360"/>
+      </w:pPr>
+      <w:rPr>
+        <w:rFonts w:ascii="Courier New" w:hAnsi="Courier New" w:cs="Courier New" w:hint="default"/>
+      </w:rPr>
+    </w:lvl>
+    <w:lvl w:ilvl="8" w:tplc="04090005" w:tentative="1">
+      <w:start w:val="1"/>
+      <w:numFmt w:val="bullet"/>
+      <w:lvlText w:val=""/>
+      <w:lvlJc w:val="left"/>
+      <w:pPr>
+        <w:ind w:left="6480" w:hanging="360"/>
+      </w:pPr>
+      <w:rPr>
+        <w:rFonts w:ascii="Wingdings" w:hAnsi="Wingdings" w:hint="default"/>
+      </w:rPr>
+    </w:lvl>
+  </w:abstractNum>
+  <w:abstractNum w:abstractNumId="13" w15:restartNumberingAfterBreak="0">
     <w:nsid w:val="277205F0"/>
     <w:multiLevelType w:val="hybridMultilevel"/>
     <w:tmpl w:val="FA24DCAE"/>
@@ -12253,7 +13058,7 @@
       </w:rPr>
     </w:lvl>
   </w:abstractNum>
-  <w:abstractNum w:abstractNumId="12" w15:restartNumberingAfterBreak="0">
+  <w:abstractNum w:abstractNumId="14" w15:restartNumberingAfterBreak="0">
     <w:nsid w:val="27F35ECB"/>
     <w:multiLevelType w:val="hybridMultilevel"/>
     <w:tmpl w:val="CF34941A"/>
@@ -12368,7 +13173,7 @@
       </w:rPr>
     </w:lvl>
   </w:abstractNum>
-  <w:abstractNum w:abstractNumId="13" w15:restartNumberingAfterBreak="0">
+  <w:abstractNum w:abstractNumId="15" w15:restartNumberingAfterBreak="0">
     <w:nsid w:val="2AFB2CC1"/>
     <w:multiLevelType w:val="hybridMultilevel"/>
     <w:tmpl w:val="37B0ED7A"/>
@@ -12483,7 +13288,7 @@
       </w:rPr>
     </w:lvl>
   </w:abstractNum>
-  <w:abstractNum w:abstractNumId="14" w15:restartNumberingAfterBreak="0">
+  <w:abstractNum w:abstractNumId="16" w15:restartNumberingAfterBreak="0">
     <w:nsid w:val="2C7C55F9"/>
     <w:multiLevelType w:val="hybridMultilevel"/>
     <w:tmpl w:val="E6FA8C90"/>
@@ -12598,7 +13403,7 @@
       </w:rPr>
     </w:lvl>
   </w:abstractNum>
-  <w:abstractNum w:abstractNumId="15" w15:restartNumberingAfterBreak="0">
+  <w:abstractNum w:abstractNumId="17" w15:restartNumberingAfterBreak="0">
     <w:nsid w:val="2EEA09FF"/>
     <w:multiLevelType w:val="hybridMultilevel"/>
     <w:tmpl w:val="56DCCA42"/>
@@ -12713,7 +13518,7 @@
       </w:rPr>
     </w:lvl>
   </w:abstractNum>
-  <w:abstractNum w:abstractNumId="16" w15:restartNumberingAfterBreak="0">
+  <w:abstractNum w:abstractNumId="18" w15:restartNumberingAfterBreak="0">
     <w:nsid w:val="30BF4037"/>
     <w:multiLevelType w:val="hybridMultilevel"/>
     <w:tmpl w:val="79B0CA88"/>
@@ -12828,7 +13633,7 @@
       </w:rPr>
     </w:lvl>
   </w:abstractNum>
-  <w:abstractNum w:abstractNumId="17" w15:restartNumberingAfterBreak="0">
+  <w:abstractNum w:abstractNumId="19" w15:restartNumberingAfterBreak="0">
     <w:nsid w:val="33987FDD"/>
     <w:multiLevelType w:val="hybridMultilevel"/>
     <w:tmpl w:val="7A68869A"/>
@@ -12943,7 +13748,122 @@
       </w:rPr>
     </w:lvl>
   </w:abstractNum>
-  <w:abstractNum w:abstractNumId="18" w15:restartNumberingAfterBreak="0">
+  <w:abstractNum w:abstractNumId="20" w15:restartNumberingAfterBreak="0">
+    <w:nsid w:val="34D35100"/>
+    <w:multiLevelType w:val="hybridMultilevel"/>
+    <w:tmpl w:val="6F7E96B6"/>
+    <w:lvl w:ilvl="0" w:tplc="6BE0C822">
+      <w:start w:val="1"/>
+      <w:numFmt w:val="bullet"/>
+      <w:lvlText w:val=""/>
+      <w:lvlPicBulletId w:val="2"/>
+      <w:lvlJc w:val="left"/>
+      <w:pPr>
+        <w:ind w:left="720" w:hanging="360"/>
+      </w:pPr>
+      <w:rPr>
+        <w:rFonts w:ascii="Symbol" w:hAnsi="Symbol" w:hint="default"/>
+        <w:color w:val="auto"/>
+      </w:rPr>
+    </w:lvl>
+    <w:lvl w:ilvl="1" w:tplc="04090003" w:tentative="1">
+      <w:start w:val="1"/>
+      <w:numFmt w:val="bullet"/>
+      <w:lvlText w:val="o"/>
+      <w:lvlJc w:val="left"/>
+      <w:pPr>
+        <w:ind w:left="1440" w:hanging="360"/>
+      </w:pPr>
+      <w:rPr>
+        <w:rFonts w:ascii="Courier New" w:hAnsi="Courier New" w:cs="Courier New" w:hint="default"/>
+      </w:rPr>
+    </w:lvl>
+    <w:lvl w:ilvl="2" w:tplc="04090005" w:tentative="1">
+      <w:start w:val="1"/>
+      <w:numFmt w:val="bullet"/>
+      <w:lvlText w:val=""/>
+      <w:lvlJc w:val="left"/>
+      <w:pPr>
+        <w:ind w:left="2160" w:hanging="360"/>
+      </w:pPr>
+      <w:rPr>
+        <w:rFonts w:ascii="Wingdings" w:hAnsi="Wingdings" w:hint="default"/>
+      </w:rPr>
+    </w:lvl>
+    <w:lvl w:ilvl="3" w:tplc="04090001" w:tentative="1">
+      <w:start w:val="1"/>
+      <w:numFmt w:val="bullet"/>
+      <w:lvlText w:val=""/>
+      <w:lvlJc w:val="left"/>
+      <w:pPr>
+        <w:ind w:left="2880" w:hanging="360"/>
+      </w:pPr>
+      <w:rPr>
+        <w:rFonts w:ascii="Symbol" w:hAnsi="Symbol" w:hint="default"/>
+      </w:rPr>
+    </w:lvl>
+    <w:lvl w:ilvl="4" w:tplc="04090003" w:tentative="1">
+      <w:start w:val="1"/>
+      <w:numFmt w:val="bullet"/>
+      <w:lvlText w:val="o"/>
+      <w:lvlJc w:val="left"/>
+      <w:pPr>
+        <w:ind w:left="3600" w:hanging="360"/>
+      </w:pPr>
+      <w:rPr>
+        <w:rFonts w:ascii="Courier New" w:hAnsi="Courier New" w:cs="Courier New" w:hint="default"/>
+      </w:rPr>
+    </w:lvl>
+    <w:lvl w:ilvl="5" w:tplc="04090005" w:tentative="1">
+      <w:start w:val="1"/>
+      <w:numFmt w:val="bullet"/>
+      <w:lvlText w:val=""/>
+      <w:lvlJc w:val="left"/>
+      <w:pPr>
+        <w:ind w:left="4320" w:hanging="360"/>
+      </w:pPr>
+      <w:rPr>
+        <w:rFonts w:ascii="Wingdings" w:hAnsi="Wingdings" w:hint="default"/>
+      </w:rPr>
+    </w:lvl>
+    <w:lvl w:ilvl="6" w:tplc="04090001" w:tentative="1">
+      <w:start w:val="1"/>
+      <w:numFmt w:val="bullet"/>
+      <w:lvlText w:val=""/>
+      <w:lvlJc w:val="left"/>
+      <w:pPr>
+        <w:ind w:left="5040" w:hanging="360"/>
+      </w:pPr>
+      <w:rPr>
+        <w:rFonts w:ascii="Symbol" w:hAnsi="Symbol" w:hint="default"/>
+      </w:rPr>
+    </w:lvl>
+    <w:lvl w:ilvl="7" w:tplc="04090003" w:tentative="1">
+      <w:start w:val="1"/>
+      <w:numFmt w:val="bullet"/>
+      <w:lvlText w:val="o"/>
+      <w:lvlJc w:val="left"/>
+      <w:pPr>
+        <w:ind w:left="5760" w:hanging="360"/>
+      </w:pPr>
+      <w:rPr>
+        <w:rFonts w:ascii="Courier New" w:hAnsi="Courier New" w:cs="Courier New" w:hint="default"/>
+      </w:rPr>
+    </w:lvl>
+    <w:lvl w:ilvl="8" w:tplc="04090005" w:tentative="1">
+      <w:start w:val="1"/>
+      <w:numFmt w:val="bullet"/>
+      <w:lvlText w:val=""/>
+      <w:lvlJc w:val="left"/>
+      <w:pPr>
+        <w:ind w:left="6480" w:hanging="360"/>
+      </w:pPr>
+      <w:rPr>
+        <w:rFonts w:ascii="Wingdings" w:hAnsi="Wingdings" w:hint="default"/>
+      </w:rPr>
+    </w:lvl>
+  </w:abstractNum>
+  <w:abstractNum w:abstractNumId="21" w15:restartNumberingAfterBreak="0">
     <w:nsid w:val="39302490"/>
     <w:multiLevelType w:val="hybridMultilevel"/>
     <w:tmpl w:val="E1949C28"/>
@@ -13058,7 +13978,7 @@
       </w:rPr>
     </w:lvl>
   </w:abstractNum>
-  <w:abstractNum w:abstractNumId="19" w15:restartNumberingAfterBreak="0">
+  <w:abstractNum w:abstractNumId="22" w15:restartNumberingAfterBreak="0">
     <w:nsid w:val="396926D0"/>
     <w:multiLevelType w:val="hybridMultilevel"/>
     <w:tmpl w:val="6B82EB96"/>
@@ -13173,7 +14093,7 @@
       </w:rPr>
     </w:lvl>
   </w:abstractNum>
-  <w:abstractNum w:abstractNumId="20" w15:restartNumberingAfterBreak="0">
+  <w:abstractNum w:abstractNumId="23" w15:restartNumberingAfterBreak="0">
     <w:nsid w:val="3A161DEF"/>
     <w:multiLevelType w:val="hybridMultilevel"/>
     <w:tmpl w:val="478078CA"/>
@@ -13288,7 +14208,7 @@
       </w:rPr>
     </w:lvl>
   </w:abstractNum>
-  <w:abstractNum w:abstractNumId="21" w15:restartNumberingAfterBreak="0">
+  <w:abstractNum w:abstractNumId="24" w15:restartNumberingAfterBreak="0">
     <w:nsid w:val="3BB83DD8"/>
     <w:multiLevelType w:val="hybridMultilevel"/>
     <w:tmpl w:val="9BF478D4"/>
@@ -13403,7 +14323,7 @@
       </w:rPr>
     </w:lvl>
   </w:abstractNum>
-  <w:abstractNum w:abstractNumId="22" w15:restartNumberingAfterBreak="0">
+  <w:abstractNum w:abstractNumId="25" w15:restartNumberingAfterBreak="0">
     <w:nsid w:val="3BBB2470"/>
     <w:multiLevelType w:val="hybridMultilevel"/>
     <w:tmpl w:val="0FDE308E"/>
@@ -13518,7 +14438,7 @@
       </w:rPr>
     </w:lvl>
   </w:abstractNum>
-  <w:abstractNum w:abstractNumId="23" w15:restartNumberingAfterBreak="0">
+  <w:abstractNum w:abstractNumId="26" w15:restartNumberingAfterBreak="0">
     <w:nsid w:val="3BCC3CAF"/>
     <w:multiLevelType w:val="hybridMultilevel"/>
     <w:tmpl w:val="9DB473A4"/>
@@ -13633,7 +14553,7 @@
       </w:rPr>
     </w:lvl>
   </w:abstractNum>
-  <w:abstractNum w:abstractNumId="24" w15:restartNumberingAfterBreak="0">
+  <w:abstractNum w:abstractNumId="27" w15:restartNumberingAfterBreak="0">
     <w:nsid w:val="3BCD790D"/>
     <w:multiLevelType w:val="hybridMultilevel"/>
     <w:tmpl w:val="8C4A8236"/>
@@ -13748,7 +14668,7 @@
       </w:rPr>
     </w:lvl>
   </w:abstractNum>
-  <w:abstractNum w:abstractNumId="25" w15:restartNumberingAfterBreak="0">
+  <w:abstractNum w:abstractNumId="28" w15:restartNumberingAfterBreak="0">
     <w:nsid w:val="44C2124E"/>
     <w:multiLevelType w:val="hybridMultilevel"/>
     <w:tmpl w:val="D46026F2"/>
@@ -13863,7 +14783,7 @@
       </w:rPr>
     </w:lvl>
   </w:abstractNum>
-  <w:abstractNum w:abstractNumId="26" w15:restartNumberingAfterBreak="0">
+  <w:abstractNum w:abstractNumId="29" w15:restartNumberingAfterBreak="0">
     <w:nsid w:val="45132179"/>
     <w:multiLevelType w:val="hybridMultilevel"/>
     <w:tmpl w:val="BB80A14E"/>
@@ -13978,7 +14898,7 @@
       </w:rPr>
     </w:lvl>
   </w:abstractNum>
-  <w:abstractNum w:abstractNumId="27" w15:restartNumberingAfterBreak="0">
+  <w:abstractNum w:abstractNumId="30" w15:restartNumberingAfterBreak="0">
     <w:nsid w:val="490B78A9"/>
     <w:multiLevelType w:val="hybridMultilevel"/>
     <w:tmpl w:val="9668AD74"/>
@@ -14093,7 +15013,7 @@
       </w:rPr>
     </w:lvl>
   </w:abstractNum>
-  <w:abstractNum w:abstractNumId="28" w15:restartNumberingAfterBreak="0">
+  <w:abstractNum w:abstractNumId="31" w15:restartNumberingAfterBreak="0">
     <w:nsid w:val="498659FE"/>
     <w:multiLevelType w:val="hybridMultilevel"/>
     <w:tmpl w:val="6D608A04"/>
@@ -14208,7 +15128,7 @@
       </w:rPr>
     </w:lvl>
   </w:abstractNum>
-  <w:abstractNum w:abstractNumId="29" w15:restartNumberingAfterBreak="0">
+  <w:abstractNum w:abstractNumId="32" w15:restartNumberingAfterBreak="0">
     <w:nsid w:val="4F9B2D7F"/>
     <w:multiLevelType w:val="hybridMultilevel"/>
     <w:tmpl w:val="1D2EDD24"/>
@@ -14323,7 +15243,7 @@
       </w:rPr>
     </w:lvl>
   </w:abstractNum>
-  <w:abstractNum w:abstractNumId="30" w15:restartNumberingAfterBreak="0">
+  <w:abstractNum w:abstractNumId="33" w15:restartNumberingAfterBreak="0">
     <w:nsid w:val="501574CC"/>
     <w:multiLevelType w:val="hybridMultilevel"/>
     <w:tmpl w:val="15EC5818"/>
@@ -14438,7 +15358,7 @@
       </w:rPr>
     </w:lvl>
   </w:abstractNum>
-  <w:abstractNum w:abstractNumId="31" w15:restartNumberingAfterBreak="0">
+  <w:abstractNum w:abstractNumId="34" w15:restartNumberingAfterBreak="0">
     <w:nsid w:val="55D7562D"/>
     <w:multiLevelType w:val="hybridMultilevel"/>
     <w:tmpl w:val="A58691FE"/>
@@ -14553,7 +15473,122 @@
       </w:rPr>
     </w:lvl>
   </w:abstractNum>
-  <w:abstractNum w:abstractNumId="32" w15:restartNumberingAfterBreak="0">
+  <w:abstractNum w:abstractNumId="35" w15:restartNumberingAfterBreak="0">
+    <w:nsid w:val="57650654"/>
+    <w:multiLevelType w:val="hybridMultilevel"/>
+    <w:tmpl w:val="0DD4FF14"/>
+    <w:lvl w:ilvl="0" w:tplc="6BE0C822">
+      <w:start w:val="1"/>
+      <w:numFmt w:val="bullet"/>
+      <w:lvlText w:val=""/>
+      <w:lvlPicBulletId w:val="2"/>
+      <w:lvlJc w:val="left"/>
+      <w:pPr>
+        <w:ind w:left="720" w:hanging="360"/>
+      </w:pPr>
+      <w:rPr>
+        <w:rFonts w:ascii="Symbol" w:hAnsi="Symbol" w:hint="default"/>
+        <w:color w:val="auto"/>
+      </w:rPr>
+    </w:lvl>
+    <w:lvl w:ilvl="1" w:tplc="04090003" w:tentative="1">
+      <w:start w:val="1"/>
+      <w:numFmt w:val="bullet"/>
+      <w:lvlText w:val="o"/>
+      <w:lvlJc w:val="left"/>
+      <w:pPr>
+        <w:ind w:left="1440" w:hanging="360"/>
+      </w:pPr>
+      <w:rPr>
+        <w:rFonts w:ascii="Courier New" w:hAnsi="Courier New" w:cs="Courier New" w:hint="default"/>
+      </w:rPr>
+    </w:lvl>
+    <w:lvl w:ilvl="2" w:tplc="04090005" w:tentative="1">
+      <w:start w:val="1"/>
+      <w:numFmt w:val="bullet"/>
+      <w:lvlText w:val=""/>
+      <w:lvlJc w:val="left"/>
+      <w:pPr>
+        <w:ind w:left="2160" w:hanging="360"/>
+      </w:pPr>
+      <w:rPr>
+        <w:rFonts w:ascii="Wingdings" w:hAnsi="Wingdings" w:hint="default"/>
+      </w:rPr>
+    </w:lvl>
+    <w:lvl w:ilvl="3" w:tplc="04090001" w:tentative="1">
+      <w:start w:val="1"/>
+      <w:numFmt w:val="bullet"/>
+      <w:lvlText w:val=""/>
+      <w:lvlJc w:val="left"/>
+      <w:pPr>
+        <w:ind w:left="2880" w:hanging="360"/>
+      </w:pPr>
+      <w:rPr>
+        <w:rFonts w:ascii="Symbol" w:hAnsi="Symbol" w:hint="default"/>
+      </w:rPr>
+    </w:lvl>
+    <w:lvl w:ilvl="4" w:tplc="04090003" w:tentative="1">
+      <w:start w:val="1"/>
+      <w:numFmt w:val="bullet"/>
+      <w:lvlText w:val="o"/>
+      <w:lvlJc w:val="left"/>
+      <w:pPr>
+        <w:ind w:left="3600" w:hanging="360"/>
+      </w:pPr>
+      <w:rPr>
+        <w:rFonts w:ascii="Courier New" w:hAnsi="Courier New" w:cs="Courier New" w:hint="default"/>
+      </w:rPr>
+    </w:lvl>
+    <w:lvl w:ilvl="5" w:tplc="04090005" w:tentative="1">
+      <w:start w:val="1"/>
+      <w:numFmt w:val="bullet"/>
+      <w:lvlText w:val=""/>
+      <w:lvlJc w:val="left"/>
+      <w:pPr>
+        <w:ind w:left="4320" w:hanging="360"/>
+      </w:pPr>
+      <w:rPr>
+        <w:rFonts w:ascii="Wingdings" w:hAnsi="Wingdings" w:hint="default"/>
+      </w:rPr>
+    </w:lvl>
+    <w:lvl w:ilvl="6" w:tplc="04090001" w:tentative="1">
+      <w:start w:val="1"/>
+      <w:numFmt w:val="bullet"/>
+      <w:lvlText w:val=""/>
+      <w:lvlJc w:val="left"/>
+      <w:pPr>
+        <w:ind w:left="5040" w:hanging="360"/>
+      </w:pPr>
+      <w:rPr>
+        <w:rFonts w:ascii="Symbol" w:hAnsi="Symbol" w:hint="default"/>
+      </w:rPr>
+    </w:lvl>
+    <w:lvl w:ilvl="7" w:tplc="04090003" w:tentative="1">
+      <w:start w:val="1"/>
+      <w:numFmt w:val="bullet"/>
+      <w:lvlText w:val="o"/>
+      <w:lvlJc w:val="left"/>
+      <w:pPr>
+        <w:ind w:left="5760" w:hanging="360"/>
+      </w:pPr>
+      <w:rPr>
+        <w:rFonts w:ascii="Courier New" w:hAnsi="Courier New" w:cs="Courier New" w:hint="default"/>
+      </w:rPr>
+    </w:lvl>
+    <w:lvl w:ilvl="8" w:tplc="04090005" w:tentative="1">
+      <w:start w:val="1"/>
+      <w:numFmt w:val="bullet"/>
+      <w:lvlText w:val=""/>
+      <w:lvlJc w:val="left"/>
+      <w:pPr>
+        <w:ind w:left="6480" w:hanging="360"/>
+      </w:pPr>
+      <w:rPr>
+        <w:rFonts w:ascii="Wingdings" w:hAnsi="Wingdings" w:hint="default"/>
+      </w:rPr>
+    </w:lvl>
+  </w:abstractNum>
+  <w:abstractNum w:abstractNumId="36" w15:restartNumberingAfterBreak="0">
     <w:nsid w:val="57A0672C"/>
     <w:multiLevelType w:val="hybridMultilevel"/>
     <w:tmpl w:val="BB9A9F24"/>
@@ -14668,7 +15703,7 @@
       </w:rPr>
     </w:lvl>
   </w:abstractNum>
-  <w:abstractNum w:abstractNumId="33" w15:restartNumberingAfterBreak="0">
+  <w:abstractNum w:abstractNumId="37" w15:restartNumberingAfterBreak="0">
     <w:nsid w:val="57A638FC"/>
     <w:multiLevelType w:val="hybridMultilevel"/>
     <w:tmpl w:val="D7B6021A"/>
@@ -14783,7 +15818,7 @@
       </w:rPr>
     </w:lvl>
   </w:abstractNum>
-  <w:abstractNum w:abstractNumId="34" w15:restartNumberingAfterBreak="0">
+  <w:abstractNum w:abstractNumId="38" w15:restartNumberingAfterBreak="0">
     <w:nsid w:val="58FD27BB"/>
     <w:multiLevelType w:val="hybridMultilevel"/>
     <w:tmpl w:val="F678EAEC"/>
@@ -14898,7 +15933,7 @@
       </w:rPr>
     </w:lvl>
   </w:abstractNum>
-  <w:abstractNum w:abstractNumId="35" w15:restartNumberingAfterBreak="0">
+  <w:abstractNum w:abstractNumId="39" w15:restartNumberingAfterBreak="0">
     <w:nsid w:val="5AE429EE"/>
     <w:multiLevelType w:val="hybridMultilevel"/>
     <w:tmpl w:val="887A1878"/>
@@ -15013,7 +16048,7 @@
       </w:rPr>
     </w:lvl>
   </w:abstractNum>
-  <w:abstractNum w:abstractNumId="36" w15:restartNumberingAfterBreak="0">
+  <w:abstractNum w:abstractNumId="40" w15:restartNumberingAfterBreak="0">
     <w:nsid w:val="5AF36528"/>
     <w:multiLevelType w:val="hybridMultilevel"/>
     <w:tmpl w:val="E25EE2D4"/>
@@ -15128,7 +16163,7 @@
       </w:rPr>
     </w:lvl>
   </w:abstractNum>
-  <w:abstractNum w:abstractNumId="37" w15:restartNumberingAfterBreak="0">
+  <w:abstractNum w:abstractNumId="41" w15:restartNumberingAfterBreak="0">
     <w:nsid w:val="5D4739F0"/>
     <w:multiLevelType w:val="hybridMultilevel"/>
     <w:tmpl w:val="E822FAB6"/>
@@ -15243,7 +16278,7 @@
       </w:rPr>
     </w:lvl>
   </w:abstractNum>
-  <w:abstractNum w:abstractNumId="38" w15:restartNumberingAfterBreak="0">
+  <w:abstractNum w:abstractNumId="42" w15:restartNumberingAfterBreak="0">
     <w:nsid w:val="5D654585"/>
     <w:multiLevelType w:val="hybridMultilevel"/>
     <w:tmpl w:val="7B2A6E52"/>
@@ -15358,7 +16393,122 @@
       </w:rPr>
     </w:lvl>
   </w:abstractNum>
-  <w:abstractNum w:abstractNumId="39" w15:restartNumberingAfterBreak="0">
+  <w:abstractNum w:abstractNumId="43" w15:restartNumberingAfterBreak="0">
+    <w:nsid w:val="5E0E1134"/>
+    <w:multiLevelType w:val="hybridMultilevel"/>
+    <w:tmpl w:val="77184792"/>
+    <w:lvl w:ilvl="0" w:tplc="6BE0C822">
+      <w:start w:val="1"/>
+      <w:numFmt w:val="bullet"/>
+      <w:lvlText w:val=""/>
+      <w:lvlPicBulletId w:val="2"/>
+      <w:lvlJc w:val="left"/>
+      <w:pPr>
+        <w:ind w:left="720" w:hanging="360"/>
+      </w:pPr>
+      <w:rPr>
+        <w:rFonts w:ascii="Symbol" w:hAnsi="Symbol" w:hint="default"/>
+        <w:color w:val="auto"/>
+      </w:rPr>
+    </w:lvl>
+    <w:lvl w:ilvl="1" w:tplc="04090003" w:tentative="1">
+      <w:start w:val="1"/>
+      <w:numFmt w:val="bullet"/>
+      <w:lvlText w:val="o"/>
+      <w:lvlJc w:val="left"/>
+      <w:pPr>
+        <w:ind w:left="1440" w:hanging="360"/>
+      </w:pPr>
+      <w:rPr>
+        <w:rFonts w:ascii="Courier New" w:hAnsi="Courier New" w:cs="Courier New" w:hint="default"/>
+      </w:rPr>
+    </w:lvl>
+    <w:lvl w:ilvl="2" w:tplc="04090005" w:tentative="1">
+      <w:start w:val="1"/>
+      <w:numFmt w:val="bullet"/>
+      <w:lvlText w:val=""/>
+      <w:lvlJc w:val="left"/>
+      <w:pPr>
+        <w:ind w:left="2160" w:hanging="360"/>
+      </w:pPr>
+      <w:rPr>
+        <w:rFonts w:ascii="Wingdings" w:hAnsi="Wingdings" w:hint="default"/>
+      </w:rPr>
+    </w:lvl>
+    <w:lvl w:ilvl="3" w:tplc="04090001" w:tentative="1">
+      <w:start w:val="1"/>
+      <w:numFmt w:val="bullet"/>
+      <w:lvlText w:val=""/>
+      <w:lvlJc w:val="left"/>
+      <w:pPr>
+        <w:ind w:left="2880" w:hanging="360"/>
+      </w:pPr>
+      <w:rPr>
+        <w:rFonts w:ascii="Symbol" w:hAnsi="Symbol" w:hint="default"/>
+      </w:rPr>
+    </w:lvl>
+    <w:lvl w:ilvl="4" w:tplc="04090003" w:tentative="1">
+      <w:start w:val="1"/>
+      <w:numFmt w:val="bullet"/>
+      <w:lvlText w:val="o"/>
+      <w:lvlJc w:val="left"/>
+      <w:pPr>
+        <w:ind w:left="3600" w:hanging="360"/>
+      </w:pPr>
+      <w:rPr>
+        <w:rFonts w:ascii="Courier New" w:hAnsi="Courier New" w:cs="Courier New" w:hint="default"/>
+      </w:rPr>
+    </w:lvl>
+    <w:lvl w:ilvl="5" w:tplc="04090005" w:tentative="1">
+      <w:start w:val="1"/>
+      <w:numFmt w:val="bullet"/>
+      <w:lvlText w:val=""/>
+      <w:lvlJc w:val="left"/>
+      <w:pPr>
+        <w:ind w:left="4320" w:hanging="360"/>
+      </w:pPr>
+      <w:rPr>
+        <w:rFonts w:ascii="Wingdings" w:hAnsi="Wingdings" w:hint="default"/>
+      </w:rPr>
+    </w:lvl>
+    <w:lvl w:ilvl="6" w:tplc="04090001" w:tentative="1">
+      <w:start w:val="1"/>
+      <w:numFmt w:val="bullet"/>
+      <w:lvlText w:val=""/>
+      <w:lvlJc w:val="left"/>
+      <w:pPr>
+        <w:ind w:left="5040" w:hanging="360"/>
+      </w:pPr>
+      <w:rPr>
+        <w:rFonts w:ascii="Symbol" w:hAnsi="Symbol" w:hint="default"/>
+      </w:rPr>
+    </w:lvl>
+    <w:lvl w:ilvl="7" w:tplc="04090003" w:tentative="1">
+      <w:start w:val="1"/>
+      <w:numFmt w:val="bullet"/>
+      <w:lvlText w:val="o"/>
+      <w:lvlJc w:val="left"/>
+      <w:pPr>
+        <w:ind w:left="5760" w:hanging="360"/>
+      </w:pPr>
+      <w:rPr>
+        <w:rFonts w:ascii="Courier New" w:hAnsi="Courier New" w:cs="Courier New" w:hint="default"/>
+      </w:rPr>
+    </w:lvl>
+    <w:lvl w:ilvl="8" w:tplc="04090005" w:tentative="1">
+      <w:start w:val="1"/>
+      <w:numFmt w:val="bullet"/>
+      <w:lvlText w:val=""/>
+      <w:lvlJc w:val="left"/>
+      <w:pPr>
+        <w:ind w:left="6480" w:hanging="360"/>
+      </w:pPr>
+      <w:rPr>
+        <w:rFonts w:ascii="Wingdings" w:hAnsi="Wingdings" w:hint="default"/>
+      </w:rPr>
+    </w:lvl>
+  </w:abstractNum>
+  <w:abstractNum w:abstractNumId="44" w15:restartNumberingAfterBreak="0">
     <w:nsid w:val="5E5E090C"/>
     <w:multiLevelType w:val="hybridMultilevel"/>
     <w:tmpl w:val="9490D8A4"/>
@@ -15473,7 +16623,7 @@
       </w:rPr>
     </w:lvl>
   </w:abstractNum>
-  <w:abstractNum w:abstractNumId="40" w15:restartNumberingAfterBreak="0">
+  <w:abstractNum w:abstractNumId="45" w15:restartNumberingAfterBreak="0">
     <w:nsid w:val="5E7B510E"/>
     <w:multiLevelType w:val="hybridMultilevel"/>
     <w:tmpl w:val="A712CBAA"/>
@@ -15588,7 +16738,7 @@
       </w:rPr>
     </w:lvl>
   </w:abstractNum>
-  <w:abstractNum w:abstractNumId="41" w15:restartNumberingAfterBreak="0">
+  <w:abstractNum w:abstractNumId="46" w15:restartNumberingAfterBreak="0">
     <w:nsid w:val="5EE07751"/>
     <w:multiLevelType w:val="hybridMultilevel"/>
     <w:tmpl w:val="60F646F6"/>
@@ -15703,7 +16853,7 @@
       </w:rPr>
     </w:lvl>
   </w:abstractNum>
-  <w:abstractNum w:abstractNumId="42" w15:restartNumberingAfterBreak="0">
+  <w:abstractNum w:abstractNumId="47" w15:restartNumberingAfterBreak="0">
     <w:nsid w:val="5F1F6463"/>
     <w:multiLevelType w:val="hybridMultilevel"/>
     <w:tmpl w:val="E1923548"/>
@@ -15818,7 +16968,7 @@
       </w:rPr>
     </w:lvl>
   </w:abstractNum>
-  <w:abstractNum w:abstractNumId="43" w15:restartNumberingAfterBreak="0">
+  <w:abstractNum w:abstractNumId="48" w15:restartNumberingAfterBreak="0">
     <w:nsid w:val="617C1936"/>
     <w:multiLevelType w:val="hybridMultilevel"/>
     <w:tmpl w:val="E172967A"/>
@@ -15933,7 +17083,7 @@
       </w:rPr>
     </w:lvl>
   </w:abstractNum>
-  <w:abstractNum w:abstractNumId="44" w15:restartNumberingAfterBreak="0">
+  <w:abstractNum w:abstractNumId="49" w15:restartNumberingAfterBreak="0">
     <w:nsid w:val="6255268E"/>
     <w:multiLevelType w:val="hybridMultilevel"/>
     <w:tmpl w:val="968C264A"/>
@@ -16048,7 +17198,7 @@
       </w:rPr>
     </w:lvl>
   </w:abstractNum>
-  <w:abstractNum w:abstractNumId="45" w15:restartNumberingAfterBreak="0">
+  <w:abstractNum w:abstractNumId="50" w15:restartNumberingAfterBreak="0">
     <w:nsid w:val="649047C5"/>
     <w:multiLevelType w:val="hybridMultilevel"/>
     <w:tmpl w:val="46DE4676"/>
@@ -16163,7 +17313,7 @@
       </w:rPr>
     </w:lvl>
   </w:abstractNum>
-  <w:abstractNum w:abstractNumId="46" w15:restartNumberingAfterBreak="0">
+  <w:abstractNum w:abstractNumId="51" w15:restartNumberingAfterBreak="0">
     <w:nsid w:val="64D20F23"/>
     <w:multiLevelType w:val="hybridMultilevel"/>
     <w:tmpl w:val="BCB298BE"/>
@@ -16278,7 +17428,7 @@
       </w:rPr>
     </w:lvl>
   </w:abstractNum>
-  <w:abstractNum w:abstractNumId="47" w15:restartNumberingAfterBreak="0">
+  <w:abstractNum w:abstractNumId="52" w15:restartNumberingAfterBreak="0">
     <w:nsid w:val="69A226F6"/>
     <w:multiLevelType w:val="hybridMultilevel"/>
     <w:tmpl w:val="EDE04EAA"/>
@@ -16393,7 +17543,7 @@
       </w:rPr>
     </w:lvl>
   </w:abstractNum>
-  <w:abstractNum w:abstractNumId="48" w15:restartNumberingAfterBreak="0">
+  <w:abstractNum w:abstractNumId="53" w15:restartNumberingAfterBreak="0">
     <w:nsid w:val="6E09231D"/>
     <w:multiLevelType w:val="hybridMultilevel"/>
     <w:tmpl w:val="733E7300"/>
@@ -16508,7 +17658,7 @@
       </w:rPr>
     </w:lvl>
   </w:abstractNum>
-  <w:abstractNum w:abstractNumId="49" w15:restartNumberingAfterBreak="0">
+  <w:abstractNum w:abstractNumId="54" w15:restartNumberingAfterBreak="0">
     <w:nsid w:val="6EC66E10"/>
     <w:multiLevelType w:val="hybridMultilevel"/>
     <w:tmpl w:val="3622FDEE"/>
@@ -16623,7 +17773,7 @@
       </w:rPr>
     </w:lvl>
   </w:abstractNum>
-  <w:abstractNum w:abstractNumId="50" w15:restartNumberingAfterBreak="0">
+  <w:abstractNum w:abstractNumId="55" w15:restartNumberingAfterBreak="0">
     <w:nsid w:val="712901A4"/>
     <w:multiLevelType w:val="hybridMultilevel"/>
     <w:tmpl w:val="4B42BA3C"/>
@@ -16738,7 +17888,7 @@
       </w:rPr>
     </w:lvl>
   </w:abstractNum>
-  <w:abstractNum w:abstractNumId="51" w15:restartNumberingAfterBreak="0">
+  <w:abstractNum w:abstractNumId="56" w15:restartNumberingAfterBreak="0">
     <w:nsid w:val="72BD134B"/>
     <w:multiLevelType w:val="hybridMultilevel"/>
     <w:tmpl w:val="9C723792"/>
@@ -16853,7 +18003,7 @@
       </w:rPr>
     </w:lvl>
   </w:abstractNum>
-  <w:abstractNum w:abstractNumId="52" w15:restartNumberingAfterBreak="0">
+  <w:abstractNum w:abstractNumId="57" w15:restartNumberingAfterBreak="0">
     <w:nsid w:val="755E5CF3"/>
     <w:multiLevelType w:val="hybridMultilevel"/>
     <w:tmpl w:val="50A8A0D8"/>
@@ -16968,7 +18118,7 @@
       </w:rPr>
     </w:lvl>
   </w:abstractNum>
-  <w:abstractNum w:abstractNumId="53" w15:restartNumberingAfterBreak="0">
+  <w:abstractNum w:abstractNumId="58" w15:restartNumberingAfterBreak="0">
     <w:nsid w:val="768100CE"/>
     <w:multiLevelType w:val="hybridMultilevel"/>
     <w:tmpl w:val="2D28A50C"/>
@@ -17083,7 +18233,7 @@
       </w:rPr>
     </w:lvl>
   </w:abstractNum>
-  <w:abstractNum w:abstractNumId="54" w15:restartNumberingAfterBreak="0">
+  <w:abstractNum w:abstractNumId="59" w15:restartNumberingAfterBreak="0">
     <w:nsid w:val="7C203000"/>
     <w:multiLevelType w:val="hybridMultilevel"/>
     <w:tmpl w:val="74647A32"/>
@@ -17198,7 +18348,7 @@
       </w:rPr>
     </w:lvl>
   </w:abstractNum>
-  <w:abstractNum w:abstractNumId="55" w15:restartNumberingAfterBreak="0">
+  <w:abstractNum w:abstractNumId="60" w15:restartNumberingAfterBreak="0">
     <w:nsid w:val="7CB15B35"/>
     <w:multiLevelType w:val="hybridMultilevel"/>
     <w:tmpl w:val="9C447BB2"/>
@@ -17314,174 +18464,189 @@
     </w:lvl>
   </w:abstractNum>
   <w:num w:numId="1">
+    <w:abstractNumId w:val="44"/>
+  </w:num>
+  <w:num w:numId="2">
+    <w:abstractNumId w:val="30"/>
+  </w:num>
+  <w:num w:numId="3">
+    <w:abstractNumId w:val="14"/>
+  </w:num>
+  <w:num w:numId="4">
     <w:abstractNumId w:val="39"/>
   </w:num>
-  <w:num w:numId="2">
+  <w:num w:numId="5">
+    <w:abstractNumId w:val="15"/>
+  </w:num>
+  <w:num w:numId="6">
+    <w:abstractNumId w:val="53"/>
+  </w:num>
+  <w:num w:numId="7">
+    <w:abstractNumId w:val="47"/>
+  </w:num>
+  <w:num w:numId="8">
+    <w:abstractNumId w:val="51"/>
+  </w:num>
+  <w:num w:numId="9">
+    <w:abstractNumId w:val="19"/>
+  </w:num>
+  <w:num w:numId="10">
+    <w:abstractNumId w:val="57"/>
+  </w:num>
+  <w:num w:numId="11">
+    <w:abstractNumId w:val="52"/>
+  </w:num>
+  <w:num w:numId="12">
+    <w:abstractNumId w:val="34"/>
+  </w:num>
+  <w:num w:numId="13">
+    <w:abstractNumId w:val="50"/>
+  </w:num>
+  <w:num w:numId="14">
+    <w:abstractNumId w:val="13"/>
+  </w:num>
+  <w:num w:numId="15">
+    <w:abstractNumId w:val="55"/>
+  </w:num>
+  <w:num w:numId="16">
+    <w:abstractNumId w:val="42"/>
+  </w:num>
+  <w:num w:numId="17">
+    <w:abstractNumId w:val="10"/>
+  </w:num>
+  <w:num w:numId="18">
+    <w:abstractNumId w:val="54"/>
+  </w:num>
+  <w:num w:numId="19">
+    <w:abstractNumId w:val="40"/>
+  </w:num>
+  <w:num w:numId="20">
+    <w:abstractNumId w:val="24"/>
+  </w:num>
+  <w:num w:numId="21">
+    <w:abstractNumId w:val="60"/>
+  </w:num>
+  <w:num w:numId="22">
+    <w:abstractNumId w:val="16"/>
+  </w:num>
+  <w:num w:numId="23">
+    <w:abstractNumId w:val="18"/>
+  </w:num>
+  <w:num w:numId="24">
+    <w:abstractNumId w:val="23"/>
+  </w:num>
+  <w:num w:numId="25">
+    <w:abstractNumId w:val="8"/>
+  </w:num>
+  <w:num w:numId="26">
+    <w:abstractNumId w:val="59"/>
+  </w:num>
+  <w:num w:numId="27">
     <w:abstractNumId w:val="27"/>
   </w:num>
-  <w:num w:numId="3">
-    <w:abstractNumId w:val="12"/>
+  <w:num w:numId="28">
+    <w:abstractNumId w:val="17"/>
   </w:num>
-  <w:num w:numId="4">
-    <w:abstractNumId w:val="35"/>
+  <w:num w:numId="29">
+    <w:abstractNumId w:val="4"/>
   </w:num>
-  <w:num w:numId="5">
-    <w:abstractNumId w:val="13"/>
+  <w:num w:numId="30">
+    <w:abstractNumId w:val="45"/>
   </w:num>
-  <w:num w:numId="6">
+  <w:num w:numId="31">
+    <w:abstractNumId w:val="33"/>
+  </w:num>
+  <w:num w:numId="32">
+    <w:abstractNumId w:val="25"/>
+  </w:num>
+  <w:num w:numId="33">
+    <w:abstractNumId w:val="6"/>
+  </w:num>
+  <w:num w:numId="34">
+    <w:abstractNumId w:val="46"/>
+  </w:num>
+  <w:num w:numId="35">
     <w:abstractNumId w:val="48"/>
   </w:num>
-  <w:num w:numId="7">
-    <w:abstractNumId w:val="42"/>
-  </w:num>
-  <w:num w:numId="8">
-    <w:abstractNumId w:val="46"/>
-  </w:num>
-  <w:num w:numId="9">
-    <w:abstractNumId w:val="17"/>
-  </w:num>
-  <w:num w:numId="10">
-    <w:abstractNumId w:val="52"/>
-  </w:num>
-  <w:num w:numId="11">
-    <w:abstractNumId w:val="47"/>
-  </w:num>
-  <w:num w:numId="12">
-    <w:abstractNumId w:val="31"/>
-  </w:num>
-  <w:num w:numId="13">
-    <w:abstractNumId w:val="45"/>
-  </w:num>
-  <w:num w:numId="14">
+  <w:num w:numId="36">
     <w:abstractNumId w:val="11"/>
-  </w:num>
-  <w:num w:numId="15">
-    <w:abstractNumId w:val="50"/>
-  </w:num>
-  <w:num w:numId="16">
-    <w:abstractNumId w:val="38"/>
-  </w:num>
-  <w:num w:numId="17">
-    <w:abstractNumId w:val="9"/>
-  </w:num>
-  <w:num w:numId="18">
-    <w:abstractNumId w:val="49"/>
-  </w:num>
-  <w:num w:numId="19">
-    <w:abstractNumId w:val="36"/>
-  </w:num>
-  <w:num w:numId="20">
-    <w:abstractNumId w:val="21"/>
-  </w:num>
-  <w:num w:numId="21">
-    <w:abstractNumId w:val="55"/>
-  </w:num>
-  <w:num w:numId="22">
-    <w:abstractNumId w:val="14"/>
-  </w:num>
-  <w:num w:numId="23">
-    <w:abstractNumId w:val="16"/>
-  </w:num>
-  <w:num w:numId="24">
-    <w:abstractNumId w:val="20"/>
-  </w:num>
-  <w:num w:numId="25">
-    <w:abstractNumId w:val="7"/>
-  </w:num>
-  <w:num w:numId="26">
-    <w:abstractNumId w:val="54"/>
-  </w:num>
-  <w:num w:numId="27">
-    <w:abstractNumId w:val="24"/>
-  </w:num>
-  <w:num w:numId="28">
-    <w:abstractNumId w:val="15"/>
-  </w:num>
-  <w:num w:numId="29">
-    <w:abstractNumId w:val="3"/>
-  </w:num>
-  <w:num w:numId="30">
-    <w:abstractNumId w:val="40"/>
-  </w:num>
-  <w:num w:numId="31">
-    <w:abstractNumId w:val="30"/>
-  </w:num>
-  <w:num w:numId="32">
-    <w:abstractNumId w:val="22"/>
-  </w:num>
-  <w:num w:numId="33">
-    <w:abstractNumId w:val="5"/>
-  </w:num>
-  <w:num w:numId="34">
-    <w:abstractNumId w:val="41"/>
-  </w:num>
-  <w:num w:numId="35">
-    <w:abstractNumId w:val="43"/>
-  </w:num>
-  <w:num w:numId="36">
-    <w:abstractNumId w:val="10"/>
   </w:num>
   <w:num w:numId="37">
     <w:abstractNumId w:val="0"/>
   </w:num>
   <w:num w:numId="38">
+    <w:abstractNumId w:val="31"/>
+  </w:num>
+  <w:num w:numId="39">
+    <w:abstractNumId w:val="29"/>
+  </w:num>
+  <w:num w:numId="40">
+    <w:abstractNumId w:val="26"/>
+  </w:num>
+  <w:num w:numId="41">
     <w:abstractNumId w:val="28"/>
   </w:num>
-  <w:num w:numId="39">
-    <w:abstractNumId w:val="26"/>
-  </w:num>
-  <w:num w:numId="40">
-    <w:abstractNumId w:val="23"/>
-  </w:num>
-  <w:num w:numId="41">
-    <w:abstractNumId w:val="25"/>
-  </w:num>
   <w:num w:numId="42">
-    <w:abstractNumId w:val="18"/>
+    <w:abstractNumId w:val="21"/>
   </w:num>
   <w:num w:numId="43">
+    <w:abstractNumId w:val="36"/>
+  </w:num>
+  <w:num w:numId="44">
+    <w:abstractNumId w:val="37"/>
+  </w:num>
+  <w:num w:numId="45">
+    <w:abstractNumId w:val="41"/>
+  </w:num>
+  <w:num w:numId="46">
+    <w:abstractNumId w:val="38"/>
+  </w:num>
+  <w:num w:numId="47">
     <w:abstractNumId w:val="32"/>
   </w:num>
-  <w:num w:numId="44">
-    <w:abstractNumId w:val="33"/>
-  </w:num>
-  <w:num w:numId="45">
-    <w:abstractNumId w:val="37"/>
-  </w:num>
-  <w:num w:numId="46">
-    <w:abstractNumId w:val="34"/>
-  </w:num>
-  <w:num w:numId="47">
-    <w:abstractNumId w:val="29"/>
-  </w:num>
   <w:num w:numId="48">
-    <w:abstractNumId w:val="53"/>
+    <w:abstractNumId w:val="58"/>
   </w:num>
   <w:num w:numId="49">
+    <w:abstractNumId w:val="3"/>
+  </w:num>
+  <w:num w:numId="50">
+    <w:abstractNumId w:val="7"/>
+  </w:num>
+  <w:num w:numId="51">
+    <w:abstractNumId w:val="56"/>
+  </w:num>
+  <w:num w:numId="52">
+    <w:abstractNumId w:val="5"/>
+  </w:num>
+  <w:num w:numId="53">
+    <w:abstractNumId w:val="22"/>
+  </w:num>
+  <w:num w:numId="54">
+    <w:abstractNumId w:val="49"/>
+  </w:num>
+  <w:num w:numId="55">
+    <w:abstractNumId w:val="9"/>
+  </w:num>
+  <w:num w:numId="56">
     <w:abstractNumId w:val="2"/>
   </w:num>
-  <w:num w:numId="50">
-    <w:abstractNumId w:val="6"/>
+  <w:num w:numId="57">
+    <w:abstractNumId w:val="43"/>
   </w:num>
-  <w:num w:numId="51">
-    <w:abstractNumId w:val="51"/>
+  <w:num w:numId="58">
+    <w:abstractNumId w:val="12"/>
   </w:num>
-  <w:num w:numId="52">
-    <w:abstractNumId w:val="4"/>
+  <w:num w:numId="59">
+    <w:abstractNumId w:val="35"/>
   </w:num>
-  <w:num w:numId="53">
-    <w:abstractNumId w:val="19"/>
+  <w:num w:numId="60">
+    <w:abstractNumId w:val="20"/>
   </w:num>
-  <w:num w:numId="54">
-    <w:abstractNumId w:val="44"/>
-  </w:num>
-  <w:num w:numId="55">
-    <w:abstractNumId w:val="8"/>
-  </w:num>
-  <w:num w:numId="56">
+  <w:num w:numId="61">
     <w:abstractNumId w:val="1"/>
   </w:num>
-  <w:numIdMacAtCleanup w:val="56"/>
+  <w:numIdMacAtCleanup w:val="61"/>
 </w:numbering>
 </file>
 

</xml_diff>